<commit_message>
excluding 1 exclosure plot, and a - imperfect - approach at plot as a random effect
</commit_message>
<xml_diff>
--- a/analyses/s1_model_results.docx
+++ b/analyses/s1_model_results.docx
@@ -201,6 +201,50 @@
         <w:rPr>
           <w:rStyle w:val="VerbatimChar"/>
         </w:rPr>
+        <w:t xml:space="preserve">## Loading in data version 3.25.0</w:t>
+      </w:r>
+    </w:p>
+    <w:p>
+      <w:pPr>
+        <w:pStyle w:val="SourceCode"/>
+      </w:pPr>
+      <w:r>
+        <w:rPr>
+          <w:rStyle w:val="VerbatimChar"/>
+        </w:rPr>
+        <w:t xml:space="preserve">## Joining, by = "plot"</w:t>
+      </w:r>
+    </w:p>
+    <w:p>
+      <w:pPr>
+        <w:pStyle w:val="SourceCode"/>
+      </w:pPr>
+      <w:r>
+        <w:rPr>
+          <w:rStyle w:val="VerbatimChar"/>
+        </w:rPr>
+        <w:t xml:space="preserve">## Loading in data version 3.25.0</w:t>
+      </w:r>
+    </w:p>
+    <w:p>
+      <w:pPr>
+        <w:pStyle w:val="SourceCode"/>
+      </w:pPr>
+      <w:r>
+        <w:rPr>
+          <w:rStyle w:val="VerbatimChar"/>
+        </w:rPr>
+        <w:t xml:space="preserve">## Joining, by = "plot"</w:t>
+      </w:r>
+    </w:p>
+    <w:p>
+      <w:pPr>
+        <w:pStyle w:val="SourceCode"/>
+      </w:pPr>
+      <w:r>
+        <w:rPr>
+          <w:rStyle w:val="VerbatimChar"/>
+        </w:rPr>
         <w:t xml:space="preserve">## Joining, by = "period"</w:t>
       </w:r>
       <w:r>
@@ -362,29 +406,29 @@
               <w:jc w:val="right"/>
             </w:pPr>
             <w:r>
-              <w:t xml:space="preserve">0.3185409</w:t>
-            </w:r>
-          </w:p>
-        </w:tc>
-        <w:tc>
-          <w:p>
-            <w:pPr>
-              <w:pStyle w:val="Compact"/>
-              <w:jc w:val="right"/>
-            </w:pPr>
-            <w:r>
-              <w:t xml:space="preserve">0.0274749</w:t>
-            </w:r>
-          </w:p>
-        </w:tc>
-        <w:tc>
-          <w:p>
-            <w:pPr>
-              <w:pStyle w:val="Compact"/>
-              <w:jc w:val="right"/>
-            </w:pPr>
-            <w:r>
-              <w:t xml:space="preserve">11.5938657</w:t>
+              <w:t xml:space="preserve">0.3450313</w:t>
+            </w:r>
+          </w:p>
+        </w:tc>
+        <w:tc>
+          <w:p>
+            <w:pPr>
+              <w:pStyle w:val="Compact"/>
+              <w:jc w:val="right"/>
+            </w:pPr>
+            <w:r>
+              <w:t xml:space="preserve">0.0294996</w:t>
+            </w:r>
+          </w:p>
+        </w:tc>
+        <w:tc>
+          <w:p>
+            <w:pPr>
+              <w:pStyle w:val="Compact"/>
+              <w:jc w:val="right"/>
+            </w:pPr>
+            <w:r>
+              <w:t xml:space="preserve">11.696141</w:t>
             </w:r>
           </w:p>
         </w:tc>
@@ -419,40 +463,40 @@
               <w:jc w:val="right"/>
             </w:pPr>
             <w:r>
-              <w:t xml:space="preserve">0.0209564</w:t>
-            </w:r>
-          </w:p>
-        </w:tc>
-        <w:tc>
-          <w:p>
-            <w:pPr>
-              <w:pStyle w:val="Compact"/>
-              <w:jc w:val="right"/>
-            </w:pPr>
-            <w:r>
-              <w:t xml:space="preserve">0.0488961</w:t>
-            </w:r>
-          </w:p>
-        </w:tc>
-        <w:tc>
-          <w:p>
-            <w:pPr>
-              <w:pStyle w:val="Compact"/>
-              <w:jc w:val="right"/>
-            </w:pPr>
-            <w:r>
-              <w:t xml:space="preserve">0.4285901</w:t>
-            </w:r>
-          </w:p>
-        </w:tc>
-        <w:tc>
-          <w:p>
-            <w:pPr>
-              <w:pStyle w:val="Compact"/>
-              <w:jc w:val="right"/>
-            </w:pPr>
-            <w:r>
-              <w:t xml:space="preserve">0.6684937</w:t>
+              <w:t xml:space="preserve">0.0647933</w:t>
+            </w:r>
+          </w:p>
+        </w:tc>
+        <w:tc>
+          <w:p>
+            <w:pPr>
+              <w:pStyle w:val="Compact"/>
+              <w:jc w:val="right"/>
+            </w:pPr>
+            <w:r>
+              <w:t xml:space="preserve">0.0524103</w:t>
+            </w:r>
+          </w:p>
+        </w:tc>
+        <w:tc>
+          <w:p>
+            <w:pPr>
+              <w:pStyle w:val="Compact"/>
+              <w:jc w:val="right"/>
+            </w:pPr>
+            <w:r>
+              <w:t xml:space="preserve">1.236269</w:t>
+            </w:r>
+          </w:p>
+        </w:tc>
+        <w:tc>
+          <w:p>
+            <w:pPr>
+              <w:pStyle w:val="Compact"/>
+              <w:jc w:val="right"/>
+            </w:pPr>
+            <w:r>
+              <w:t xml:space="preserve">0.2172146</w:t>
             </w:r>
           </w:p>
         </w:tc>
@@ -476,29 +520,29 @@
               <w:jc w:val="right"/>
             </w:pPr>
             <w:r>
-              <w:t xml:space="preserve">-0.2815324</w:t>
-            </w:r>
-          </w:p>
-        </w:tc>
-        <w:tc>
-          <w:p>
-            <w:pPr>
-              <w:pStyle w:val="Compact"/>
-              <w:jc w:val="right"/>
-            </w:pPr>
-            <w:r>
-              <w:t xml:space="preserve">0.0446748</w:t>
-            </w:r>
-          </w:p>
-        </w:tc>
-        <w:tc>
-          <w:p>
-            <w:pPr>
-              <w:pStyle w:val="Compact"/>
-              <w:jc w:val="right"/>
-            </w:pPr>
-            <w:r>
-              <w:t xml:space="preserve">-6.3018205</w:t>
+              <w:t xml:space="preserve">-0.2833553</w:t>
+            </w:r>
+          </w:p>
+        </w:tc>
+        <w:tc>
+          <w:p>
+            <w:pPr>
+              <w:pStyle w:val="Compact"/>
+              <w:jc w:val="right"/>
+            </w:pPr>
+            <w:r>
+              <w:t xml:space="preserve">0.0477359</w:t>
+            </w:r>
+          </w:p>
+        </w:tc>
+        <w:tc>
+          <w:p>
+            <w:pPr>
+              <w:pStyle w:val="Compact"/>
+              <w:jc w:val="right"/>
+            </w:pPr>
+            <w:r>
+              <w:t xml:space="preserve">-5.935890</w:t>
             </w:r>
           </w:p>
         </w:tc>
@@ -658,51 +702,51 @@
               <w:jc w:val="right"/>
             </w:pPr>
             <w:r>
-              <w:t xml:space="preserve">0.1887873</w:t>
-            </w:r>
-          </w:p>
-        </w:tc>
-        <w:tc>
-          <w:p>
-            <w:pPr>
-              <w:pStyle w:val="Compact"/>
-              <w:jc w:val="right"/>
-            </w:pPr>
-            <w:r>
-              <w:t xml:space="preserve">0.0484923</w:t>
-            </w:r>
-          </w:p>
-        </w:tc>
-        <w:tc>
-          <w:p>
-            <w:pPr>
-              <w:pStyle w:val="Compact"/>
-              <w:jc w:val="right"/>
-            </w:pPr>
-            <w:r>
-              <w:t xml:space="preserve">65.54814</w:t>
-            </w:r>
-          </w:p>
-        </w:tc>
-        <w:tc>
-          <w:p>
-            <w:pPr>
-              <w:pStyle w:val="Compact"/>
-              <w:jc w:val="right"/>
-            </w:pPr>
-            <w:r>
-              <w:t xml:space="preserve">0.0919569</w:t>
-            </w:r>
-          </w:p>
-        </w:tc>
-        <w:tc>
-          <w:p>
-            <w:pPr>
-              <w:pStyle w:val="Compact"/>
-              <w:jc w:val="right"/>
-            </w:pPr>
-            <w:r>
-              <w:t xml:space="preserve">0.2856178</w:t>
+              <w:t xml:space="preserve">0.1835362</w:t>
+            </w:r>
+          </w:p>
+        </w:tc>
+        <w:tc>
+          <w:p>
+            <w:pPr>
+              <w:pStyle w:val="Compact"/>
+              <w:jc w:val="right"/>
+            </w:pPr>
+            <w:r>
+              <w:t xml:space="preserve">0.0520378</w:t>
+            </w:r>
+          </w:p>
+        </w:tc>
+        <w:tc>
+          <w:p>
+            <w:pPr>
+              <w:pStyle w:val="Compact"/>
+              <w:jc w:val="right"/>
+            </w:pPr>
+            <w:r>
+              <w:t xml:space="preserve">43.00020</w:t>
+            </w:r>
+          </w:p>
+        </w:tc>
+        <w:tc>
+          <w:p>
+            <w:pPr>
+              <w:pStyle w:val="Compact"/>
+              <w:jc w:val="right"/>
+            </w:pPr>
+            <w:r>
+              <w:t xml:space="preserve">0.0785920</w:t>
+            </w:r>
+          </w:p>
+        </w:tc>
+        <w:tc>
+          <w:p>
+            <w:pPr>
+              <w:pStyle w:val="Compact"/>
+              <w:jc w:val="right"/>
+            </w:pPr>
+            <w:r>
+              <w:t xml:space="preserve">0.2884805</w:t>
             </w:r>
           </w:p>
         </w:tc>
@@ -726,51 +770,51 @@
               <w:jc w:val="right"/>
             </w:pPr>
             <w:r>
-              <w:t xml:space="preserve">0.5484112</w:t>
-            </w:r>
-          </w:p>
-        </w:tc>
-        <w:tc>
-          <w:p>
-            <w:pPr>
-              <w:pStyle w:val="Compact"/>
-              <w:jc w:val="right"/>
-            </w:pPr>
-            <w:r>
-              <w:t xml:space="preserve">0.0432238</w:t>
-            </w:r>
-          </w:p>
-        </w:tc>
-        <w:tc>
-          <w:p>
-            <w:pPr>
-              <w:pStyle w:val="Compact"/>
-              <w:jc w:val="right"/>
-            </w:pPr>
-            <w:r>
-              <w:t xml:space="preserve">70.42672</w:t>
-            </w:r>
-          </w:p>
-        </w:tc>
-        <w:tc>
-          <w:p>
-            <w:pPr>
-              <w:pStyle w:val="Compact"/>
-              <w:jc w:val="right"/>
-            </w:pPr>
-            <w:r>
-              <w:t xml:space="preserve">0.4622133</w:t>
-            </w:r>
-          </w:p>
-        </w:tc>
-        <w:tc>
-          <w:p>
-            <w:pPr>
-              <w:pStyle w:val="Compact"/>
-              <w:jc w:val="right"/>
-            </w:pPr>
-            <w:r>
-              <w:t xml:space="preserve">0.6346090</w:t>
+              <w:t xml:space="preserve">0.5763899</w:t>
+            </w:r>
+          </w:p>
+        </w:tc>
+        <w:tc>
+          <w:p>
+            <w:pPr>
+              <w:pStyle w:val="Compact"/>
+              <w:jc w:val="right"/>
+            </w:pPr>
+            <w:r>
+              <w:t xml:space="preserve">0.0462641</w:t>
+            </w:r>
+          </w:p>
+        </w:tc>
+        <w:tc>
+          <w:p>
+            <w:pPr>
+              <w:pStyle w:val="Compact"/>
+              <w:jc w:val="right"/>
+            </w:pPr>
+            <w:r>
+              <w:t xml:space="preserve">46.19839</w:t>
+            </w:r>
+          </w:p>
+        </w:tc>
+        <w:tc>
+          <w:p>
+            <w:pPr>
+              <w:pStyle w:val="Compact"/>
+              <w:jc w:val="right"/>
+            </w:pPr>
+            <w:r>
+              <w:t xml:space="preserve">0.4832760</w:t>
+            </w:r>
+          </w:p>
+        </w:tc>
+        <w:tc>
+          <w:p>
+            <w:pPr>
+              <w:pStyle w:val="Compact"/>
+              <w:jc w:val="right"/>
+            </w:pPr>
+            <w:r>
+              <w:t xml:space="preserve">0.6695038</w:t>
             </w:r>
           </w:p>
         </w:tc>
@@ -794,51 +838,51 @@
               <w:jc w:val="right"/>
             </w:pPr>
             <w:r>
-              <w:t xml:space="preserve">0.2184241</w:t>
-            </w:r>
-          </w:p>
-        </w:tc>
-        <w:tc>
-          <w:p>
-            <w:pPr>
-              <w:pStyle w:val="Compact"/>
-              <w:jc w:val="right"/>
-            </w:pPr>
-            <w:r>
-              <w:t xml:space="preserve">0.0493101</w:t>
-            </w:r>
-          </w:p>
-        </w:tc>
-        <w:tc>
-          <w:p>
-            <w:pPr>
-              <w:pStyle w:val="Compact"/>
-              <w:jc w:val="right"/>
-            </w:pPr>
-            <w:r>
-              <w:t xml:space="preserve">69.66681</w:t>
-            </w:r>
-          </w:p>
-        </w:tc>
-        <w:tc>
-          <w:p>
-            <w:pPr>
-              <w:pStyle w:val="Compact"/>
-              <w:jc w:val="right"/>
-            </w:pPr>
-            <w:r>
-              <w:t xml:space="preserve">0.1200700</w:t>
-            </w:r>
-          </w:p>
-        </w:tc>
-        <w:tc>
-          <w:p>
-            <w:pPr>
-              <w:pStyle w:val="Compact"/>
-              <w:jc w:val="right"/>
-            </w:pPr>
-            <w:r>
-              <w:t xml:space="preserve">0.3167783</w:t>
+              <w:t xml:space="preserve">0.2751677</w:t>
+            </w:r>
+          </w:p>
+        </w:tc>
+        <w:tc>
+          <w:p>
+            <w:pPr>
+              <w:pStyle w:val="Compact"/>
+              <w:jc w:val="right"/>
+            </w:pPr>
+            <w:r>
+              <w:t xml:space="preserve">0.0528010</w:t>
+            </w:r>
+          </w:p>
+        </w:tc>
+        <w:tc>
+          <w:p>
+            <w:pPr>
+              <w:pStyle w:val="Compact"/>
+              <w:jc w:val="right"/>
+            </w:pPr>
+            <w:r>
+              <w:t xml:space="preserve">45.59188</w:t>
+            </w:r>
+          </w:p>
+        </w:tc>
+        <w:tc>
+          <w:p>
+            <w:pPr>
+              <w:pStyle w:val="Compact"/>
+              <w:jc w:val="right"/>
+            </w:pPr>
+            <w:r>
+              <w:t xml:space="preserve">0.1688592</w:t>
+            </w:r>
+          </w:p>
+        </w:tc>
+        <w:tc>
+          <w:p>
+            <w:pPr>
+              <w:pStyle w:val="Compact"/>
+              <w:jc w:val="right"/>
+            </w:pPr>
+            <w:r>
+              <w:t xml:space="preserve">0.3814763</w:t>
             </w:r>
           </w:p>
         </w:tc>
@@ -987,51 +1031,51 @@
               <w:jc w:val="right"/>
             </w:pPr>
             <w:r>
-              <w:t xml:space="preserve">-0.3596238</w:t>
-            </w:r>
-          </w:p>
-        </w:tc>
-        <w:tc>
-          <w:p>
-            <w:pPr>
-              <w:pStyle w:val="Compact"/>
-              <w:jc w:val="right"/>
-            </w:pPr>
-            <w:r>
-              <w:t xml:space="preserve">0.0644233</w:t>
-            </w:r>
-          </w:p>
-        </w:tc>
-        <w:tc>
-          <w:p>
-            <w:pPr>
-              <w:pStyle w:val="Compact"/>
-              <w:jc w:val="right"/>
-            </w:pPr>
-            <w:r>
-              <w:t xml:space="preserve">70.46124</w:t>
-            </w:r>
-          </w:p>
-        </w:tc>
-        <w:tc>
-          <w:p>
-            <w:pPr>
-              <w:pStyle w:val="Compact"/>
-              <w:jc w:val="right"/>
-            </w:pPr>
-            <w:r>
-              <w:t xml:space="preserve">-5.5822045</w:t>
-            </w:r>
-          </w:p>
-        </w:tc>
-        <w:tc>
-          <w:p>
-            <w:pPr>
-              <w:pStyle w:val="Compact"/>
-              <w:jc w:val="right"/>
-            </w:pPr>
-            <w:r>
-              <w:t xml:space="preserve">0.0000012</w:t>
+              <w:t xml:space="preserve">-0.3928537</w:t>
+            </w:r>
+          </w:p>
+        </w:tc>
+        <w:tc>
+          <w:p>
+            <w:pPr>
+              <w:pStyle w:val="Compact"/>
+              <w:jc w:val="right"/>
+            </w:pPr>
+            <w:r>
+              <w:t xml:space="preserve">0.0689413</w:t>
+            </w:r>
+          </w:p>
+        </w:tc>
+        <w:tc>
+          <w:p>
+            <w:pPr>
+              <w:pStyle w:val="Compact"/>
+              <w:jc w:val="right"/>
+            </w:pPr>
+            <w:r>
+              <w:t xml:space="preserve">46.70328</w:t>
+            </w:r>
+          </w:p>
+        </w:tc>
+        <w:tc>
+          <w:p>
+            <w:pPr>
+              <w:pStyle w:val="Compact"/>
+              <w:jc w:val="right"/>
+            </w:pPr>
+            <w:r>
+              <w:t xml:space="preserve">-5.698378</w:t>
+            </w:r>
+          </w:p>
+        </w:tc>
+        <w:tc>
+          <w:p>
+            <w:pPr>
+              <w:pStyle w:val="Compact"/>
+              <w:jc w:val="right"/>
+            </w:pPr>
+            <w:r>
+              <w:t xml:space="preserve">0.0000023</w:t>
             </w:r>
           </w:p>
         </w:tc>
@@ -1055,51 +1099,51 @@
               <w:jc w:val="right"/>
             </w:pPr>
             <w:r>
-              <w:t xml:space="preserve">-0.0296368</w:t>
-            </w:r>
-          </w:p>
-        </w:tc>
-        <w:tc>
-          <w:p>
-            <w:pPr>
-              <w:pStyle w:val="Compact"/>
-              <w:jc w:val="right"/>
-            </w:pPr>
-            <w:r>
-              <w:t xml:space="preserve">0.0691495</w:t>
-            </w:r>
-          </w:p>
-        </w:tc>
-        <w:tc>
-          <w:p>
-            <w:pPr>
-              <w:pStyle w:val="Compact"/>
-              <w:jc w:val="right"/>
-            </w:pPr>
-            <w:r>
-              <w:t xml:space="preserve">67.68957</w:t>
-            </w:r>
-          </w:p>
-        </w:tc>
-        <w:tc>
-          <w:p>
-            <w:pPr>
-              <w:pStyle w:val="Compact"/>
-              <w:jc w:val="right"/>
-            </w:pPr>
-            <w:r>
-              <w:t xml:space="preserve">-0.4285901</w:t>
-            </w:r>
-          </w:p>
-        </w:tc>
-        <w:tc>
-          <w:p>
-            <w:pPr>
-              <w:pStyle w:val="Compact"/>
-              <w:jc w:val="right"/>
-            </w:pPr>
-            <w:r>
-              <w:t xml:space="preserve">0.9038589</w:t>
+              <w:t xml:space="preserve">-0.0916315</w:t>
+            </w:r>
+          </w:p>
+        </w:tc>
+        <w:tc>
+          <w:p>
+            <w:pPr>
+              <w:pStyle w:val="Compact"/>
+              <w:jc w:val="right"/>
+            </w:pPr>
+            <w:r>
+              <w:t xml:space="preserve">0.0741194</w:t>
+            </w:r>
+          </w:p>
+        </w:tc>
+        <w:tc>
+          <w:p>
+            <w:pPr>
+              <w:pStyle w:val="Compact"/>
+              <w:jc w:val="right"/>
+            </w:pPr>
+            <w:r>
+              <w:t xml:space="preserve">44.37665</w:t>
+            </w:r>
+          </w:p>
+        </w:tc>
+        <w:tc>
+          <w:p>
+            <w:pPr>
+              <w:pStyle w:val="Compact"/>
+              <w:jc w:val="right"/>
+            </w:pPr>
+            <w:r>
+              <w:t xml:space="preserve">-1.236269</w:t>
+            </w:r>
+          </w:p>
+        </w:tc>
+        <w:tc>
+          <w:p>
+            <w:pPr>
+              <w:pStyle w:val="Compact"/>
+              <w:jc w:val="right"/>
+            </w:pPr>
+            <w:r>
+              <w:t xml:space="preserve">0.4384824</w:t>
             </w:r>
           </w:p>
         </w:tc>
@@ -1123,51 +1167,51 @@
               <w:jc w:val="right"/>
             </w:pPr>
             <w:r>
-              <w:t xml:space="preserve">0.3299870</w:t>
-            </w:r>
-          </w:p>
-        </w:tc>
-        <w:tc>
-          <w:p>
-            <w:pPr>
-              <w:pStyle w:val="Compact"/>
-              <w:jc w:val="right"/>
-            </w:pPr>
-            <w:r>
-              <w:t xml:space="preserve">0.0650229</w:t>
-            </w:r>
-          </w:p>
-        </w:tc>
-        <w:tc>
-          <w:p>
-            <w:pPr>
-              <w:pStyle w:val="Compact"/>
-              <w:jc w:val="right"/>
-            </w:pPr>
-            <w:r>
-              <w:t xml:space="preserve">72.95450</w:t>
-            </w:r>
-          </w:p>
-        </w:tc>
-        <w:tc>
-          <w:p>
-            <w:pPr>
-              <w:pStyle w:val="Compact"/>
-              <w:jc w:val="right"/>
-            </w:pPr>
-            <w:r>
-              <w:t xml:space="preserve">5.0749352</w:t>
-            </w:r>
-          </w:p>
-        </w:tc>
-        <w:tc>
-          <w:p>
-            <w:pPr>
-              <w:pStyle w:val="Compact"/>
-              <w:jc w:val="right"/>
-            </w:pPr>
-            <w:r>
-              <w:t xml:space="preserve">0.0000085</w:t>
+              <w:t xml:space="preserve">0.3012222</w:t>
+            </w:r>
+          </w:p>
+        </w:tc>
+        <w:tc>
+          <w:p>
+            <w:pPr>
+              <w:pStyle w:val="Compact"/>
+              <w:jc w:val="right"/>
+            </w:pPr>
+            <w:r>
+              <w:t xml:space="preserve">0.0694989</w:t>
+            </w:r>
+          </w:p>
+        </w:tc>
+        <w:tc>
+          <w:p>
+            <w:pPr>
+              <w:pStyle w:val="Compact"/>
+              <w:jc w:val="right"/>
+            </w:pPr>
+            <w:r>
+              <w:t xml:space="preserve">48.30465</w:t>
+            </w:r>
+          </w:p>
+        </w:tc>
+        <w:tc>
+          <w:p>
+            <w:pPr>
+              <w:pStyle w:val="Compact"/>
+              <w:jc w:val="right"/>
+            </w:pPr>
+            <w:r>
+              <w:t xml:space="preserve">4.334200</w:t>
+            </w:r>
+          </w:p>
+        </w:tc>
+        <w:tc>
+          <w:p>
+            <w:pPr>
+              <w:pStyle w:val="Compact"/>
+              <w:jc w:val="right"/>
+            </w:pPr>
+            <w:r>
+              <w:t xml:space="preserve">0.0002150</w:t>
             </w:r>
           </w:p>
         </w:tc>
@@ -1301,29 +1345,29 @@
               <w:jc w:val="right"/>
             </w:pPr>
             <w:r>
-              <w:t xml:space="preserve">0.4804768</w:t>
-            </w:r>
-          </w:p>
-        </w:tc>
-        <w:tc>
-          <w:p>
-            <w:pPr>
-              <w:pStyle w:val="Compact"/>
-              <w:jc w:val="right"/>
-            </w:pPr>
-            <w:r>
-              <w:t xml:space="preserve">0.0263030</w:t>
-            </w:r>
-          </w:p>
-        </w:tc>
-        <w:tc>
-          <w:p>
-            <w:pPr>
-              <w:pStyle w:val="Compact"/>
-              <w:jc w:val="right"/>
-            </w:pPr>
-            <w:r>
-              <w:t xml:space="preserve">18.267021</w:t>
+              <w:t xml:space="preserve">0.5016731</w:t>
+            </w:r>
+          </w:p>
+        </w:tc>
+        <w:tc>
+          <w:p>
+            <w:pPr>
+              <w:pStyle w:val="Compact"/>
+              <w:jc w:val="right"/>
+            </w:pPr>
+            <w:r>
+              <w:t xml:space="preserve">0.0271176</w:t>
+            </w:r>
+          </w:p>
+        </w:tc>
+        <w:tc>
+          <w:p>
+            <w:pPr>
+              <w:pStyle w:val="Compact"/>
+              <w:jc w:val="right"/>
+            </w:pPr>
+            <w:r>
+              <w:t xml:space="preserve">18.499880</w:t>
             </w:r>
           </w:p>
         </w:tc>
@@ -1358,40 +1402,40 @@
               <w:jc w:val="right"/>
             </w:pPr>
             <w:r>
-              <w:t xml:space="preserve">0.1178169</w:t>
-            </w:r>
-          </w:p>
-        </w:tc>
-        <w:tc>
-          <w:p>
-            <w:pPr>
-              <w:pStyle w:val="Compact"/>
-              <w:jc w:val="right"/>
-            </w:pPr>
-            <w:r>
-              <w:t xml:space="preserve">0.0463516</w:t>
-            </w:r>
-          </w:p>
-        </w:tc>
-        <w:tc>
-          <w:p>
-            <w:pPr>
-              <w:pStyle w:val="Compact"/>
-              <w:jc w:val="right"/>
-            </w:pPr>
-            <w:r>
-              <w:t xml:space="preserve">2.541812</w:t>
-            </w:r>
-          </w:p>
-        </w:tc>
-        <w:tc>
-          <w:p>
-            <w:pPr>
-              <w:pStyle w:val="Compact"/>
-              <w:jc w:val="right"/>
-            </w:pPr>
-            <w:r>
-              <w:t xml:space="preserve">0.0114727</w:t>
+              <w:t xml:space="preserve">0.1413504</w:t>
+            </w:r>
+          </w:p>
+        </w:tc>
+        <w:tc>
+          <w:p>
+            <w:pPr>
+              <w:pStyle w:val="Compact"/>
+              <w:jc w:val="right"/>
+            </w:pPr>
+            <w:r>
+              <w:t xml:space="preserve">0.0477646</w:t>
+            </w:r>
+          </w:p>
+        </w:tc>
+        <w:tc>
+          <w:p>
+            <w:pPr>
+              <w:pStyle w:val="Compact"/>
+              <w:jc w:val="right"/>
+            </w:pPr>
+            <w:r>
+              <w:t xml:space="preserve">2.959316</w:t>
+            </w:r>
+          </w:p>
+        </w:tc>
+        <w:tc>
+          <w:p>
+            <w:pPr>
+              <w:pStyle w:val="Compact"/>
+              <w:jc w:val="right"/>
+            </w:pPr>
+            <w:r>
+              <w:t xml:space="preserve">0.0033001</w:t>
             </w:r>
           </w:p>
         </w:tc>
@@ -1415,29 +1459,29 @@
               <w:jc w:val="right"/>
             </w:pPr>
             <w:r>
-              <w:t xml:space="preserve">-0.2488846</w:t>
-            </w:r>
-          </w:p>
-        </w:tc>
-        <w:tc>
-          <w:p>
-            <w:pPr>
-              <w:pStyle w:val="Compact"/>
-              <w:jc w:val="right"/>
-            </w:pPr>
-            <w:r>
-              <w:t xml:space="preserve">0.0416891</w:t>
-            </w:r>
-          </w:p>
-        </w:tc>
-        <w:tc>
-          <w:p>
-            <w:pPr>
-              <w:pStyle w:val="Compact"/>
-              <w:jc w:val="right"/>
-            </w:pPr>
-            <w:r>
-              <w:t xml:space="preserve">-5.970013</w:t>
+              <w:t xml:space="preserve">-0.2503659</w:t>
+            </w:r>
+          </w:p>
+        </w:tc>
+        <w:tc>
+          <w:p>
+            <w:pPr>
+              <w:pStyle w:val="Compact"/>
+              <w:jc w:val="right"/>
+            </w:pPr>
+            <w:r>
+              <w:t xml:space="preserve">0.0429312</w:t>
+            </w:r>
+          </w:p>
+        </w:tc>
+        <w:tc>
+          <w:p>
+            <w:pPr>
+              <w:pStyle w:val="Compact"/>
+              <w:jc w:val="right"/>
+            </w:pPr>
+            <w:r>
+              <w:t xml:space="preserve">-5.831790</w:t>
             </w:r>
           </w:p>
         </w:tc>
@@ -1597,51 +1641,51 @@
               <w:jc w:val="right"/>
             </w:pPr>
             <w:r>
-              <w:t xml:space="preserve">0.2955610</w:t>
-            </w:r>
-          </w:p>
-        </w:tc>
-        <w:tc>
-          <w:p>
-            <w:pPr>
-              <w:pStyle w:val="Compact"/>
-              <w:jc w:val="right"/>
-            </w:pPr>
-            <w:r>
-              <w:t xml:space="preserve">0.0461672</w:t>
-            </w:r>
-          </w:p>
-        </w:tc>
-        <w:tc>
-          <w:p>
-            <w:pPr>
-              <w:pStyle w:val="Compact"/>
-              <w:jc w:val="right"/>
-            </w:pPr>
-            <w:r>
-              <w:t xml:space="preserve">36.61089</w:t>
-            </w:r>
-          </w:p>
-        </w:tc>
-        <w:tc>
-          <w:p>
-            <w:pPr>
-              <w:pStyle w:val="Compact"/>
-              <w:jc w:val="right"/>
-            </w:pPr>
-            <w:r>
-              <w:t xml:space="preserve">0.2019837</w:t>
-            </w:r>
-          </w:p>
-        </w:tc>
-        <w:tc>
-          <w:p>
-            <w:pPr>
-              <w:pStyle w:val="Compact"/>
-              <w:jc w:val="right"/>
-            </w:pPr>
-            <w:r>
-              <w:t xml:space="preserve">0.3891382</w:t>
+              <w:t xml:space="preserve">0.2995118</w:t>
+            </w:r>
+          </w:p>
+        </w:tc>
+        <w:tc>
+          <w:p>
+            <w:pPr>
+              <w:pStyle w:val="Compact"/>
+              <w:jc w:val="right"/>
+            </w:pPr>
+            <w:r>
+              <w:t xml:space="preserve">0.0475806</w:t>
+            </w:r>
+          </w:p>
+        </w:tc>
+        <w:tc>
+          <w:p>
+            <w:pPr>
+              <w:pStyle w:val="Compact"/>
+              <w:jc w:val="right"/>
+            </w:pPr>
+            <w:r>
+              <w:t xml:space="preserve">36.07948</w:t>
+            </w:r>
+          </w:p>
+        </w:tc>
+        <w:tc>
+          <w:p>
+            <w:pPr>
+              <w:pStyle w:val="Compact"/>
+              <w:jc w:val="right"/>
+            </w:pPr>
+            <w:r>
+              <w:t xml:space="preserve">0.2030213</w:t>
+            </w:r>
+          </w:p>
+        </w:tc>
+        <w:tc>
+          <w:p>
+            <w:pPr>
+              <w:pStyle w:val="Compact"/>
+              <w:jc w:val="right"/>
+            </w:pPr>
+            <w:r>
+              <w:t xml:space="preserve">0.3960023</w:t>
             </w:r>
           </w:p>
         </w:tc>
@@ -1665,51 +1709,51 @@
               <w:jc w:val="right"/>
             </w:pPr>
             <w:r>
-              <w:t xml:space="preserve">0.6836903</w:t>
-            </w:r>
-          </w:p>
-        </w:tc>
-        <w:tc>
-          <w:p>
-            <w:pPr>
-              <w:pStyle w:val="Compact"/>
-              <w:jc w:val="right"/>
-            </w:pPr>
-            <w:r>
-              <w:t xml:space="preserve">0.0407429</w:t>
-            </w:r>
-          </w:p>
-        </w:tc>
-        <w:tc>
-          <w:p>
-            <w:pPr>
-              <w:pStyle w:val="Compact"/>
-              <w:jc w:val="right"/>
-            </w:pPr>
-            <w:r>
-              <w:t xml:space="preserve">38.96128</w:t>
-            </w:r>
-          </w:p>
-        </w:tc>
-        <w:tc>
-          <w:p>
-            <w:pPr>
-              <w:pStyle w:val="Compact"/>
-              <w:jc w:val="right"/>
-            </w:pPr>
-            <w:r>
-              <w:t xml:space="preserve">0.6012774</w:t>
-            </w:r>
-          </w:p>
-        </w:tc>
-        <w:tc>
-          <w:p>
-            <w:pPr>
-              <w:pStyle w:val="Compact"/>
-              <w:jc w:val="right"/>
-            </w:pPr>
-            <w:r>
-              <w:t xml:space="preserve">0.7661031</w:t>
+              <w:t xml:space="preserve">0.7060960</w:t>
+            </w:r>
+          </w:p>
+        </w:tc>
+        <w:tc>
+          <w:p>
+            <w:pPr>
+              <w:pStyle w:val="Compact"/>
+              <w:jc w:val="right"/>
+            </w:pPr>
+            <w:r>
+              <w:t xml:space="preserve">0.0419773</w:t>
+            </w:r>
+          </w:p>
+        </w:tc>
+        <w:tc>
+          <w:p>
+            <w:pPr>
+              <w:pStyle w:val="Compact"/>
+              <w:jc w:val="right"/>
+            </w:pPr>
+            <w:r>
+              <w:t xml:space="preserve">38.39277</w:t>
+            </w:r>
+          </w:p>
+        </w:tc>
+        <w:tc>
+          <w:p>
+            <w:pPr>
+              <w:pStyle w:val="Compact"/>
+              <w:jc w:val="right"/>
+            </w:pPr>
+            <w:r>
+              <w:t xml:space="preserve">0.6211459</w:t>
+            </w:r>
+          </w:p>
+        </w:tc>
+        <w:tc>
+          <w:p>
+            <w:pPr>
+              <w:pStyle w:val="Compact"/>
+              <w:jc w:val="right"/>
+            </w:pPr>
+            <w:r>
+              <w:t xml:space="preserve">0.7910460</w:t>
             </w:r>
           </w:p>
         </w:tc>
@@ -1733,51 +1777,51 @@
               <w:jc w:val="right"/>
             </w:pPr>
             <w:r>
-              <w:t xml:space="preserve">0.4621793</w:t>
-            </w:r>
-          </w:p>
-        </w:tc>
-        <w:tc>
-          <w:p>
-            <w:pPr>
-              <w:pStyle w:val="Compact"/>
-              <w:jc w:val="right"/>
-            </w:pPr>
-            <w:r>
-              <w:t xml:space="preserve">0.0465896</w:t>
-            </w:r>
-          </w:p>
-        </w:tc>
-        <w:tc>
-          <w:p>
-            <w:pPr>
-              <w:pStyle w:val="Compact"/>
-              <w:jc w:val="right"/>
-            </w:pPr>
-            <w:r>
-              <w:t xml:space="preserve">38.08195</w:t>
-            </w:r>
-          </w:p>
-        </w:tc>
-        <w:tc>
-          <w:p>
-            <w:pPr>
-              <w:pStyle w:val="Compact"/>
-              <w:jc w:val="right"/>
-            </w:pPr>
-            <w:r>
-              <w:t xml:space="preserve">0.3678702</w:t>
-            </w:r>
-          </w:p>
-        </w:tc>
-        <w:tc>
-          <w:p>
-            <w:pPr>
-              <w:pStyle w:val="Compact"/>
-              <w:jc w:val="right"/>
-            </w:pPr>
-            <w:r>
-              <w:t xml:space="preserve">0.5564884</w:t>
+              <w:t xml:space="preserve">0.4994115</w:t>
+            </w:r>
+          </w:p>
+        </w:tc>
+        <w:tc>
+          <w:p>
+            <w:pPr>
+              <w:pStyle w:val="Compact"/>
+              <w:jc w:val="right"/>
+            </w:pPr>
+            <w:r>
+              <w:t xml:space="preserve">0.0480066</w:t>
+            </w:r>
+          </w:p>
+        </w:tc>
+        <w:tc>
+          <w:p>
+            <w:pPr>
+              <w:pStyle w:val="Compact"/>
+              <w:jc w:val="right"/>
+            </w:pPr>
+            <w:r>
+              <w:t xml:space="preserve">37.50364</w:t>
+            </w:r>
+          </w:p>
+        </w:tc>
+        <w:tc>
+          <w:p>
+            <w:pPr>
+              <w:pStyle w:val="Compact"/>
+              <w:jc w:val="right"/>
+            </w:pPr>
+            <w:r>
+              <w:t xml:space="preserve">0.4021849</w:t>
+            </w:r>
+          </w:p>
+        </w:tc>
+        <w:tc>
+          <w:p>
+            <w:pPr>
+              <w:pStyle w:val="Compact"/>
+              <w:jc w:val="right"/>
+            </w:pPr>
+            <w:r>
+              <w:t xml:space="preserve">0.5966381</w:t>
             </w:r>
           </w:p>
         </w:tc>
@@ -1926,51 +1970,51 @@
               <w:jc w:val="right"/>
             </w:pPr>
             <w:r>
-              <w:t xml:space="preserve">-0.3881293</w:t>
-            </w:r>
-          </w:p>
-        </w:tc>
-        <w:tc>
-          <w:p>
-            <w:pPr>
-              <w:pStyle w:val="Compact"/>
-              <w:jc w:val="right"/>
-            </w:pPr>
-            <w:r>
-              <w:t xml:space="preserve">0.0605211</w:t>
-            </w:r>
-          </w:p>
-        </w:tc>
-        <w:tc>
-          <w:p>
-            <w:pPr>
-              <w:pStyle w:val="Compact"/>
-              <w:jc w:val="right"/>
-            </w:pPr>
-            <w:r>
-              <w:t xml:space="preserve">40.90187</w:t>
-            </w:r>
-          </w:p>
-        </w:tc>
-        <w:tc>
-          <w:p>
-            <w:pPr>
-              <w:pStyle w:val="Compact"/>
-              <w:jc w:val="right"/>
-            </w:pPr>
-            <w:r>
-              <w:t xml:space="preserve">-6.413128</w:t>
-            </w:r>
-          </w:p>
-        </w:tc>
-        <w:tc>
-          <w:p>
-            <w:pPr>
-              <w:pStyle w:val="Compact"/>
-              <w:jc w:val="right"/>
-            </w:pPr>
-            <w:r>
-              <w:t xml:space="preserve">0.0000003</w:t>
+              <w:t xml:space="preserve">-0.4065842</w:t>
+            </w:r>
+          </w:p>
+        </w:tc>
+        <w:tc>
+          <w:p>
+            <w:pPr>
+              <w:pStyle w:val="Compact"/>
+              <w:jc w:val="right"/>
+            </w:pPr>
+            <w:r>
+              <w:t xml:space="preserve">0.0623398</w:t>
+            </w:r>
+          </w:p>
+        </w:tc>
+        <w:tc>
+          <w:p>
+            <w:pPr>
+              <w:pStyle w:val="Compact"/>
+              <w:jc w:val="right"/>
+            </w:pPr>
+            <w:r>
+              <w:t xml:space="preserve">40.38396</w:t>
+            </w:r>
+          </w:p>
+        </w:tc>
+        <w:tc>
+          <w:p>
+            <w:pPr>
+              <w:pStyle w:val="Compact"/>
+              <w:jc w:val="right"/>
+            </w:pPr>
+            <w:r>
+              <w:t xml:space="preserve">-6.522060</w:t>
+            </w:r>
+          </w:p>
+        </w:tc>
+        <w:tc>
+          <w:p>
+            <w:pPr>
+              <w:pStyle w:val="Compact"/>
+              <w:jc w:val="right"/>
+            </w:pPr>
+            <w:r>
+              <w:t xml:space="preserve">0.0000002</w:t>
             </w:r>
           </w:p>
         </w:tc>
@@ -1994,51 +2038,51 @@
               <w:jc w:val="right"/>
             </w:pPr>
             <w:r>
-              <w:t xml:space="preserve">-0.1666183</w:t>
-            </w:r>
-          </w:p>
-        </w:tc>
-        <w:tc>
-          <w:p>
-            <w:pPr>
-              <w:pStyle w:val="Compact"/>
-              <w:jc w:val="right"/>
-            </w:pPr>
-            <w:r>
-              <w:t xml:space="preserve">0.0655510</w:t>
-            </w:r>
-          </w:p>
-        </w:tc>
-        <w:tc>
-          <w:p>
-            <w:pPr>
-              <w:pStyle w:val="Compact"/>
-              <w:jc w:val="right"/>
-            </w:pPr>
-            <w:r>
-              <w:t xml:space="preserve">37.54898</w:t>
-            </w:r>
-          </w:p>
-        </w:tc>
-        <w:tc>
-          <w:p>
-            <w:pPr>
-              <w:pStyle w:val="Compact"/>
-              <w:jc w:val="right"/>
-            </w:pPr>
-            <w:r>
-              <w:t xml:space="preserve">-2.541812</w:t>
-            </w:r>
-          </w:p>
-        </w:tc>
-        <w:tc>
-          <w:p>
-            <w:pPr>
-              <w:pStyle w:val="Compact"/>
-              <w:jc w:val="right"/>
-            </w:pPr>
-            <w:r>
-              <w:t xml:space="preserve">0.0396340</w:t>
+              <w:t xml:space="preserve">-0.1998997</w:t>
+            </w:r>
+          </w:p>
+        </w:tc>
+        <w:tc>
+          <w:p>
+            <w:pPr>
+              <w:pStyle w:val="Compact"/>
+              <w:jc w:val="right"/>
+            </w:pPr>
+            <w:r>
+              <w:t xml:space="preserve">0.0675493</w:t>
+            </w:r>
+          </w:p>
+        </w:tc>
+        <w:tc>
+          <w:p>
+            <w:pPr>
+              <w:pStyle w:val="Compact"/>
+              <w:jc w:val="right"/>
+            </w:pPr>
+            <w:r>
+              <w:t xml:space="preserve">37.00046</w:t>
+            </w:r>
+          </w:p>
+        </w:tc>
+        <w:tc>
+          <w:p>
+            <w:pPr>
+              <w:pStyle w:val="Compact"/>
+              <w:jc w:val="right"/>
+            </w:pPr>
+            <w:r>
+              <w:t xml:space="preserve">-2.959316</w:t>
+            </w:r>
+          </w:p>
+        </w:tc>
+        <w:tc>
+          <w:p>
+            <w:pPr>
+              <w:pStyle w:val="Compact"/>
+              <w:jc w:val="right"/>
+            </w:pPr>
+            <w:r>
+              <w:t xml:space="preserve">0.0144590</w:t>
             </w:r>
           </w:p>
         </w:tc>
@@ -2062,51 +2106,51 @@
               <w:jc w:val="right"/>
             </w:pPr>
             <w:r>
-              <w:t xml:space="preserve">0.2215110</w:t>
-            </w:r>
-          </w:p>
-        </w:tc>
-        <w:tc>
-          <w:p>
-            <w:pPr>
-              <w:pStyle w:val="Compact"/>
-              <w:jc w:val="right"/>
-            </w:pPr>
-            <w:r>
-              <w:t xml:space="preserve">0.0608245</w:t>
-            </w:r>
-          </w:p>
-        </w:tc>
-        <w:tc>
-          <w:p>
-            <w:pPr>
-              <w:pStyle w:val="Compact"/>
-              <w:jc w:val="right"/>
-            </w:pPr>
-            <w:r>
-              <w:t xml:space="preserve">41.85824</w:t>
-            </w:r>
-          </w:p>
-        </w:tc>
-        <w:tc>
-          <w:p>
-            <w:pPr>
-              <w:pStyle w:val="Compact"/>
-              <w:jc w:val="right"/>
-            </w:pPr>
-            <w:r>
-              <w:t xml:space="preserve">3.641807</w:t>
-            </w:r>
-          </w:p>
-        </w:tc>
-        <w:tc>
-          <w:p>
-            <w:pPr>
-              <w:pStyle w:val="Compact"/>
-              <w:jc w:val="right"/>
-            </w:pPr>
-            <w:r>
-              <w:t xml:space="preserve">0.0020937</w:t>
+              <w:t xml:space="preserve">0.2066845</w:t>
+            </w:r>
+          </w:p>
+        </w:tc>
+        <w:tc>
+          <w:p>
+            <w:pPr>
+              <w:pStyle w:val="Compact"/>
+              <w:jc w:val="right"/>
+            </w:pPr>
+            <w:r>
+              <w:t xml:space="preserve">0.0626456</w:t>
+            </w:r>
+          </w:p>
+        </w:tc>
+        <w:tc>
+          <w:p>
+            <w:pPr>
+              <w:pStyle w:val="Compact"/>
+              <w:jc w:val="right"/>
+            </w:pPr>
+            <w:r>
+              <w:t xml:space="preserve">41.31271</w:t>
+            </w:r>
+          </w:p>
+        </w:tc>
+        <w:tc>
+          <w:p>
+            <w:pPr>
+              <w:pStyle w:val="Compact"/>
+              <w:jc w:val="right"/>
+            </w:pPr>
+            <w:r>
+              <w:t xml:space="preserve">3.299267</w:t>
+            </w:r>
+          </w:p>
+        </w:tc>
+        <w:tc>
+          <w:p>
+            <w:pPr>
+              <w:pStyle w:val="Compact"/>
+              <w:jc w:val="right"/>
+            </w:pPr>
+            <w:r>
+              <w:t xml:space="preserve">0.0055640</w:t>
             </w:r>
           </w:p>
         </w:tc>
@@ -3189,29 +3233,29 @@
               <w:jc w:val="right"/>
             </w:pPr>
             <w:r>
-              <w:t xml:space="preserve">-2.0044026</w:t>
-            </w:r>
-          </w:p>
-        </w:tc>
-        <w:tc>
-          <w:p>
-            <w:pPr>
-              <w:pStyle w:val="Compact"/>
-              <w:jc w:val="right"/>
-            </w:pPr>
-            <w:r>
-              <w:t xml:space="preserve">0.1600536</w:t>
-            </w:r>
-          </w:p>
-        </w:tc>
-        <w:tc>
-          <w:p>
-            <w:pPr>
-              <w:pStyle w:val="Compact"/>
-              <w:jc w:val="right"/>
-            </w:pPr>
-            <w:r>
-              <w:t xml:space="preserve">-12.523322</w:t>
+              <w:t xml:space="preserve">-1.9839680</w:t>
+            </w:r>
+          </w:p>
+        </w:tc>
+        <w:tc>
+          <w:p>
+            <w:pPr>
+              <w:pStyle w:val="Compact"/>
+              <w:jc w:val="right"/>
+            </w:pPr>
+            <w:r>
+              <w:t xml:space="preserve">0.1687782</w:t>
+            </w:r>
+          </w:p>
+        </w:tc>
+        <w:tc>
+          <w:p>
+            <w:pPr>
+              <w:pStyle w:val="Compact"/>
+              <w:jc w:val="right"/>
+            </w:pPr>
+            <w:r>
+              <w:t xml:space="preserve">-11.754886</w:t>
             </w:r>
           </w:p>
         </w:tc>
@@ -3246,29 +3290,29 @@
               <w:jc w:val="right"/>
             </w:pPr>
             <w:r>
-              <w:t xml:space="preserve">-2.0922433</w:t>
-            </w:r>
-          </w:p>
-        </w:tc>
-        <w:tc>
-          <w:p>
-            <w:pPr>
-              <w:pStyle w:val="Compact"/>
-              <w:jc w:val="right"/>
-            </w:pPr>
-            <w:r>
-              <w:t xml:space="preserve">0.2263500</w:t>
-            </w:r>
-          </w:p>
-        </w:tc>
-        <w:tc>
-          <w:p>
-            <w:pPr>
-              <w:pStyle w:val="Compact"/>
-              <w:jc w:val="right"/>
-            </w:pPr>
-            <w:r>
-              <w:t xml:space="preserve">-9.243401</w:t>
+              <w:t xml:space="preserve">-2.0263514</w:t>
+            </w:r>
+          </w:p>
+        </w:tc>
+        <w:tc>
+          <w:p>
+            <w:pPr>
+              <w:pStyle w:val="Compact"/>
+              <w:jc w:val="right"/>
+            </w:pPr>
+            <w:r>
+              <w:t xml:space="preserve">0.2386884</w:t>
+            </w:r>
+          </w:p>
+        </w:tc>
+        <w:tc>
+          <w:p>
+            <w:pPr>
+              <w:pStyle w:val="Compact"/>
+              <w:jc w:val="right"/>
+            </w:pPr>
+            <w:r>
+              <w:t xml:space="preserve">-8.489527</w:t>
             </w:r>
           </w:p>
         </w:tc>
@@ -3303,29 +3347,29 @@
               <w:jc w:val="right"/>
             </w:pPr>
             <w:r>
-              <w:t xml:space="preserve">2.7474318</w:t>
-            </w:r>
-          </w:p>
-        </w:tc>
-        <w:tc>
-          <w:p>
-            <w:pPr>
-              <w:pStyle w:val="Compact"/>
-              <w:jc w:val="right"/>
-            </w:pPr>
-            <w:r>
-              <w:t xml:space="preserve">0.2263500</w:t>
-            </w:r>
-          </w:p>
-        </w:tc>
-        <w:tc>
-          <w:p>
-            <w:pPr>
-              <w:pStyle w:val="Compact"/>
-              <w:jc w:val="right"/>
-            </w:pPr>
-            <w:r>
-              <w:t xml:space="preserve">12.137983</w:t>
+              <w:t xml:space="preserve">2.7763307</w:t>
+            </w:r>
+          </w:p>
+        </w:tc>
+        <w:tc>
+          <w:p>
+            <w:pPr>
+              <w:pStyle w:val="Compact"/>
+              <w:jc w:val="right"/>
+            </w:pPr>
+            <w:r>
+              <w:t xml:space="preserve">0.2386884</w:t>
+            </w:r>
+          </w:p>
+        </w:tc>
+        <w:tc>
+          <w:p>
+            <w:pPr>
+              <w:pStyle w:val="Compact"/>
+              <w:jc w:val="right"/>
+            </w:pPr>
+            <w:r>
+              <w:t xml:space="preserve">11.631613</w:t>
             </w:r>
           </w:p>
         </w:tc>
@@ -3360,40 +3404,40 @@
               <w:jc w:val="right"/>
             </w:pPr>
             <w:r>
-              <w:t xml:space="preserve">0.8986645</w:t>
-            </w:r>
-          </w:p>
-        </w:tc>
-        <w:tc>
-          <w:p>
-            <w:pPr>
-              <w:pStyle w:val="Compact"/>
-              <w:jc w:val="right"/>
-            </w:pPr>
-            <w:r>
-              <w:t xml:space="preserve">0.3201072</w:t>
-            </w:r>
-          </w:p>
-        </w:tc>
-        <w:tc>
-          <w:p>
-            <w:pPr>
-              <w:pStyle w:val="Compact"/>
-              <w:jc w:val="right"/>
-            </w:pPr>
-            <w:r>
-              <w:t xml:space="preserve">2.807386</w:t>
-            </w:r>
-          </w:p>
-        </w:tc>
-        <w:tc>
-          <w:p>
-            <w:pPr>
-              <w:pStyle w:val="Compact"/>
-              <w:jc w:val="right"/>
-            </w:pPr>
-            <w:r>
-              <w:t xml:space="preserve">0.0052111</w:t>
+              <w:t xml:space="preserve">0.9918497</w:t>
+            </w:r>
+          </w:p>
+        </w:tc>
+        <w:tc>
+          <w:p>
+            <w:pPr>
+              <w:pStyle w:val="Compact"/>
+              <w:jc w:val="right"/>
+            </w:pPr>
+            <w:r>
+              <w:t xml:space="preserve">0.3375563</w:t>
+            </w:r>
+          </w:p>
+        </w:tc>
+        <w:tc>
+          <w:p>
+            <w:pPr>
+              <w:pStyle w:val="Compact"/>
+              <w:jc w:val="right"/>
+            </w:pPr>
+            <w:r>
+              <w:t xml:space="preserve">2.938324</w:t>
+            </w:r>
+          </w:p>
+        </w:tc>
+        <w:tc>
+          <w:p>
+            <w:pPr>
+              <w:pStyle w:val="Compact"/>
+              <w:jc w:val="right"/>
+            </w:pPr>
+            <w:r>
+              <w:t xml:space="preserve">0.0034691</w:t>
             </w:r>
           </w:p>
         </w:tc>
@@ -3581,7 +3625,7 @@
               <w:jc w:val="right"/>
             </w:pPr>
             <w:r>
-              <w:t xml:space="preserve">0.0094009</w:t>
+              <w:t xml:space="preserve">0.0099189</w:t>
             </w:r>
           </w:p>
         </w:tc>
@@ -3603,18 +3647,18 @@
               <w:jc w:val="right"/>
             </w:pPr>
             <w:r>
-              <w:t xml:space="preserve">0.0988634</w:t>
-            </w:r>
-          </w:p>
-        </w:tc>
-        <w:tc>
-          <w:p>
-            <w:pPr>
-              <w:pStyle w:val="Compact"/>
-              <w:jc w:val="right"/>
-            </w:pPr>
-            <w:r>
-              <w:t xml:space="preserve">0.1357142</w:t>
+              <w:t xml:space="preserve">0.0978482</w:t>
+            </w:r>
+          </w:p>
+        </w:tc>
+        <w:tc>
+          <w:p>
+            <w:pPr>
+              <w:pStyle w:val="Compact"/>
+              <w:jc w:val="right"/>
+            </w:pPr>
+            <w:r>
+              <w:t xml:space="preserve">0.1367294</w:t>
             </w:r>
           </w:p>
         </w:tc>
@@ -3660,7 +3704,7 @@
               <w:jc w:val="right"/>
             </w:pPr>
             <w:r>
-              <w:t xml:space="preserve">0.0017460</w:t>
+              <w:t xml:space="preserve">0.0018422</w:t>
             </w:r>
           </w:p>
         </w:tc>
@@ -3682,18 +3726,18 @@
               <w:jc w:val="right"/>
             </w:pPr>
             <w:r>
-              <w:t xml:space="preserve">-0.0006237</w:t>
-            </w:r>
-          </w:p>
-        </w:tc>
-        <w:tc>
-          <w:p>
-            <w:pPr>
-              <w:pStyle w:val="Compact"/>
-              <w:jc w:val="right"/>
-            </w:pPr>
-            <w:r>
-              <w:t xml:space="preserve">0.0062206</w:t>
+              <w:t xml:space="preserve">-0.0008123</w:t>
+            </w:r>
+          </w:p>
+        </w:tc>
+        <w:tc>
+          <w:p>
+            <w:pPr>
+              <w:pStyle w:val="Compact"/>
+              <w:jc w:val="right"/>
+            </w:pPr>
+            <w:r>
+              <w:t xml:space="preserve">0.0064091</w:t>
             </w:r>
           </w:p>
         </w:tc>
@@ -3728,18 +3772,18 @@
               <w:jc w:val="right"/>
             </w:pPr>
             <w:r>
-              <w:t xml:space="preserve">0.7248069</w:t>
-            </w:r>
-          </w:p>
-        </w:tc>
-        <w:tc>
-          <w:p>
-            <w:pPr>
-              <w:pStyle w:val="Compact"/>
-              <w:jc w:val="right"/>
-            </w:pPr>
-            <w:r>
-              <w:t xml:space="preserve">0.0130485</w:t>
+              <w:t xml:space="preserve">0.7142501</w:t>
+            </w:r>
+          </w:p>
+        </w:tc>
+        <w:tc>
+          <w:p>
+            <w:pPr>
+              <w:pStyle w:val="Compact"/>
+              <w:jc w:val="right"/>
+            </w:pPr>
+            <w:r>
+              <w:t xml:space="preserve">0.0139265</w:t>
             </w:r>
           </w:p>
         </w:tc>
@@ -3761,18 +3805,18 @@
               <w:jc w:val="right"/>
             </w:pPr>
             <w:r>
-              <w:t xml:space="preserve">0.6992323</w:t>
-            </w:r>
-          </w:p>
-        </w:tc>
-        <w:tc>
-          <w:p>
-            <w:pPr>
-              <w:pStyle w:val="Compact"/>
-              <w:jc w:val="right"/>
-            </w:pPr>
-            <w:r>
-              <w:t xml:space="preserve">0.7503815</w:t>
+              <w:t xml:space="preserve">0.6869546</w:t>
+            </w:r>
+          </w:p>
+        </w:tc>
+        <w:tc>
+          <w:p>
+            <w:pPr>
+              <w:pStyle w:val="Compact"/>
+              <w:jc w:val="right"/>
+            </w:pPr>
+            <w:r>
+              <w:t xml:space="preserve">0.7415456</w:t>
             </w:r>
           </w:p>
         </w:tc>
@@ -3807,18 +3851,18 @@
               <w:jc w:val="right"/>
             </w:pPr>
             <w:r>
-              <w:t xml:space="preserve">0.2512829</w:t>
-            </w:r>
-          </w:p>
-        </w:tc>
-        <w:tc>
-          <w:p>
-            <w:pPr>
-              <w:pStyle w:val="Compact"/>
-              <w:jc w:val="right"/>
-            </w:pPr>
-            <w:r>
-              <w:t xml:space="preserve">0.0144098</w:t>
+              <w:t xml:space="preserve">0.2773334</w:t>
+            </w:r>
+          </w:p>
+        </w:tc>
+        <w:tc>
+          <w:p>
+            <w:pPr>
+              <w:pStyle w:val="Compact"/>
+              <w:jc w:val="right"/>
+            </w:pPr>
+            <w:r>
+              <w:t xml:space="preserve">0.0156921</w:t>
             </w:r>
           </w:p>
         </w:tc>
@@ -3840,18 +3884,18 @@
               <w:jc w:val="right"/>
             </w:pPr>
             <w:r>
-              <w:t xml:space="preserve">0.2230401</w:t>
-            </w:r>
-          </w:p>
-        </w:tc>
-        <w:tc>
-          <w:p>
-            <w:pPr>
-              <w:pStyle w:val="Compact"/>
-              <w:jc w:val="right"/>
-            </w:pPr>
-            <w:r>
-              <w:t xml:space="preserve">0.2795256</w:t>
+              <w:t xml:space="preserve">0.2465774</w:t>
+            </w:r>
+          </w:p>
+        </w:tc>
+        <w:tc>
+          <w:p>
+            <w:pPr>
+              <w:pStyle w:val="Compact"/>
+              <w:jc w:val="right"/>
+            </w:pPr>
+            <w:r>
+              <w:t xml:space="preserve">0.3080894</w:t>
             </w:r>
           </w:p>
         </w:tc>
@@ -4039,7 +4083,7 @@
               <w:jc w:val="right"/>
             </w:pPr>
             <w:r>
-              <w:t xml:space="preserve">0.0095617</w:t>
+              <w:t xml:space="preserve">0.0100885</w:t>
             </w:r>
           </w:p>
         </w:tc>
@@ -4061,7 +4105,7 @@
               <w:jc w:val="right"/>
             </w:pPr>
             <w:r>
-              <w:t xml:space="preserve">11.97390</w:t>
+              <w:t xml:space="preserve">11.34861</w:t>
             </w:r>
           </w:p>
         </w:tc>
@@ -4107,18 +4151,18 @@
               <w:jc w:val="right"/>
             </w:pPr>
             <w:r>
-              <w:t xml:space="preserve">0.4735241</w:t>
-            </w:r>
-          </w:p>
-        </w:tc>
-        <w:tc>
-          <w:p>
-            <w:pPr>
-              <w:pStyle w:val="Compact"/>
-              <w:jc w:val="right"/>
-            </w:pPr>
-            <w:r>
-              <w:t xml:space="preserve">0.0194398</w:t>
+              <w:t xml:space="preserve">0.4369167</w:t>
+            </w:r>
+          </w:p>
+        </w:tc>
+        <w:tc>
+          <w:p>
+            <w:pPr>
+              <w:pStyle w:val="Compact"/>
+              <w:jc w:val="right"/>
+            </w:pPr>
+            <w:r>
+              <w:t xml:space="preserve">0.0209807</w:t>
             </w:r>
           </w:p>
         </w:tc>
@@ -4140,7 +4184,7 @@
               <w:jc w:val="right"/>
             </w:pPr>
             <w:r>
-              <w:t xml:space="preserve">24.35843</w:t>
+              <w:t xml:space="preserve">20.82468</w:t>
             </w:r>
           </w:p>
         </w:tc>

</xml_diff>

<commit_message>
very thorough methods/results suppplement
</commit_message>
<xml_diff>
--- a/analyses/s1_model_results.docx
+++ b/analyses/s1_model_results.docx
@@ -26,6 +26,24 @@
       </w:r>
       <w:r>
         <w:t xml:space="preserve">Full</w:t>
+      </w:r>
+      <w:r>
+        <w:t xml:space="preserve"> </w:t>
+      </w:r>
+      <w:r>
+        <w:t xml:space="preserve">analytical</w:t>
+      </w:r>
+      <w:r>
+        <w:t xml:space="preserve"> </w:t>
+      </w:r>
+      <w:r>
+        <w:t xml:space="preserve">methods</w:t>
+      </w:r>
+      <w:r>
+        <w:t xml:space="preserve"> </w:t>
+      </w:r>
+      <w:r>
+        <w:t xml:space="preserve">and</w:t>
       </w:r>
       <w:r>
         <w:t xml:space="preserve"> </w:t>
@@ -236,21 +254,2179 @@
       <w:pPr>
         <w:pStyle w:val="Heading1"/>
       </w:pPr>
-      <w:bookmarkStart w:id="20" w:name="compensation"/>
+      <w:bookmarkStart w:id="20" w:name="data"/>
+      <w:r>
+        <w:t xml:space="preserve">Data</w:t>
+      </w:r>
+      <w:bookmarkEnd w:id="20"/>
+    </w:p>
+    <w:p>
+      <w:pPr>
+        <w:pStyle w:val="Heading2"/>
+      </w:pPr>
+      <w:bookmarkStart w:id="21" w:name="functions"/>
+      <w:r>
+        <w:t xml:space="preserve">Functions</w:t>
+      </w:r>
+      <w:bookmarkEnd w:id="21"/>
+    </w:p>
+    <w:p>
+      <w:pPr>
+        <w:pStyle w:val="FirstParagraph"/>
+      </w:pPr>
+      <w:r>
+        <w:t xml:space="preserve">Data are accessed and processed using functions stored in</w:t>
+      </w:r>
+      <w:r>
+        <w:t xml:space="preserve"> </w:t>
+      </w:r>
+      <w:hyperlink r:id="rId22">
+        <w:r>
+          <w:rPr>
+            <w:rStyle w:val="Hyperlink"/>
+          </w:rPr>
+          <w:t xml:space="preserve">https://github.com/diazrenata/soar</w:t>
+        </w:r>
+      </w:hyperlink>
+      <w:r>
+        <w:t xml:space="preserve">, archived on Zenodo at</w:t>
+      </w:r>
+      <w:r>
+        <w:t xml:space="preserve"> </w:t>
+      </w:r>
+      <w:hyperlink r:id="rId23">
+        <w:r>
+          <w:rPr>
+            <w:rStyle w:val="Hyperlink"/>
+          </w:rPr>
+          <w:t xml:space="preserve">https://doi.org/10.5281/zenodo.5539880</w:t>
+        </w:r>
+      </w:hyperlink>
+      <w:r>
+        <w:t xml:space="preserve">. Install these functions either by running:</w:t>
+      </w:r>
+    </w:p>
+    <w:p>
+      <w:pPr>
+        <w:pStyle w:val="SourceCode"/>
+      </w:pPr>
+      <w:r>
+        <w:rPr>
+          <w:rStyle w:val="NormalTok"/>
+        </w:rPr>
+        <w:t xml:space="preserve">remotes</w:t>
+      </w:r>
+      <w:r>
+        <w:rPr>
+          <w:rStyle w:val="OperatorTok"/>
+        </w:rPr>
+        <w:t xml:space="preserve">::</w:t>
+      </w:r>
+      <w:r>
+        <w:rPr>
+          <w:rStyle w:val="KeywordTok"/>
+        </w:rPr>
+        <w:t xml:space="preserve">install_github</w:t>
+      </w:r>
+      <w:r>
+        <w:rPr>
+          <w:rStyle w:val="NormalTok"/>
+        </w:rPr>
+        <w:t xml:space="preserve">(</w:t>
+      </w:r>
+      <w:r>
+        <w:rPr>
+          <w:rStyle w:val="StringTok"/>
+        </w:rPr>
+        <w:t xml:space="preserve">"diazrenata/soar"</w:t>
+      </w:r>
+      <w:r>
+        <w:rPr>
+          <w:rStyle w:val="NormalTok"/>
+        </w:rPr>
+        <w:t xml:space="preserve">)</w:t>
+      </w:r>
+    </w:p>
+    <w:p>
+      <w:pPr>
+        <w:pStyle w:val="FirstParagraph"/>
+      </w:pPr>
+      <w:r>
+        <w:t xml:space="preserve">or by downloading the Zenodo archive and installing the package manually.</w:t>
+      </w:r>
+    </w:p>
+    <w:p>
+      <w:pPr>
+        <w:pStyle w:val="Heading2"/>
+      </w:pPr>
+      <w:bookmarkStart w:id="24" w:name="data-access"/>
+      <w:r>
+        <w:t xml:space="preserve">Data access</w:t>
+      </w:r>
+      <w:bookmarkEnd w:id="24"/>
+    </w:p>
+    <w:p>
+      <w:pPr>
+        <w:pStyle w:val="FirstParagraph"/>
+      </w:pPr>
+      <w:r>
+        <w:t xml:space="preserve">Data can be downloaded directly from the Portal data repository:</w:t>
+      </w:r>
+    </w:p>
+    <w:p>
+      <w:pPr>
+        <w:pStyle w:val="SourceCode"/>
+      </w:pPr>
+      <w:r>
+        <w:rPr>
+          <w:rStyle w:val="NormalTok"/>
+        </w:rPr>
+        <w:t xml:space="preserve">plotl &lt;-</w:t>
+      </w:r>
+      <w:r>
+        <w:rPr>
+          <w:rStyle w:val="StringTok"/>
+        </w:rPr>
+        <w:t xml:space="preserve"> </w:t>
+      </w:r>
+      <w:r>
+        <w:rPr>
+          <w:rStyle w:val="KeywordTok"/>
+        </w:rPr>
+        <w:t xml:space="preserve">get_plot_totals</w:t>
+      </w:r>
+      <w:r>
+        <w:rPr>
+          <w:rStyle w:val="NormalTok"/>
+        </w:rPr>
+        <w:t xml:space="preserve">()</w:t>
+      </w:r>
+      <w:r>
+        <w:br/>
+      </w:r>
+      <w:r>
+        <w:br/>
+      </w:r>
+      <w:r>
+        <w:rPr>
+          <w:rStyle w:val="NormalTok"/>
+        </w:rPr>
+        <w:t xml:space="preserve">plot_types &lt;-</w:t>
+      </w:r>
+      <w:r>
+        <w:rPr>
+          <w:rStyle w:val="StringTok"/>
+        </w:rPr>
+        <w:t xml:space="preserve"> </w:t>
+      </w:r>
+      <w:r>
+        <w:rPr>
+          <w:rStyle w:val="KeywordTok"/>
+        </w:rPr>
+        <w:t xml:space="preserve">list_plot_types</w:t>
+      </w:r>
+      <w:r>
+        <w:rPr>
+          <w:rStyle w:val="NormalTok"/>
+        </w:rPr>
+        <w:t xml:space="preserve">() </w:t>
+      </w:r>
+      <w:r>
+        <w:rPr>
+          <w:rStyle w:val="OperatorTok"/>
+        </w:rPr>
+        <w:t xml:space="preserve">%&gt;%</w:t>
+      </w:r>
+      <w:r>
+        <w:rPr>
+          <w:rStyle w:val="StringTok"/>
+        </w:rPr>
+        <w:t xml:space="preserve"> </w:t>
+      </w:r>
+      <w:r>
+        <w:rPr>
+          <w:rStyle w:val="KeywordTok"/>
+        </w:rPr>
+        <w:t xml:space="preserve">filter</w:t>
+      </w:r>
+      <w:r>
+        <w:rPr>
+          <w:rStyle w:val="NormalTok"/>
+        </w:rPr>
+        <w:t xml:space="preserve">(plot_type </w:t>
+      </w:r>
+      <w:r>
+        <w:rPr>
+          <w:rStyle w:val="OperatorTok"/>
+        </w:rPr>
+        <w:t xml:space="preserve">==</w:t>
+      </w:r>
+      <w:r>
+        <w:rPr>
+          <w:rStyle w:val="StringTok"/>
+        </w:rPr>
+        <w:t xml:space="preserve"> "EE"</w:t>
+      </w:r>
+      <w:r>
+        <w:rPr>
+          <w:rStyle w:val="NormalTok"/>
+        </w:rPr>
+        <w:t xml:space="preserve">)</w:t>
+      </w:r>
+    </w:p>
+    <w:p>
+      <w:pPr>
+        <w:pStyle w:val="FirstParagraph"/>
+      </w:pPr>
+      <w:r>
+        <w:t xml:space="preserve">For speed and offline access, data files are also included in this repository in the</w:t>
+      </w:r>
+      <w:r>
+        <w:t xml:space="preserve"> </w:t>
+      </w:r>
+      <w:r>
+        <w:rPr>
+          <w:rStyle w:val="VerbatimChar"/>
+        </w:rPr>
+        <w:t xml:space="preserve">data</w:t>
+      </w:r>
+      <w:r>
+        <w:t xml:space="preserve"> </w:t>
+      </w:r>
+      <w:r>
+        <w:t xml:space="preserve">directory:</w:t>
+      </w:r>
+    </w:p>
+    <w:p>
+      <w:pPr>
+        <w:pStyle w:val="SourceCode"/>
+      </w:pPr>
+      <w:r>
+        <w:rPr>
+          <w:rStyle w:val="NormalTok"/>
+        </w:rPr>
+        <w:t xml:space="preserve">plotl &lt;-</w:t>
+      </w:r>
+      <w:r>
+        <w:rPr>
+          <w:rStyle w:val="StringTok"/>
+        </w:rPr>
+        <w:t xml:space="preserve"> </w:t>
+      </w:r>
+      <w:r>
+        <w:rPr>
+          <w:rStyle w:val="KeywordTok"/>
+        </w:rPr>
+        <w:t xml:space="preserve">read.csv</w:t>
+      </w:r>
+      <w:r>
+        <w:rPr>
+          <w:rStyle w:val="NormalTok"/>
+        </w:rPr>
+        <w:t xml:space="preserve">(here</w:t>
+      </w:r>
+      <w:r>
+        <w:rPr>
+          <w:rStyle w:val="OperatorTok"/>
+        </w:rPr>
+        <w:t xml:space="preserve">::</w:t>
+      </w:r>
+      <w:r>
+        <w:rPr>
+          <w:rStyle w:val="KeywordTok"/>
+        </w:rPr>
+        <w:t xml:space="preserve">here</w:t>
+      </w:r>
+      <w:r>
+        <w:rPr>
+          <w:rStyle w:val="NormalTok"/>
+        </w:rPr>
+        <w:t xml:space="preserve">(</w:t>
+      </w:r>
+      <w:r>
+        <w:rPr>
+          <w:rStyle w:val="StringTok"/>
+        </w:rPr>
+        <w:t xml:space="preserve">"data"</w:t>
+      </w:r>
+      <w:r>
+        <w:rPr>
+          <w:rStyle w:val="NormalTok"/>
+        </w:rPr>
+        <w:t xml:space="preserve">, </w:t>
+      </w:r>
+      <w:r>
+        <w:rPr>
+          <w:rStyle w:val="StringTok"/>
+        </w:rPr>
+        <w:t xml:space="preserve">"plotl.csv"</w:t>
+      </w:r>
+      <w:r>
+        <w:rPr>
+          <w:rStyle w:val="NormalTok"/>
+        </w:rPr>
+        <w:t xml:space="preserve">), </w:t>
+      </w:r>
+      <w:r>
+        <w:rPr>
+          <w:rStyle w:val="DataTypeTok"/>
+        </w:rPr>
+        <w:t xml:space="preserve">stringsAsFactors =</w:t>
+      </w:r>
+      <w:r>
+        <w:rPr>
+          <w:rStyle w:val="NormalTok"/>
+        </w:rPr>
+        <w:t xml:space="preserve"> T)</w:t>
+      </w:r>
+      <w:r>
+        <w:br/>
+      </w:r>
+      <w:r>
+        <w:rPr>
+          <w:rStyle w:val="NormalTok"/>
+        </w:rPr>
+        <w:t xml:space="preserve">plot_types &lt;-</w:t>
+      </w:r>
+      <w:r>
+        <w:rPr>
+          <w:rStyle w:val="StringTok"/>
+        </w:rPr>
+        <w:t xml:space="preserve"> </w:t>
+      </w:r>
+      <w:r>
+        <w:rPr>
+          <w:rStyle w:val="KeywordTok"/>
+        </w:rPr>
+        <w:t xml:space="preserve">read.csv</w:t>
+      </w:r>
+      <w:r>
+        <w:rPr>
+          <w:rStyle w:val="NormalTok"/>
+        </w:rPr>
+        <w:t xml:space="preserve">(here</w:t>
+      </w:r>
+      <w:r>
+        <w:rPr>
+          <w:rStyle w:val="OperatorTok"/>
+        </w:rPr>
+        <w:t xml:space="preserve">::</w:t>
+      </w:r>
+      <w:r>
+        <w:rPr>
+          <w:rStyle w:val="KeywordTok"/>
+        </w:rPr>
+        <w:t xml:space="preserve">here</w:t>
+      </w:r>
+      <w:r>
+        <w:rPr>
+          <w:rStyle w:val="NormalTok"/>
+        </w:rPr>
+        <w:t xml:space="preserve">(</w:t>
+      </w:r>
+      <w:r>
+        <w:rPr>
+          <w:rStyle w:val="StringTok"/>
+        </w:rPr>
+        <w:t xml:space="preserve">"data"</w:t>
+      </w:r>
+      <w:r>
+        <w:rPr>
+          <w:rStyle w:val="NormalTok"/>
+        </w:rPr>
+        <w:t xml:space="preserve">, </w:t>
+      </w:r>
+      <w:r>
+        <w:rPr>
+          <w:rStyle w:val="StringTok"/>
+        </w:rPr>
+        <w:t xml:space="preserve">"plot_types.csv"</w:t>
+      </w:r>
+      <w:r>
+        <w:rPr>
+          <w:rStyle w:val="NormalTok"/>
+        </w:rPr>
+        <w:t xml:space="preserve">), </w:t>
+      </w:r>
+      <w:r>
+        <w:rPr>
+          <w:rStyle w:val="DataTypeTok"/>
+        </w:rPr>
+        <w:t xml:space="preserve">stringsAsFactors =</w:t>
+      </w:r>
+      <w:r>
+        <w:rPr>
+          <w:rStyle w:val="NormalTok"/>
+        </w:rPr>
+        <w:t xml:space="preserve"> T)</w:t>
+      </w:r>
+    </w:p>
+    <w:p>
+      <w:pPr>
+        <w:pStyle w:val="Heading2"/>
+      </w:pPr>
+      <w:bookmarkStart w:id="25" w:name="balancing-exclosure-and-control-plots"/>
+      <w:r>
+        <w:t xml:space="preserve">Balancing exclosure and control plots</w:t>
+      </w:r>
+      <w:bookmarkEnd w:id="25"/>
+    </w:p>
+    <w:p>
+      <w:pPr>
+        <w:pStyle w:val="FirstParagraph"/>
+      </w:pPr>
+      <w:r>
+        <w:t xml:space="preserve">Because there are 5 exclosure plots and 4 control plots in these data, we remove 1 exclosure plot to achieve a balanced design. From the 5 possible exclosures to remove, we randomly select 1 using the seed 1977 (the year the Portal Project was initiated).</w:t>
+      </w:r>
+    </w:p>
+    <w:p>
+      <w:pPr>
+        <w:pStyle w:val="SourceCode"/>
+      </w:pPr>
+      <w:r>
+        <w:rPr>
+          <w:rStyle w:val="NormalTok"/>
+        </w:rPr>
+        <w:t xml:space="preserve">plot_types &lt;-</w:t>
+      </w:r>
+      <w:r>
+        <w:rPr>
+          <w:rStyle w:val="StringTok"/>
+        </w:rPr>
+        <w:t xml:space="preserve"> </w:t>
+      </w:r>
+      <w:r>
+        <w:rPr>
+          <w:rStyle w:val="NormalTok"/>
+        </w:rPr>
+        <w:t xml:space="preserve">plot_types  </w:t>
+      </w:r>
+      <w:r>
+        <w:rPr>
+          <w:rStyle w:val="OperatorTok"/>
+        </w:rPr>
+        <w:t xml:space="preserve">%&gt;%</w:t>
+      </w:r>
+      <w:r>
+        <w:rPr>
+          <w:rStyle w:val="StringTok"/>
+        </w:rPr>
+        <w:t xml:space="preserve"> </w:t>
+      </w:r>
+      <w:r>
+        <w:br/>
+      </w:r>
+      <w:r>
+        <w:rPr>
+          <w:rStyle w:val="StringTok"/>
+        </w:rPr>
+        <w:t xml:space="preserve">  </w:t>
+      </w:r>
+      <w:r>
+        <w:rPr>
+          <w:rStyle w:val="KeywordTok"/>
+        </w:rPr>
+        <w:t xml:space="preserve">filter</w:t>
+      </w:r>
+      <w:r>
+        <w:rPr>
+          <w:rStyle w:val="NormalTok"/>
+        </w:rPr>
+        <w:t xml:space="preserve">(plot_type </w:t>
+      </w:r>
+      <w:r>
+        <w:rPr>
+          <w:rStyle w:val="OperatorTok"/>
+        </w:rPr>
+        <w:t xml:space="preserve">==</w:t>
+      </w:r>
+      <w:r>
+        <w:rPr>
+          <w:rStyle w:val="StringTok"/>
+        </w:rPr>
+        <w:t xml:space="preserve"> "EE"</w:t>
+      </w:r>
+      <w:r>
+        <w:rPr>
+          <w:rStyle w:val="NormalTok"/>
+        </w:rPr>
+        <w:t xml:space="preserve">)</w:t>
+      </w:r>
+      <w:r>
+        <w:br/>
+      </w:r>
+      <w:r>
+        <w:br/>
+      </w:r>
+      <w:r>
+        <w:rPr>
+          <w:rStyle w:val="KeywordTok"/>
+        </w:rPr>
+        <w:t xml:space="preserve">set.seed</w:t>
+      </w:r>
+      <w:r>
+        <w:rPr>
+          <w:rStyle w:val="NormalTok"/>
+        </w:rPr>
+        <w:t xml:space="preserve">(</w:t>
+      </w:r>
+      <w:r>
+        <w:rPr>
+          <w:rStyle w:val="DecValTok"/>
+        </w:rPr>
+        <w:t xml:space="preserve">1977</w:t>
+      </w:r>
+      <w:r>
+        <w:rPr>
+          <w:rStyle w:val="NormalTok"/>
+        </w:rPr>
+        <w:t xml:space="preserve">) </w:t>
+      </w:r>
+      <w:r>
+        <w:br/>
+      </w:r>
+      <w:r>
+        <w:rPr>
+          <w:rStyle w:val="NormalTok"/>
+        </w:rPr>
+        <w:t xml:space="preserve">remove_plot &lt;-</w:t>
+      </w:r>
+      <w:r>
+        <w:rPr>
+          <w:rStyle w:val="StringTok"/>
+        </w:rPr>
+        <w:t xml:space="preserve"> </w:t>
+      </w:r>
+      <w:r>
+        <w:rPr>
+          <w:rStyle w:val="KeywordTok"/>
+        </w:rPr>
+        <w:t xml:space="preserve">sample</w:t>
+      </w:r>
+      <w:r>
+        <w:rPr>
+          <w:rStyle w:val="NormalTok"/>
+        </w:rPr>
+        <w:t xml:space="preserve">(plot_types</w:t>
+      </w:r>
+      <w:r>
+        <w:rPr>
+          <w:rStyle w:val="OperatorTok"/>
+        </w:rPr>
+        <w:t xml:space="preserve">$</w:t>
+      </w:r>
+      <w:r>
+        <w:rPr>
+          <w:rStyle w:val="NormalTok"/>
+        </w:rPr>
+        <w:t xml:space="preserve">plot, </w:t>
+      </w:r>
+      <w:r>
+        <w:rPr>
+          <w:rStyle w:val="DecValTok"/>
+        </w:rPr>
+        <w:t xml:space="preserve">1</w:t>
+      </w:r>
+      <w:r>
+        <w:rPr>
+          <w:rStyle w:val="NormalTok"/>
+        </w:rPr>
+        <w:t xml:space="preserve">, F) </w:t>
+      </w:r>
+      <w:r>
+        <w:rPr>
+          <w:rStyle w:val="CommentTok"/>
+        </w:rPr>
+        <w:t xml:space="preserve"># results in removing plot 19</w:t>
+      </w:r>
+      <w:r>
+        <w:br/>
+      </w:r>
+      <w:r>
+        <w:br/>
+      </w:r>
+      <w:r>
+        <w:rPr>
+          <w:rStyle w:val="NormalTok"/>
+        </w:rPr>
+        <w:t xml:space="preserve">plotl &lt;-</w:t>
+      </w:r>
+      <w:r>
+        <w:rPr>
+          <w:rStyle w:val="StringTok"/>
+        </w:rPr>
+        <w:t xml:space="preserve"> </w:t>
+      </w:r>
+      <w:r>
+        <w:rPr>
+          <w:rStyle w:val="NormalTok"/>
+        </w:rPr>
+        <w:t xml:space="preserve">plotl </w:t>
+      </w:r>
+      <w:r>
+        <w:rPr>
+          <w:rStyle w:val="OperatorTok"/>
+        </w:rPr>
+        <w:t xml:space="preserve">%&gt;%</w:t>
+      </w:r>
+      <w:r>
+        <w:br/>
+      </w:r>
+      <w:r>
+        <w:rPr>
+          <w:rStyle w:val="StringTok"/>
+        </w:rPr>
+        <w:t xml:space="preserve">  </w:t>
+      </w:r>
+      <w:r>
+        <w:rPr>
+          <w:rStyle w:val="KeywordTok"/>
+        </w:rPr>
+        <w:t xml:space="preserve">filter</w:t>
+      </w:r>
+      <w:r>
+        <w:rPr>
+          <w:rStyle w:val="NormalTok"/>
+        </w:rPr>
+        <w:t xml:space="preserve">(plot </w:t>
+      </w:r>
+      <w:r>
+        <w:rPr>
+          <w:rStyle w:val="OperatorTok"/>
+        </w:rPr>
+        <w:t xml:space="preserve">!=</w:t>
+      </w:r>
+      <w:r>
+        <w:rPr>
+          <w:rStyle w:val="StringTok"/>
+        </w:rPr>
+        <w:t xml:space="preserve"> </w:t>
+      </w:r>
+      <w:r>
+        <w:rPr>
+          <w:rStyle w:val="NormalTok"/>
+        </w:rPr>
+        <w:t xml:space="preserve">remove_plot)</w:t>
+      </w:r>
+    </w:p>
+    <w:p>
+      <w:pPr>
+        <w:pStyle w:val="Heading2"/>
+      </w:pPr>
+      <w:bookmarkStart w:id="26" w:name="X6b5961c993f08b9095b8994e4201be6f65b6825"/>
+      <w:r>
+        <w:t xml:space="preserve">Treatment-level means and quantities of interest</w:t>
+      </w:r>
+      <w:bookmarkEnd w:id="26"/>
+    </w:p>
+    <w:p>
+      <w:pPr>
+        <w:pStyle w:val="FirstParagraph"/>
+      </w:pPr>
+      <w:r>
+        <w:t xml:space="preserve">In order to calculate compensation and the total energy ratio, it is necessary to take the treatment-level mean total energy use and energy use by kangaroo rats and small granivores on control plots. For consistency in the main analysis, we take treatment-level means for all quantities.</w:t>
+      </w:r>
+    </w:p>
+    <w:p>
+      <w:pPr>
+        <w:pStyle w:val="BodyText"/>
+      </w:pPr>
+      <w:r>
+        <w:t xml:space="preserve">Because this necessarily elides some degree of variability between plots with treatment types, we also conducted a provisional analysis incorporating between-plot variability for exclosure plots (but not for control plots), with qualitatively the same results (see appendix S4).</w:t>
+      </w:r>
+    </w:p>
+    <w:p>
+      <w:pPr>
+        <w:pStyle w:val="BodyText"/>
+      </w:pPr>
+      <w:r>
+        <w:t xml:space="preserve">To take treatment-level means:</w:t>
+      </w:r>
+    </w:p>
+    <w:p>
+      <w:pPr>
+        <w:pStyle w:val="SourceCode"/>
+      </w:pPr>
+      <w:r>
+        <w:rPr>
+          <w:rStyle w:val="CommentTok"/>
+        </w:rPr>
+        <w:t xml:space="preserve"># Treatment-level means:</w:t>
+      </w:r>
+      <w:r>
+        <w:br/>
+      </w:r>
+      <w:r>
+        <w:rPr>
+          <w:rStyle w:val="NormalTok"/>
+        </w:rPr>
+        <w:t xml:space="preserve">treatl &lt;-</w:t>
+      </w:r>
+      <w:r>
+        <w:rPr>
+          <w:rStyle w:val="StringTok"/>
+        </w:rPr>
+        <w:t xml:space="preserve"> </w:t>
+      </w:r>
+      <w:r>
+        <w:rPr>
+          <w:rStyle w:val="KeywordTok"/>
+        </w:rPr>
+        <w:t xml:space="preserve">plots_to_treatment_means</w:t>
+      </w:r>
+      <w:r>
+        <w:rPr>
+          <w:rStyle w:val="NormalTok"/>
+        </w:rPr>
+        <w:t xml:space="preserve">(plotl) </w:t>
+      </w:r>
+      <w:r>
+        <w:br/>
+      </w:r>
+      <w:r>
+        <w:br/>
+      </w:r>
+      <w:r>
+        <w:rPr>
+          <w:rStyle w:val="CommentTok"/>
+        </w:rPr>
+        <w:t xml:space="preserve"># Format column types</w:t>
+      </w:r>
+      <w:r>
+        <w:br/>
+      </w:r>
+      <w:r>
+        <w:rPr>
+          <w:rStyle w:val="NormalTok"/>
+        </w:rPr>
+        <w:t xml:space="preserve">treatl &lt;-</w:t>
+      </w:r>
+      <w:r>
+        <w:rPr>
+          <w:rStyle w:val="StringTok"/>
+        </w:rPr>
+        <w:t xml:space="preserve"> </w:t>
+      </w:r>
+      <w:r>
+        <w:rPr>
+          <w:rStyle w:val="NormalTok"/>
+        </w:rPr>
+        <w:t xml:space="preserve">treatl </w:t>
+      </w:r>
+      <w:r>
+        <w:rPr>
+          <w:rStyle w:val="OperatorTok"/>
+        </w:rPr>
+        <w:t xml:space="preserve">%&gt;%</w:t>
+      </w:r>
+      <w:r>
+        <w:br/>
+      </w:r>
+      <w:r>
+        <w:rPr>
+          <w:rStyle w:val="StringTok"/>
+        </w:rPr>
+        <w:t xml:space="preserve">  </w:t>
+      </w:r>
+      <w:r>
+        <w:rPr>
+          <w:rStyle w:val="KeywordTok"/>
+        </w:rPr>
+        <w:t xml:space="preserve">mutate</w:t>
+      </w:r>
+      <w:r>
+        <w:rPr>
+          <w:rStyle w:val="NormalTok"/>
+        </w:rPr>
+        <w:t xml:space="preserve">(</w:t>
+      </w:r>
+      <w:r>
+        <w:rPr>
+          <w:rStyle w:val="DataTypeTok"/>
+        </w:rPr>
+        <w:t xml:space="preserve">censusdate =</w:t>
+      </w:r>
+      <w:r>
+        <w:rPr>
+          <w:rStyle w:val="NormalTok"/>
+        </w:rPr>
+        <w:t xml:space="preserve"> </w:t>
+      </w:r>
+      <w:r>
+        <w:rPr>
+          <w:rStyle w:val="KeywordTok"/>
+        </w:rPr>
+        <w:t xml:space="preserve">as.Date</w:t>
+      </w:r>
+      <w:r>
+        <w:rPr>
+          <w:rStyle w:val="NormalTok"/>
+        </w:rPr>
+        <w:t xml:space="preserve">(censusdate),</w:t>
+      </w:r>
+      <w:r>
+        <w:br/>
+      </w:r>
+      <w:r>
+        <w:rPr>
+          <w:rStyle w:val="NormalTok"/>
+        </w:rPr>
+        <w:t xml:space="preserve">         </w:t>
+      </w:r>
+      <w:r>
+        <w:rPr>
+          <w:rStyle w:val="DataTypeTok"/>
+        </w:rPr>
+        <w:t xml:space="preserve">oera =</w:t>
+      </w:r>
+      <w:r>
+        <w:rPr>
+          <w:rStyle w:val="NormalTok"/>
+        </w:rPr>
+        <w:t xml:space="preserve"> </w:t>
+      </w:r>
+      <w:r>
+        <w:rPr>
+          <w:rStyle w:val="KeywordTok"/>
+        </w:rPr>
+        <w:t xml:space="preserve">ordered</w:t>
+      </w:r>
+      <w:r>
+        <w:rPr>
+          <w:rStyle w:val="NormalTok"/>
+        </w:rPr>
+        <w:t xml:space="preserve">(oera),</w:t>
+      </w:r>
+      <w:r>
+        <w:br/>
+      </w:r>
+      <w:r>
+        <w:rPr>
+          <w:rStyle w:val="NormalTok"/>
+        </w:rPr>
+        <w:t xml:space="preserve">         </w:t>
+      </w:r>
+      <w:r>
+        <w:rPr>
+          <w:rStyle w:val="DataTypeTok"/>
+        </w:rPr>
+        <w:t xml:space="preserve">oplottype =</w:t>
+      </w:r>
+      <w:r>
+        <w:rPr>
+          <w:rStyle w:val="NormalTok"/>
+        </w:rPr>
+        <w:t xml:space="preserve"> </w:t>
+      </w:r>
+      <w:r>
+        <w:rPr>
+          <w:rStyle w:val="KeywordTok"/>
+        </w:rPr>
+        <w:t xml:space="preserve">ordered</w:t>
+      </w:r>
+      <w:r>
+        <w:rPr>
+          <w:rStyle w:val="NormalTok"/>
+        </w:rPr>
+        <w:t xml:space="preserve">(oplottype))</w:t>
+      </w:r>
+    </w:p>
+    <w:p>
+      <w:pPr>
+        <w:pStyle w:val="FirstParagraph"/>
+      </w:pPr>
+      <w:r>
+        <w:t xml:space="preserve">Calculate proportional energy use of</w:t>
+      </w:r>
+      <w:r>
+        <w:t xml:space="preserve"> </w:t>
+      </w:r>
+      <w:r>
+        <w:rPr>
+          <w:i/>
+        </w:rPr>
+        <w:t xml:space="preserve">C. baileyi</w:t>
+      </w:r>
+      <w:r>
+        <w:t xml:space="preserve"> </w:t>
+      </w:r>
+      <w:r>
+        <w:t xml:space="preserve">on exclosure and control plots. The</w:t>
+      </w:r>
+      <w:r>
+        <w:t xml:space="preserve"> </w:t>
+      </w:r>
+      <w:r>
+        <w:rPr>
+          <w:rStyle w:val="VerbatimChar"/>
+        </w:rPr>
+        <w:t xml:space="preserve">pb_nozero</w:t>
+      </w:r>
+      <w:r>
+        <w:t xml:space="preserve"> </w:t>
+      </w:r>
+      <w:r>
+        <w:t xml:space="preserve">dataframe omits the first time period, because during that time</w:t>
+      </w:r>
+      <w:r>
+        <w:t xml:space="preserve"> </w:t>
+      </w:r>
+      <w:r>
+        <w:rPr>
+          <w:i/>
+        </w:rPr>
+        <w:t xml:space="preserve">C. baileyi</w:t>
+      </w:r>
+      <w:r>
+        <w:t xml:space="preserve"> </w:t>
+      </w:r>
+      <w:r>
+        <w:t xml:space="preserve">was essentially absent at the site (and the large number of 0s for an entire treatment-by-factor level combination breaks statistical models).</w:t>
+      </w:r>
+    </w:p>
+    <w:p>
+      <w:pPr>
+        <w:pStyle w:val="SourceCode"/>
+      </w:pPr>
+      <w:r>
+        <w:rPr>
+          <w:rStyle w:val="NormalTok"/>
+        </w:rPr>
+        <w:t xml:space="preserve">pb &lt;-</w:t>
+      </w:r>
+      <w:r>
+        <w:rPr>
+          <w:rStyle w:val="StringTok"/>
+        </w:rPr>
+        <w:t xml:space="preserve"> </w:t>
+      </w:r>
+      <w:r>
+        <w:rPr>
+          <w:rStyle w:val="KeywordTok"/>
+        </w:rPr>
+        <w:t xml:space="preserve">get_pb</w:t>
+      </w:r>
+      <w:r>
+        <w:rPr>
+          <w:rStyle w:val="NormalTok"/>
+        </w:rPr>
+        <w:t xml:space="preserve">(treatl) </w:t>
+      </w:r>
+      <w:r>
+        <w:br/>
+      </w:r>
+      <w:r>
+        <w:br/>
+      </w:r>
+      <w:r>
+        <w:rPr>
+          <w:rStyle w:val="NormalTok"/>
+        </w:rPr>
+        <w:t xml:space="preserve">pb_nozero &lt;-</w:t>
+      </w:r>
+      <w:r>
+        <w:rPr>
+          <w:rStyle w:val="StringTok"/>
+        </w:rPr>
+        <w:t xml:space="preserve"> </w:t>
+      </w:r>
+      <w:r>
+        <w:rPr>
+          <w:rStyle w:val="NormalTok"/>
+        </w:rPr>
+        <w:t xml:space="preserve">pb </w:t>
+      </w:r>
+      <w:r>
+        <w:rPr>
+          <w:rStyle w:val="OperatorTok"/>
+        </w:rPr>
+        <w:t xml:space="preserve">%&gt;%</w:t>
+      </w:r>
+      <w:r>
+        <w:br/>
+      </w:r>
+      <w:r>
+        <w:rPr>
+          <w:rStyle w:val="StringTok"/>
+        </w:rPr>
+        <w:t xml:space="preserve">  </w:t>
+      </w:r>
+      <w:r>
+        <w:rPr>
+          <w:rStyle w:val="KeywordTok"/>
+        </w:rPr>
+        <w:t xml:space="preserve">filter</w:t>
+      </w:r>
+      <w:r>
+        <w:rPr>
+          <w:rStyle w:val="NormalTok"/>
+        </w:rPr>
+        <w:t xml:space="preserve">(</w:t>
+      </w:r>
+      <w:r>
+        <w:rPr>
+          <w:rStyle w:val="KeywordTok"/>
+        </w:rPr>
+        <w:t xml:space="preserve">as.numeric</w:t>
+      </w:r>
+      <w:r>
+        <w:rPr>
+          <w:rStyle w:val="NormalTok"/>
+        </w:rPr>
+        <w:t xml:space="preserve">(oera) </w:t>
+      </w:r>
+      <w:r>
+        <w:rPr>
+          <w:rStyle w:val="OperatorTok"/>
+        </w:rPr>
+        <w:t xml:space="preserve">&gt;</w:t>
+      </w:r>
+      <w:r>
+        <w:rPr>
+          <w:rStyle w:val="StringTok"/>
+        </w:rPr>
+        <w:t xml:space="preserve"> </w:t>
+      </w:r>
+      <w:r>
+        <w:rPr>
+          <w:rStyle w:val="DecValTok"/>
+        </w:rPr>
+        <w:t xml:space="preserve">1</w:t>
+      </w:r>
+      <w:r>
+        <w:rPr>
+          <w:rStyle w:val="NormalTok"/>
+        </w:rPr>
+        <w:t xml:space="preserve">)</w:t>
+      </w:r>
+    </w:p>
+    <w:p>
+      <w:pPr>
+        <w:pStyle w:val="FirstParagraph"/>
+      </w:pPr>
+      <w:r>
+        <w:t xml:space="preserve">Calculate total energy ratio and compensation, comparing exclosure to control plots:</w:t>
+      </w:r>
+    </w:p>
+    <w:p>
+      <w:pPr>
+        <w:pStyle w:val="SourceCode"/>
+      </w:pPr>
+      <w:r>
+        <w:rPr>
+          <w:rStyle w:val="NormalTok"/>
+        </w:rPr>
+        <w:t xml:space="preserve">energy_ratio &lt;-</w:t>
+      </w:r>
+      <w:r>
+        <w:rPr>
+          <w:rStyle w:val="StringTok"/>
+        </w:rPr>
+        <w:t xml:space="preserve"> </w:t>
+      </w:r>
+      <w:r>
+        <w:rPr>
+          <w:rStyle w:val="KeywordTok"/>
+        </w:rPr>
+        <w:t xml:space="preserve">get_e_ratio</w:t>
+      </w:r>
+      <w:r>
+        <w:rPr>
+          <w:rStyle w:val="NormalTok"/>
+        </w:rPr>
+        <w:t xml:space="preserve">(treatl)</w:t>
+      </w:r>
+      <w:r>
+        <w:br/>
+      </w:r>
+      <w:r>
+        <w:rPr>
+          <w:rStyle w:val="NormalTok"/>
+        </w:rPr>
+        <w:t xml:space="preserve">compensation &lt;-</w:t>
+      </w:r>
+      <w:r>
+        <w:rPr>
+          <w:rStyle w:val="StringTok"/>
+        </w:rPr>
+        <w:t xml:space="preserve"> </w:t>
+      </w:r>
+      <w:r>
+        <w:rPr>
+          <w:rStyle w:val="KeywordTok"/>
+        </w:rPr>
+        <w:t xml:space="preserve">get_compensation</w:t>
+      </w:r>
+      <w:r>
+        <w:rPr>
+          <w:rStyle w:val="NormalTok"/>
+        </w:rPr>
+        <w:t xml:space="preserve">(treatl)</w:t>
+      </w:r>
+    </w:p>
+    <w:p>
+      <w:pPr>
+        <w:pStyle w:val="FirstParagraph"/>
+      </w:pPr>
+      <w:r>
+        <w:t xml:space="preserve">Calculate kangaroo rat (Dipodomys) proportion of total energy use on control plots:</w:t>
+      </w:r>
+    </w:p>
+    <w:p>
+      <w:pPr>
+        <w:pStyle w:val="SourceCode"/>
+      </w:pPr>
+      <w:r>
+        <w:rPr>
+          <w:rStyle w:val="NormalTok"/>
+        </w:rPr>
+        <w:t xml:space="preserve">dipo_c_dat &lt;-</w:t>
+      </w:r>
+      <w:r>
+        <w:rPr>
+          <w:rStyle w:val="StringTok"/>
+        </w:rPr>
+        <w:t xml:space="preserve"> </w:t>
+      </w:r>
+      <w:r>
+        <w:rPr>
+          <w:rStyle w:val="KeywordTok"/>
+        </w:rPr>
+        <w:t xml:space="preserve">get_dipo_c</w:t>
+      </w:r>
+      <w:r>
+        <w:rPr>
+          <w:rStyle w:val="NormalTok"/>
+        </w:rPr>
+        <w:t xml:space="preserve">(treatl)</w:t>
+      </w:r>
+    </w:p>
+    <w:p>
+      <w:pPr>
+        <w:pStyle w:val="Heading2"/>
+      </w:pPr>
+      <w:bookmarkStart w:id="27" w:name="variable-names-for-analyses"/>
+      <w:r>
+        <w:t xml:space="preserve">Variable names for analyses</w:t>
+      </w:r>
+      <w:bookmarkEnd w:id="27"/>
+    </w:p>
+    <w:p>
+      <w:pPr>
+        <w:pStyle w:val="FirstParagraph"/>
+      </w:pPr>
+      <w:r>
+        <w:t xml:space="preserve">The variables used in these analyses, and their definitions.</w:t>
+      </w:r>
+    </w:p>
+    <w:p>
+      <w:pPr>
+        <w:pStyle w:val="Compact"/>
+        <w:numPr>
+          <w:numId w:val="1001"/>
+          <w:ilvl w:val="0"/>
+        </w:numPr>
+      </w:pPr>
+      <w:r>
+        <w:rPr>
+          <w:rStyle w:val="VerbatimChar"/>
+        </w:rPr>
+        <w:t xml:space="preserve">period</w:t>
+      </w:r>
+      <w:r>
+        <w:t xml:space="preserve">: The monthly census period number for each census. Numeric.</w:t>
+      </w:r>
+    </w:p>
+    <w:p>
+      <w:pPr>
+        <w:pStyle w:val="Compact"/>
+        <w:numPr>
+          <w:numId w:val="1001"/>
+          <w:ilvl w:val="0"/>
+        </w:numPr>
+      </w:pPr>
+      <w:r>
+        <w:rPr>
+          <w:rStyle w:val="VerbatimChar"/>
+        </w:rPr>
+        <w:t xml:space="preserve">censusdate</w:t>
+      </w:r>
+      <w:r>
+        <w:t xml:space="preserve">: The date of the monthly census. Date.</w:t>
+      </w:r>
+    </w:p>
+    <w:p>
+      <w:pPr>
+        <w:pStyle w:val="Compact"/>
+        <w:numPr>
+          <w:numId w:val="1001"/>
+          <w:ilvl w:val="0"/>
+        </w:numPr>
+      </w:pPr>
+      <w:r>
+        <w:rPr>
+          <w:rStyle w:val="VerbatimChar"/>
+        </w:rPr>
+        <w:t xml:space="preserve">era</w:t>
+      </w:r>
+      <w:r>
+        <w:t xml:space="preserve">: The</w:t>
+      </w:r>
+      <w:r>
+        <w:t xml:space="preserve"> </w:t>
+      </w:r>
+      <w:r>
+        <w:t xml:space="preserve">“</w:t>
+      </w:r>
+      <w:r>
+        <w:t xml:space="preserve">time period</w:t>
+      </w:r>
+      <w:r>
+        <w:t xml:space="preserve">”</w:t>
+      </w:r>
+      <w:r>
+        <w:t xml:space="preserve">, as described in the text. Character, one of</w:t>
+      </w:r>
+      <w:r>
+        <w:t xml:space="preserve"> </w:t>
+      </w:r>
+      <w:r>
+        <w:rPr>
+          <w:rStyle w:val="VerbatimChar"/>
+        </w:rPr>
+        <w:t xml:space="preserve">a_pre_pb</w:t>
+      </w:r>
+      <w:r>
+        <w:t xml:space="preserve"> </w:t>
+      </w:r>
+      <w:r>
+        <w:t xml:space="preserve">(first time period, before</w:t>
+      </w:r>
+      <w:r>
+        <w:t xml:space="preserve"> </w:t>
+      </w:r>
+      <w:r>
+        <w:rPr>
+          <w:i/>
+        </w:rPr>
+        <w:t xml:space="preserve">C. baileyi</w:t>
+      </w:r>
+      <w:r>
+        <w:t xml:space="preserve"> </w:t>
+      </w:r>
+      <w:r>
+        <w:t xml:space="preserve">arrived at the site),</w:t>
+      </w:r>
+      <w:r>
+        <w:t xml:space="preserve"> </w:t>
+      </w:r>
+      <w:r>
+        <w:rPr>
+          <w:rStyle w:val="VerbatimChar"/>
+        </w:rPr>
+        <w:t xml:space="preserve">b_pre_reorg</w:t>
+      </w:r>
+      <w:r>
+        <w:t xml:space="preserve"> </w:t>
+      </w:r>
+      <w:r>
+        <w:t xml:space="preserve">(second time period, after</w:t>
+      </w:r>
+      <w:r>
+        <w:t xml:space="preserve"> </w:t>
+      </w:r>
+      <w:r>
+        <w:rPr>
+          <w:i/>
+        </w:rPr>
+        <w:t xml:space="preserve">C. baileyi</w:t>
+      </w:r>
+      <w:r>
+        <w:t xml:space="preserve"> </w:t>
+      </w:r>
+      <w:r>
+        <w:t xml:space="preserve">established but before the most recent reorganization event), or</w:t>
+      </w:r>
+      <w:r>
+        <w:t xml:space="preserve"> </w:t>
+      </w:r>
+      <w:r>
+        <w:rPr>
+          <w:rStyle w:val="VerbatimChar"/>
+        </w:rPr>
+        <w:t xml:space="preserve">c_post_reorg</w:t>
+      </w:r>
+      <w:r>
+        <w:t xml:space="preserve"> </w:t>
+      </w:r>
+      <w:r>
+        <w:t xml:space="preserve">(third time period, after the last reorganization event).</w:t>
+      </w:r>
+    </w:p>
+    <w:p>
+      <w:pPr>
+        <w:pStyle w:val="Compact"/>
+        <w:numPr>
+          <w:numId w:val="1001"/>
+          <w:ilvl w:val="0"/>
+        </w:numPr>
+      </w:pPr>
+      <w:r>
+        <w:rPr>
+          <w:rStyle w:val="VerbatimChar"/>
+        </w:rPr>
+        <w:t xml:space="preserve">oera</w:t>
+      </w:r>
+      <w:r>
+        <w:t xml:space="preserve">:</w:t>
+      </w:r>
+      <w:r>
+        <w:t xml:space="preserve"> </w:t>
+      </w:r>
+      <w:r>
+        <w:rPr>
+          <w:rStyle w:val="VerbatimChar"/>
+        </w:rPr>
+        <w:t xml:space="preserve">era</w:t>
+      </w:r>
+      <w:r>
+        <w:t xml:space="preserve"> </w:t>
+      </w:r>
+      <w:r>
+        <w:t xml:space="preserve">as an ordered factor, for modeling. Ordered factor.</w:t>
+      </w:r>
+    </w:p>
+    <w:p>
+      <w:pPr>
+        <w:pStyle w:val="Compact"/>
+        <w:numPr>
+          <w:numId w:val="1001"/>
+          <w:ilvl w:val="0"/>
+        </w:numPr>
+      </w:pPr>
+      <w:r>
+        <w:rPr>
+          <w:rStyle w:val="VerbatimChar"/>
+        </w:rPr>
+        <w:t xml:space="preserve">plot_type</w:t>
+      </w:r>
+      <w:r>
+        <w:t xml:space="preserve">: The treatment, either</w:t>
+      </w:r>
+      <w:r>
+        <w:t xml:space="preserve"> </w:t>
+      </w:r>
+      <w:r>
+        <w:rPr>
+          <w:rStyle w:val="VerbatimChar"/>
+        </w:rPr>
+        <w:t xml:space="preserve">CC</w:t>
+      </w:r>
+      <w:r>
+        <w:t xml:space="preserve"> </w:t>
+      </w:r>
+      <w:r>
+        <w:t xml:space="preserve">for control or</w:t>
+      </w:r>
+      <w:r>
+        <w:t xml:space="preserve"> </w:t>
+      </w:r>
+      <w:r>
+        <w:rPr>
+          <w:rStyle w:val="VerbatimChar"/>
+        </w:rPr>
+        <w:t xml:space="preserve">EE</w:t>
+      </w:r>
+      <w:r>
+        <w:t xml:space="preserve"> </w:t>
+      </w:r>
+      <w:r>
+        <w:t xml:space="preserve">for exclosure. Character.</w:t>
+      </w:r>
+    </w:p>
+    <w:p>
+      <w:pPr>
+        <w:pStyle w:val="Compact"/>
+        <w:numPr>
+          <w:numId w:val="1001"/>
+          <w:ilvl w:val="0"/>
+        </w:numPr>
+      </w:pPr>
+      <w:r>
+        <w:rPr>
+          <w:rStyle w:val="VerbatimChar"/>
+        </w:rPr>
+        <w:t xml:space="preserve">oplottype</w:t>
+      </w:r>
+      <w:r>
+        <w:t xml:space="preserve">:</w:t>
+      </w:r>
+      <w:r>
+        <w:t xml:space="preserve"> </w:t>
+      </w:r>
+      <w:r>
+        <w:rPr>
+          <w:rStyle w:val="VerbatimChar"/>
+        </w:rPr>
+        <w:t xml:space="preserve">plot_type</w:t>
+      </w:r>
+      <w:r>
+        <w:t xml:space="preserve"> </w:t>
+      </w:r>
+      <w:r>
+        <w:t xml:space="preserve">as an ordered factor, for modeling. Ordered factor.</w:t>
+      </w:r>
+    </w:p>
+    <w:p>
+      <w:pPr>
+        <w:pStyle w:val="Compact"/>
+        <w:numPr>
+          <w:numId w:val="1001"/>
+          <w:ilvl w:val="0"/>
+        </w:numPr>
+      </w:pPr>
+      <w:r>
+        <w:rPr>
+          <w:rStyle w:val="VerbatimChar"/>
+        </w:rPr>
+        <w:t xml:space="preserve">total_e_rat</w:t>
+      </w:r>
+      <w:r>
+        <w:t xml:space="preserve">,</w:t>
+      </w:r>
+      <w:r>
+        <w:t xml:space="preserve"> </w:t>
+      </w:r>
+      <w:r>
+        <w:rPr>
+          <w:rStyle w:val="VerbatimChar"/>
+        </w:rPr>
+        <w:t xml:space="preserve">total_e_rat_ma</w:t>
+      </w:r>
+      <w:r>
+        <w:t xml:space="preserve"> </w:t>
+      </w:r>
+      <w:r>
+        <w:t xml:space="preserve">(specific to</w:t>
+      </w:r>
+      <w:r>
+        <w:t xml:space="preserve"> </w:t>
+      </w:r>
+      <w:r>
+        <w:rPr>
+          <w:rStyle w:val="VerbatimChar"/>
+        </w:rPr>
+        <w:t xml:space="preserve">energy_ratio</w:t>
+      </w:r>
+      <w:r>
+        <w:t xml:space="preserve">): The ratio of total energy use on exclosure plots relative to control plots, and the 6-month moving average. Numeric, unbounded.</w:t>
+      </w:r>
+    </w:p>
+    <w:p>
+      <w:pPr>
+        <w:pStyle w:val="Compact"/>
+        <w:numPr>
+          <w:numId w:val="1001"/>
+          <w:ilvl w:val="0"/>
+        </w:numPr>
+      </w:pPr>
+      <w:r>
+        <w:rPr>
+          <w:rStyle w:val="VerbatimChar"/>
+        </w:rPr>
+        <w:t xml:space="preserve">smgran_comp</w:t>
+      </w:r>
+      <w:r>
+        <w:t xml:space="preserve">,</w:t>
+      </w:r>
+      <w:r>
+        <w:t xml:space="preserve"> </w:t>
+      </w:r>
+      <w:r>
+        <w:rPr>
+          <w:rStyle w:val="VerbatimChar"/>
+        </w:rPr>
+        <w:t xml:space="preserve">smgran_comp_ma</w:t>
+      </w:r>
+      <w:r>
+        <w:t xml:space="preserve"> </w:t>
+      </w:r>
+      <w:r>
+        <w:t xml:space="preserve">(specific to</w:t>
+      </w:r>
+      <w:r>
+        <w:t xml:space="preserve"> </w:t>
+      </w:r>
+      <w:r>
+        <w:rPr>
+          <w:rStyle w:val="VerbatimChar"/>
+        </w:rPr>
+        <w:t xml:space="preserve">compensation</w:t>
+      </w:r>
+      <w:r>
+        <w:t xml:space="preserve">): Energetic compensation by small granivores for kangaroo rat removal, and the 6-month moving average. Numeric, unbounded.</w:t>
+      </w:r>
+    </w:p>
+    <w:p>
+      <w:pPr>
+        <w:pStyle w:val="Compact"/>
+        <w:numPr>
+          <w:numId w:val="1001"/>
+          <w:ilvl w:val="0"/>
+        </w:numPr>
+      </w:pPr>
+      <w:r>
+        <w:rPr>
+          <w:rStyle w:val="VerbatimChar"/>
+        </w:rPr>
+        <w:t xml:space="preserve">pb_prop</w:t>
+      </w:r>
+      <w:r>
+        <w:t xml:space="preserve">,</w:t>
+      </w:r>
+      <w:r>
+        <w:t xml:space="preserve"> </w:t>
+      </w:r>
+      <w:r>
+        <w:rPr>
+          <w:rStyle w:val="VerbatimChar"/>
+        </w:rPr>
+        <w:t xml:space="preserve">pb_prop_ma</w:t>
+      </w:r>
+      <w:r>
+        <w:t xml:space="preserve"> </w:t>
+      </w:r>
+      <w:r>
+        <w:t xml:space="preserve">(specific to</w:t>
+      </w:r>
+      <w:r>
+        <w:t xml:space="preserve"> </w:t>
+      </w:r>
+      <w:r>
+        <w:rPr>
+          <w:rStyle w:val="VerbatimChar"/>
+        </w:rPr>
+        <w:t xml:space="preserve">pb</w:t>
+      </w:r>
+      <w:r>
+        <w:t xml:space="preserve"> </w:t>
+      </w:r>
+      <w:r>
+        <w:t xml:space="preserve">and</w:t>
+      </w:r>
+      <w:r>
+        <w:t xml:space="preserve"> </w:t>
+      </w:r>
+      <w:r>
+        <w:rPr>
+          <w:rStyle w:val="VerbatimChar"/>
+        </w:rPr>
+        <w:t xml:space="preserve">pb_nozero</w:t>
+      </w:r>
+      <w:r>
+        <w:t xml:space="preserve">): The proportion of treatment-level energy use accounted for by</w:t>
+      </w:r>
+      <w:r>
+        <w:t xml:space="preserve"> </w:t>
+      </w:r>
+      <w:r>
+        <w:rPr>
+          <w:i/>
+        </w:rPr>
+        <w:t xml:space="preserve">C. baileyi</w:t>
+      </w:r>
+      <w:r>
+        <w:t xml:space="preserve">, and the 6-month moving average. Numeric, proportion bounded 0-1.</w:t>
+      </w:r>
+    </w:p>
+    <w:p>
+      <w:pPr>
+        <w:pStyle w:val="Compact"/>
+        <w:numPr>
+          <w:numId w:val="1001"/>
+          <w:ilvl w:val="0"/>
+        </w:numPr>
+      </w:pPr>
+      <w:r>
+        <w:rPr>
+          <w:rStyle w:val="VerbatimChar"/>
+        </w:rPr>
+        <w:t xml:space="preserve">dipo_prop</w:t>
+      </w:r>
+      <w:r>
+        <w:t xml:space="preserve">,</w:t>
+      </w:r>
+      <w:r>
+        <w:t xml:space="preserve"> </w:t>
+      </w:r>
+      <w:r>
+        <w:rPr>
+          <w:rStyle w:val="VerbatimChar"/>
+        </w:rPr>
+        <w:t xml:space="preserve">dipo_prop_ma</w:t>
+      </w:r>
+      <w:r>
+        <w:t xml:space="preserve"> </w:t>
+      </w:r>
+      <w:r>
+        <w:t xml:space="preserve">(specific to</w:t>
+      </w:r>
+      <w:r>
+        <w:t xml:space="preserve"> </w:t>
+      </w:r>
+      <w:r>
+        <w:rPr>
+          <w:rStyle w:val="VerbatimChar"/>
+        </w:rPr>
+        <w:t xml:space="preserve">dipo_c_dat</w:t>
+      </w:r>
+      <w:r>
+        <w:t xml:space="preserve">): The proportion of treatment-level energy use accounted for by all kangaroo rats, and the 6-month moving average. Numeric, proportion bounded 0-1.</w:t>
+      </w:r>
+    </w:p>
+    <w:p>
+      <w:r>
+        <w:br w:type="page"/>
+      </w:r>
+    </w:p>
+    <w:p>
+      <w:pPr>
+        <w:pStyle w:val="Heading1"/>
+      </w:pPr>
+      <w:bookmarkStart w:id="28" w:name="compensation"/>
       <w:r>
         <w:t xml:space="preserve">Compensation</w:t>
       </w:r>
-      <w:bookmarkEnd w:id="20"/>
+      <w:bookmarkEnd w:id="28"/>
+    </w:p>
+    <w:p>
+      <w:pPr>
+        <w:pStyle w:val="FirstParagraph"/>
+      </w:pPr>
+      <w:r>
+        <w:t xml:space="preserve">Fit a generalized least squares accounting for temporal autocorrelation between monthly censuses within each time period using a continuous autoregressive structure of order 1.</w:t>
+      </w:r>
+    </w:p>
+    <w:p>
+      <w:pPr>
+        <w:pStyle w:val="SourceCode"/>
+      </w:pPr>
+      <w:r>
+        <w:rPr>
+          <w:rStyle w:val="NormalTok"/>
+        </w:rPr>
+        <w:t xml:space="preserve">comp_mean_gls &lt;-</w:t>
+      </w:r>
+      <w:r>
+        <w:rPr>
+          <w:rStyle w:val="StringTok"/>
+        </w:rPr>
+        <w:t xml:space="preserve"> </w:t>
+      </w:r>
+      <w:r>
+        <w:rPr>
+          <w:rStyle w:val="KeywordTok"/>
+        </w:rPr>
+        <w:t xml:space="preserve">gls</w:t>
+      </w:r>
+      <w:r>
+        <w:rPr>
+          <w:rStyle w:val="NormalTok"/>
+        </w:rPr>
+        <w:t xml:space="preserve">(smgran_comp </w:t>
+      </w:r>
+      <w:r>
+        <w:rPr>
+          <w:rStyle w:val="OperatorTok"/>
+        </w:rPr>
+        <w:t xml:space="preserve">~</w:t>
+      </w:r>
+      <w:r>
+        <w:rPr>
+          <w:rStyle w:val="StringTok"/>
+        </w:rPr>
+        <w:t xml:space="preserve"> </w:t>
+      </w:r>
+      <w:r>
+        <w:rPr>
+          <w:rStyle w:val="NormalTok"/>
+        </w:rPr>
+        <w:t xml:space="preserve">oera,  </w:t>
+      </w:r>
+      <w:r>
+        <w:rPr>
+          <w:rStyle w:val="DataTypeTok"/>
+        </w:rPr>
+        <w:t xml:space="preserve">correlation =</w:t>
+      </w:r>
+      <w:r>
+        <w:rPr>
+          <w:rStyle w:val="NormalTok"/>
+        </w:rPr>
+        <w:t xml:space="preserve"> </w:t>
+      </w:r>
+      <w:r>
+        <w:rPr>
+          <w:rStyle w:val="KeywordTok"/>
+        </w:rPr>
+        <w:t xml:space="preserve">corCAR1</w:t>
+      </w:r>
+      <w:r>
+        <w:rPr>
+          <w:rStyle w:val="NormalTok"/>
+        </w:rPr>
+        <w:t xml:space="preserve">(</w:t>
+      </w:r>
+      <w:r>
+        <w:rPr>
+          <w:rStyle w:val="DataTypeTok"/>
+        </w:rPr>
+        <w:t xml:space="preserve">form =</w:t>
+      </w:r>
+      <w:r>
+        <w:rPr>
+          <w:rStyle w:val="NormalTok"/>
+        </w:rPr>
+        <w:t xml:space="preserve"> </w:t>
+      </w:r>
+      <w:r>
+        <w:rPr>
+          <w:rStyle w:val="OperatorTok"/>
+        </w:rPr>
+        <w:t xml:space="preserve">~</w:t>
+      </w:r>
+      <w:r>
+        <w:rPr>
+          <w:rStyle w:val="StringTok"/>
+        </w:rPr>
+        <w:t xml:space="preserve"> </w:t>
+      </w:r>
+      <w:r>
+        <w:rPr>
+          <w:rStyle w:val="NormalTok"/>
+        </w:rPr>
+        <w:t xml:space="preserve">period), </w:t>
+      </w:r>
+      <w:r>
+        <w:rPr>
+          <w:rStyle w:val="DataTypeTok"/>
+        </w:rPr>
+        <w:t xml:space="preserve">data =</w:t>
+      </w:r>
+      <w:r>
+        <w:rPr>
+          <w:rStyle w:val="NormalTok"/>
+        </w:rPr>
+        <w:t xml:space="preserve"> compensation)</w:t>
+      </w:r>
+    </w:p>
+    <w:p>
+      <w:pPr>
+        <w:pStyle w:val="Heading2"/>
+      </w:pPr>
+      <w:bookmarkStart w:id="29" w:name="model-specification-and-selection"/>
+      <w:r>
+        <w:t xml:space="preserve">Model specification and selection</w:t>
+      </w:r>
+      <w:bookmarkEnd w:id="29"/>
+    </w:p>
+    <w:p>
+      <w:pPr>
+        <w:pStyle w:val="FirstParagraph"/>
+      </w:pPr>
+      <w:r>
+        <w:t xml:space="preserve">Compared to an intercept-only (null) model, the timeperiod term improves fit. AIC of model with timeperiod term = 69.8; AIC without = 84.7:</w:t>
+      </w:r>
+    </w:p>
+    <w:p>
+      <w:pPr>
+        <w:pStyle w:val="SourceCode"/>
+      </w:pPr>
+      <w:r>
+        <w:rPr>
+          <w:rStyle w:val="NormalTok"/>
+        </w:rPr>
+        <w:t xml:space="preserve">comp_mean_gls_notime &lt;-</w:t>
+      </w:r>
+      <w:r>
+        <w:rPr>
+          <w:rStyle w:val="StringTok"/>
+        </w:rPr>
+        <w:t xml:space="preserve"> </w:t>
+      </w:r>
+      <w:r>
+        <w:rPr>
+          <w:rStyle w:val="KeywordTok"/>
+        </w:rPr>
+        <w:t xml:space="preserve">gls</w:t>
+      </w:r>
+      <w:r>
+        <w:rPr>
+          <w:rStyle w:val="NormalTok"/>
+        </w:rPr>
+        <w:t xml:space="preserve">(smgran_comp </w:t>
+      </w:r>
+      <w:r>
+        <w:rPr>
+          <w:rStyle w:val="OperatorTok"/>
+        </w:rPr>
+        <w:t xml:space="preserve">~</w:t>
+      </w:r>
+      <w:r>
+        <w:rPr>
+          <w:rStyle w:val="StringTok"/>
+        </w:rPr>
+        <w:t xml:space="preserve"> </w:t>
+      </w:r>
+      <w:r>
+        <w:rPr>
+          <w:rStyle w:val="DecValTok"/>
+        </w:rPr>
+        <w:t xml:space="preserve">1</w:t>
+      </w:r>
+      <w:r>
+        <w:rPr>
+          <w:rStyle w:val="NormalTok"/>
+        </w:rPr>
+        <w:t xml:space="preserve">,  </w:t>
+      </w:r>
+      <w:r>
+        <w:rPr>
+          <w:rStyle w:val="DataTypeTok"/>
+        </w:rPr>
+        <w:t xml:space="preserve">correlation =</w:t>
+      </w:r>
+      <w:r>
+        <w:rPr>
+          <w:rStyle w:val="NormalTok"/>
+        </w:rPr>
+        <w:t xml:space="preserve"> </w:t>
+      </w:r>
+      <w:r>
+        <w:rPr>
+          <w:rStyle w:val="KeywordTok"/>
+        </w:rPr>
+        <w:t xml:space="preserve">corCAR1</w:t>
+      </w:r>
+      <w:r>
+        <w:rPr>
+          <w:rStyle w:val="NormalTok"/>
+        </w:rPr>
+        <w:t xml:space="preserve">(</w:t>
+      </w:r>
+      <w:r>
+        <w:rPr>
+          <w:rStyle w:val="DataTypeTok"/>
+        </w:rPr>
+        <w:t xml:space="preserve">form =</w:t>
+      </w:r>
+      <w:r>
+        <w:rPr>
+          <w:rStyle w:val="NormalTok"/>
+        </w:rPr>
+        <w:t xml:space="preserve"> </w:t>
+      </w:r>
+      <w:r>
+        <w:rPr>
+          <w:rStyle w:val="OperatorTok"/>
+        </w:rPr>
+        <w:t xml:space="preserve">~</w:t>
+      </w:r>
+      <w:r>
+        <w:rPr>
+          <w:rStyle w:val="StringTok"/>
+        </w:rPr>
+        <w:t xml:space="preserve"> </w:t>
+      </w:r>
+      <w:r>
+        <w:rPr>
+          <w:rStyle w:val="NormalTok"/>
+        </w:rPr>
+        <w:t xml:space="preserve">period), </w:t>
+      </w:r>
+      <w:r>
+        <w:rPr>
+          <w:rStyle w:val="DataTypeTok"/>
+        </w:rPr>
+        <w:t xml:space="preserve">data =</w:t>
+      </w:r>
+      <w:r>
+        <w:rPr>
+          <w:rStyle w:val="NormalTok"/>
+        </w:rPr>
+        <w:t xml:space="preserve"> compensation)</w:t>
+      </w:r>
+    </w:p>
+    <w:p>
+      <w:pPr>
+        <w:pStyle w:val="SourceCode"/>
+      </w:pPr>
+      <w:r>
+        <w:rPr>
+          <w:rStyle w:val="KeywordTok"/>
+        </w:rPr>
+        <w:t xml:space="preserve">AIC</w:t>
+      </w:r>
+      <w:r>
+        <w:rPr>
+          <w:rStyle w:val="NormalTok"/>
+        </w:rPr>
+        <w:t xml:space="preserve">(comp_mean_gls)</w:t>
+      </w:r>
+    </w:p>
+    <w:p>
+      <w:pPr>
+        <w:pStyle w:val="SourceCode"/>
+      </w:pPr>
+      <w:r>
+        <w:rPr>
+          <w:rStyle w:val="VerbatimChar"/>
+        </w:rPr>
+        <w:t xml:space="preserve">## [1] 69.85023</w:t>
+      </w:r>
+    </w:p>
+    <w:p>
+      <w:pPr>
+        <w:pStyle w:val="SourceCode"/>
+      </w:pPr>
+      <w:r>
+        <w:rPr>
+          <w:rStyle w:val="KeywordTok"/>
+        </w:rPr>
+        <w:t xml:space="preserve">AIC</w:t>
+      </w:r>
+      <w:r>
+        <w:rPr>
+          <w:rStyle w:val="NormalTok"/>
+        </w:rPr>
+        <w:t xml:space="preserve">(comp_mean_gls_notime)</w:t>
+      </w:r>
+    </w:p>
+    <w:p>
+      <w:pPr>
+        <w:pStyle w:val="SourceCode"/>
+      </w:pPr>
+      <w:r>
+        <w:rPr>
+          <w:rStyle w:val="VerbatimChar"/>
+        </w:rPr>
+        <w:t xml:space="preserve">## [1] 84.74902</w:t>
+      </w:r>
+    </w:p>
+    <w:p>
+      <w:pPr>
+        <w:pStyle w:val="FirstParagraph"/>
+      </w:pPr>
+      <w:r>
+        <w:t xml:space="preserve">The temporal autocorrelation term improves fit over not including the term. AIC with the autocorrelation term, 69.8; AIC for without, 157.1:</w:t>
+      </w:r>
+    </w:p>
+    <w:p>
+      <w:pPr>
+        <w:pStyle w:val="SourceCode"/>
+      </w:pPr>
+      <w:r>
+        <w:rPr>
+          <w:rStyle w:val="NormalTok"/>
+        </w:rPr>
+        <w:t xml:space="preserve">comp_mean_gls_noautoc &lt;-</w:t>
+      </w:r>
+      <w:r>
+        <w:rPr>
+          <w:rStyle w:val="StringTok"/>
+        </w:rPr>
+        <w:t xml:space="preserve"> </w:t>
+      </w:r>
+      <w:r>
+        <w:rPr>
+          <w:rStyle w:val="KeywordTok"/>
+        </w:rPr>
+        <w:t xml:space="preserve">gls</w:t>
+      </w:r>
+      <w:r>
+        <w:rPr>
+          <w:rStyle w:val="NormalTok"/>
+        </w:rPr>
+        <w:t xml:space="preserve">(smgran_comp </w:t>
+      </w:r>
+      <w:r>
+        <w:rPr>
+          <w:rStyle w:val="OperatorTok"/>
+        </w:rPr>
+        <w:t xml:space="preserve">~</w:t>
+      </w:r>
+      <w:r>
+        <w:rPr>
+          <w:rStyle w:val="StringTok"/>
+        </w:rPr>
+        <w:t xml:space="preserve"> </w:t>
+      </w:r>
+      <w:r>
+        <w:rPr>
+          <w:rStyle w:val="NormalTok"/>
+        </w:rPr>
+        <w:t xml:space="preserve">oera, </w:t>
+      </w:r>
+      <w:r>
+        <w:rPr>
+          <w:rStyle w:val="DataTypeTok"/>
+        </w:rPr>
+        <w:t xml:space="preserve">data =</w:t>
+      </w:r>
+      <w:r>
+        <w:rPr>
+          <w:rStyle w:val="NormalTok"/>
+        </w:rPr>
+        <w:t xml:space="preserve"> compensation)</w:t>
+      </w:r>
+    </w:p>
+    <w:p>
+      <w:pPr>
+        <w:pStyle w:val="SourceCode"/>
+      </w:pPr>
+      <w:r>
+        <w:rPr>
+          <w:rStyle w:val="KeywordTok"/>
+        </w:rPr>
+        <w:t xml:space="preserve">AIC</w:t>
+      </w:r>
+      <w:r>
+        <w:rPr>
+          <w:rStyle w:val="NormalTok"/>
+        </w:rPr>
+        <w:t xml:space="preserve">(comp_mean_gls_noautoc)</w:t>
+      </w:r>
+    </w:p>
+    <w:p>
+      <w:pPr>
+        <w:pStyle w:val="SourceCode"/>
+      </w:pPr>
+      <w:r>
+        <w:rPr>
+          <w:rStyle w:val="VerbatimChar"/>
+        </w:rPr>
+        <w:t xml:space="preserve">## [1] 157.0973</w:t>
+      </w:r>
+    </w:p>
+    <w:p>
+      <w:pPr>
+        <w:pStyle w:val="SourceCode"/>
+      </w:pPr>
+      <w:r>
+        <w:rPr>
+          <w:rStyle w:val="KeywordTok"/>
+        </w:rPr>
+        <w:t xml:space="preserve">AIC</w:t>
+      </w:r>
+      <w:r>
+        <w:rPr>
+          <w:rStyle w:val="NormalTok"/>
+        </w:rPr>
+        <w:t xml:space="preserve">(comp_mean_gls)</w:t>
+      </w:r>
+    </w:p>
+    <w:p>
+      <w:pPr>
+        <w:pStyle w:val="SourceCode"/>
+      </w:pPr>
+      <w:r>
+        <w:rPr>
+          <w:rStyle w:val="VerbatimChar"/>
+        </w:rPr>
+        <w:t xml:space="preserve">## [1] 69.85023</w:t>
+      </w:r>
+    </w:p>
+    <w:p>
+      <w:pPr>
+        <w:pStyle w:val="FirstParagraph"/>
+      </w:pPr>
+      <w:r>
+        <w:t xml:space="preserve">Calculate estimates from the final model:</w:t>
+      </w:r>
+    </w:p>
+    <w:p>
+      <w:pPr>
+        <w:pStyle w:val="SourceCode"/>
+      </w:pPr>
+      <w:r>
+        <w:rPr>
+          <w:rStyle w:val="NormalTok"/>
+        </w:rPr>
+        <w:t xml:space="preserve">comp_mean_gls_emmeans &lt;-</w:t>
+      </w:r>
+      <w:r>
+        <w:rPr>
+          <w:rStyle w:val="StringTok"/>
+        </w:rPr>
+        <w:t xml:space="preserve"> </w:t>
+      </w:r>
+      <w:r>
+        <w:rPr>
+          <w:rStyle w:val="KeywordTok"/>
+        </w:rPr>
+        <w:t xml:space="preserve">emmeans</w:t>
+      </w:r>
+      <w:r>
+        <w:rPr>
+          <w:rStyle w:val="NormalTok"/>
+        </w:rPr>
+        <w:t xml:space="preserve">(comp_mean_gls, </w:t>
+      </w:r>
+      <w:r>
+        <w:rPr>
+          <w:rStyle w:val="DataTypeTok"/>
+        </w:rPr>
+        <w:t xml:space="preserve">specs =</w:t>
+      </w:r>
+      <w:r>
+        <w:rPr>
+          <w:rStyle w:val="NormalTok"/>
+        </w:rPr>
+        <w:t xml:space="preserve"> </w:t>
+      </w:r>
+      <w:r>
+        <w:rPr>
+          <w:rStyle w:val="OperatorTok"/>
+        </w:rPr>
+        <w:t xml:space="preserve">~</w:t>
+      </w:r>
+      <w:r>
+        <w:rPr>
+          <w:rStyle w:val="StringTok"/>
+        </w:rPr>
+        <w:t xml:space="preserve"> </w:t>
+      </w:r>
+      <w:r>
+        <w:rPr>
+          <w:rStyle w:val="NormalTok"/>
+        </w:rPr>
+        <w:t xml:space="preserve">oera)</w:t>
+      </w:r>
+    </w:p>
+    <w:p>
+      <w:r>
+        <w:br w:type="page"/>
+      </w:r>
+    </w:p>
+    <w:p>
+      <w:pPr>
+        <w:pStyle w:val="Heading2"/>
+      </w:pPr>
+      <w:bookmarkStart w:id="30" w:name="results"/>
+      <w:r>
+        <w:t xml:space="preserve">Results</w:t>
+      </w:r>
+      <w:bookmarkEnd w:id="30"/>
     </w:p>
     <w:p>
       <w:pPr>
         <w:pStyle w:val="Heading3"/>
       </w:pPr>
-      <w:bookmarkStart w:id="21" w:name="X65efa2da1bfa2895dca61e838ed9a29f9420902"/>
+      <w:bookmarkStart w:id="31" w:name="X65efa2da1bfa2895dca61e838ed9a29f9420902"/>
       <w:r>
         <w:t xml:space="preserve">Table S1. Coefficients from GLS for compensation</w:t>
       </w:r>
-      <w:bookmarkEnd w:id="21"/>
+      <w:bookmarkEnd w:id="31"/>
     </w:p>
     <w:tbl>
       <w:tblPr>
@@ -517,11 +2693,11 @@
       <w:pPr>
         <w:pStyle w:val="Heading3"/>
       </w:pPr>
-      <w:bookmarkStart w:id="22" w:name="X4eec479fd7c5d92444953f22f8f2adb7b89ab6b"/>
+      <w:bookmarkStart w:id="32" w:name="X4eec479fd7c5d92444953f22f8f2adb7b89ab6b"/>
       <w:r>
         <w:t xml:space="preserve">Table S2. Estimates from GLS for compensation</w:t>
       </w:r>
-      <w:bookmarkEnd w:id="22"/>
+      <w:bookmarkEnd w:id="32"/>
     </w:p>
     <w:tbl>
       <w:tblPr>
@@ -678,29 +2854,29 @@
               <w:jc w:val="right"/>
             </w:pPr>
             <w:r>
-              <w:t xml:space="preserve">43.00020</w:t>
-            </w:r>
-          </w:p>
-        </w:tc>
-        <w:tc>
-          <w:p>
-            <w:pPr>
-              <w:pStyle w:val="Compact"/>
-              <w:jc w:val="right"/>
-            </w:pPr>
-            <w:r>
-              <w:t xml:space="preserve">0.0785920</w:t>
-            </w:r>
-          </w:p>
-        </w:tc>
-        <w:tc>
-          <w:p>
-            <w:pPr>
-              <w:pStyle w:val="Compact"/>
-              <w:jc w:val="right"/>
-            </w:pPr>
-            <w:r>
-              <w:t xml:space="preserve">0.2884805</w:t>
+              <w:t xml:space="preserve">44.11081</w:t>
+            </w:r>
+          </w:p>
+        </w:tc>
+        <w:tc>
+          <w:p>
+            <w:pPr>
+              <w:pStyle w:val="Compact"/>
+              <w:jc w:val="right"/>
+            </w:pPr>
+            <w:r>
+              <w:t xml:space="preserve">0.0786683</w:t>
+            </w:r>
+          </w:p>
+        </w:tc>
+        <w:tc>
+          <w:p>
+            <w:pPr>
+              <w:pStyle w:val="Compact"/>
+              <w:jc w:val="right"/>
+            </w:pPr>
+            <w:r>
+              <w:t xml:space="preserve">0.2884041</w:t>
             </w:r>
           </w:p>
         </w:tc>
@@ -746,29 +2922,29 @@
               <w:jc w:val="right"/>
             </w:pPr>
             <w:r>
-              <w:t xml:space="preserve">46.19839</w:t>
-            </w:r>
-          </w:p>
-        </w:tc>
-        <w:tc>
-          <w:p>
-            <w:pPr>
-              <w:pStyle w:val="Compact"/>
-              <w:jc w:val="right"/>
-            </w:pPr>
-            <w:r>
-              <w:t xml:space="preserve">0.4832760</w:t>
-            </w:r>
-          </w:p>
-        </w:tc>
-        <w:tc>
-          <w:p>
-            <w:pPr>
-              <w:pStyle w:val="Compact"/>
-              <w:jc w:val="right"/>
-            </w:pPr>
-            <w:r>
-              <w:t xml:space="preserve">0.6695038</w:t>
+              <w:t xml:space="preserve">47.37851</w:t>
+            </w:r>
+          </w:p>
+        </w:tc>
+        <w:tc>
+          <w:p>
+            <w:pPr>
+              <w:pStyle w:val="Compact"/>
+              <w:jc w:val="right"/>
+            </w:pPr>
+            <w:r>
+              <w:t xml:space="preserve">0.4833383</w:t>
+            </w:r>
+          </w:p>
+        </w:tc>
+        <w:tc>
+          <w:p>
+            <w:pPr>
+              <w:pStyle w:val="Compact"/>
+              <w:jc w:val="right"/>
+            </w:pPr>
+            <w:r>
+              <w:t xml:space="preserve">0.6694416</w:t>
             </w:r>
           </w:p>
         </w:tc>
@@ -814,29 +2990,29 @@
               <w:jc w:val="right"/>
             </w:pPr>
             <w:r>
-              <w:t xml:space="preserve">45.59188</w:t>
-            </w:r>
-          </w:p>
-        </w:tc>
-        <w:tc>
-          <w:p>
-            <w:pPr>
-              <w:pStyle w:val="Compact"/>
-              <w:jc w:val="right"/>
-            </w:pPr>
-            <w:r>
-              <w:t xml:space="preserve">0.1688592</w:t>
-            </w:r>
-          </w:p>
-        </w:tc>
-        <w:tc>
-          <w:p>
-            <w:pPr>
-              <w:pStyle w:val="Compact"/>
-              <w:jc w:val="right"/>
-            </w:pPr>
-            <w:r>
-              <w:t xml:space="preserve">0.3814763</w:t>
+              <w:t xml:space="preserve">46.75897</w:t>
+            </w:r>
+          </w:p>
+        </w:tc>
+        <w:tc>
+          <w:p>
+            <w:pPr>
+              <w:pStyle w:val="Compact"/>
+              <w:jc w:val="right"/>
+            </w:pPr>
+            <w:r>
+              <w:t xml:space="preserve">0.1689314</w:t>
+            </w:r>
+          </w:p>
+        </w:tc>
+        <w:tc>
+          <w:p>
+            <w:pPr>
+              <w:pStyle w:val="Compact"/>
+              <w:jc w:val="right"/>
+            </w:pPr>
+            <w:r>
+              <w:t xml:space="preserve">0.3814041</w:t>
             </w:r>
           </w:p>
         </w:tc>
@@ -846,11 +3022,11 @@
       <w:pPr>
         <w:pStyle w:val="Heading3"/>
       </w:pPr>
-      <w:bookmarkStart w:id="23" w:name="X00a04c6871d5a840e2d8a215388abbda03abe04"/>
+      <w:bookmarkStart w:id="33" w:name="X00a04c6871d5a840e2d8a215388abbda03abe04"/>
       <w:r>
         <w:t xml:space="preserve">Table S3. Contrasts from GLS for compensation</w:t>
       </w:r>
-      <w:bookmarkEnd w:id="23"/>
+      <w:bookmarkEnd w:id="33"/>
     </w:p>
     <w:tbl>
       <w:tblPr>
@@ -1007,7 +3183,7 @@
               <w:jc w:val="right"/>
             </w:pPr>
             <w:r>
-              <w:t xml:space="preserve">46.70328</w:t>
+              <w:t xml:space="preserve">47.89422</w:t>
             </w:r>
           </w:p>
         </w:tc>
@@ -1075,7 +3251,7 @@
               <w:jc w:val="right"/>
             </w:pPr>
             <w:r>
-              <w:t xml:space="preserve">44.37665</w:t>
+              <w:t xml:space="preserve">45.51740</w:t>
             </w:r>
           </w:p>
         </w:tc>
@@ -1097,7 +3273,7 @@
               <w:jc w:val="right"/>
             </w:pPr>
             <w:r>
-              <w:t xml:space="preserve">0.4385</w:t>
+              <w:t xml:space="preserve">0.4383</w:t>
             </w:r>
           </w:p>
         </w:tc>
@@ -1143,7 +3319,7 @@
               <w:jc w:val="right"/>
             </w:pPr>
             <w:r>
-              <w:t xml:space="preserve">48.30465</w:t>
+              <w:t xml:space="preserve">49.52957</w:t>
             </w:r>
           </w:p>
         </w:tc>
@@ -1180,21 +3356,540 @@
       <w:pPr>
         <w:pStyle w:val="Heading1"/>
       </w:pPr>
-      <w:bookmarkStart w:id="24" w:name="total-energy-use"/>
+      <w:bookmarkStart w:id="34" w:name="total-energy-use"/>
       <w:r>
         <w:t xml:space="preserve">Total energy use</w:t>
       </w:r>
-      <w:bookmarkEnd w:id="24"/>
+      <w:bookmarkEnd w:id="34"/>
+    </w:p>
+    <w:p>
+      <w:pPr>
+        <w:pStyle w:val="Heading2"/>
+      </w:pPr>
+      <w:bookmarkStart w:id="35" w:name="model-specification-and-selection-1"/>
+      <w:r>
+        <w:t xml:space="preserve">Model specification and selection</w:t>
+      </w:r>
+      <w:bookmarkEnd w:id="35"/>
+    </w:p>
+    <w:p>
+      <w:pPr>
+        <w:pStyle w:val="FirstParagraph"/>
+      </w:pPr>
+      <w:r>
+        <w:t xml:space="preserve">As for compensation, fit a generalized least squares accounting for temporal autocorrelation between monthly censuses within each time period using a continuous autoregressive structure of order 1.</w:t>
+      </w:r>
+    </w:p>
+    <w:p>
+      <w:pPr>
+        <w:pStyle w:val="SourceCode"/>
+      </w:pPr>
+      <w:r>
+        <w:rPr>
+          <w:rStyle w:val="NormalTok"/>
+        </w:rPr>
+        <w:t xml:space="preserve">totale_mean_gls &lt;-</w:t>
+      </w:r>
+      <w:r>
+        <w:rPr>
+          <w:rStyle w:val="StringTok"/>
+        </w:rPr>
+        <w:t xml:space="preserve"> </w:t>
+      </w:r>
+      <w:r>
+        <w:rPr>
+          <w:rStyle w:val="KeywordTok"/>
+        </w:rPr>
+        <w:t xml:space="preserve">gls</w:t>
+      </w:r>
+      <w:r>
+        <w:rPr>
+          <w:rStyle w:val="NormalTok"/>
+        </w:rPr>
+        <w:t xml:space="preserve">(total_e_rat </w:t>
+      </w:r>
+      <w:r>
+        <w:rPr>
+          <w:rStyle w:val="OperatorTok"/>
+        </w:rPr>
+        <w:t xml:space="preserve">~</w:t>
+      </w:r>
+      <w:r>
+        <w:rPr>
+          <w:rStyle w:val="StringTok"/>
+        </w:rPr>
+        <w:t xml:space="preserve">  </w:t>
+      </w:r>
+      <w:r>
+        <w:rPr>
+          <w:rStyle w:val="NormalTok"/>
+        </w:rPr>
+        <w:t xml:space="preserve">oera,  </w:t>
+      </w:r>
+      <w:r>
+        <w:rPr>
+          <w:rStyle w:val="DataTypeTok"/>
+        </w:rPr>
+        <w:t xml:space="preserve">correlation =</w:t>
+      </w:r>
+      <w:r>
+        <w:rPr>
+          <w:rStyle w:val="NormalTok"/>
+        </w:rPr>
+        <w:t xml:space="preserve"> </w:t>
+      </w:r>
+      <w:r>
+        <w:rPr>
+          <w:rStyle w:val="KeywordTok"/>
+        </w:rPr>
+        <w:t xml:space="preserve">corCAR1</w:t>
+      </w:r>
+      <w:r>
+        <w:rPr>
+          <w:rStyle w:val="NormalTok"/>
+        </w:rPr>
+        <w:t xml:space="preserve">(</w:t>
+      </w:r>
+      <w:r>
+        <w:rPr>
+          <w:rStyle w:val="DataTypeTok"/>
+        </w:rPr>
+        <w:t xml:space="preserve">form =</w:t>
+      </w:r>
+      <w:r>
+        <w:rPr>
+          <w:rStyle w:val="NormalTok"/>
+        </w:rPr>
+        <w:t xml:space="preserve"> </w:t>
+      </w:r>
+      <w:r>
+        <w:rPr>
+          <w:rStyle w:val="OperatorTok"/>
+        </w:rPr>
+        <w:t xml:space="preserve">~</w:t>
+      </w:r>
+      <w:r>
+        <w:rPr>
+          <w:rStyle w:val="StringTok"/>
+        </w:rPr>
+        <w:t xml:space="preserve"> </w:t>
+      </w:r>
+      <w:r>
+        <w:rPr>
+          <w:rStyle w:val="NormalTok"/>
+        </w:rPr>
+        <w:t xml:space="preserve">period), </w:t>
+      </w:r>
+      <w:r>
+        <w:rPr>
+          <w:rStyle w:val="DataTypeTok"/>
+        </w:rPr>
+        <w:t xml:space="preserve">data =</w:t>
+      </w:r>
+      <w:r>
+        <w:rPr>
+          <w:rStyle w:val="NormalTok"/>
+        </w:rPr>
+        <w:t xml:space="preserve"> energy_ratio)</w:t>
+      </w:r>
+    </w:p>
+    <w:p>
+      <w:pPr>
+        <w:pStyle w:val="FirstParagraph"/>
+      </w:pPr>
+      <w:r>
+        <w:t xml:space="preserve">Compared to an intercept-only (null) model, the timeperiod term improves fit. AIC of model with timeperiod term = -133; AIC without = -118.</w:t>
+      </w:r>
+    </w:p>
+    <w:p>
+      <w:pPr>
+        <w:pStyle w:val="SourceCode"/>
+      </w:pPr>
+      <w:r>
+        <w:rPr>
+          <w:rStyle w:val="NormalTok"/>
+        </w:rPr>
+        <w:t xml:space="preserve">totale_mean_gls_notime &lt;-</w:t>
+      </w:r>
+      <w:r>
+        <w:rPr>
+          <w:rStyle w:val="StringTok"/>
+        </w:rPr>
+        <w:t xml:space="preserve"> </w:t>
+      </w:r>
+      <w:r>
+        <w:rPr>
+          <w:rStyle w:val="KeywordTok"/>
+        </w:rPr>
+        <w:t xml:space="preserve">gls</w:t>
+      </w:r>
+      <w:r>
+        <w:rPr>
+          <w:rStyle w:val="NormalTok"/>
+        </w:rPr>
+        <w:t xml:space="preserve">(total_e_rat </w:t>
+      </w:r>
+      <w:r>
+        <w:rPr>
+          <w:rStyle w:val="OperatorTok"/>
+        </w:rPr>
+        <w:t xml:space="preserve">~</w:t>
+      </w:r>
+      <w:r>
+        <w:rPr>
+          <w:rStyle w:val="StringTok"/>
+        </w:rPr>
+        <w:t xml:space="preserve">  </w:t>
+      </w:r>
+      <w:r>
+        <w:rPr>
+          <w:rStyle w:val="DecValTok"/>
+        </w:rPr>
+        <w:t xml:space="preserve">1</w:t>
+      </w:r>
+      <w:r>
+        <w:rPr>
+          <w:rStyle w:val="NormalTok"/>
+        </w:rPr>
+        <w:t xml:space="preserve">,  </w:t>
+      </w:r>
+      <w:r>
+        <w:rPr>
+          <w:rStyle w:val="DataTypeTok"/>
+        </w:rPr>
+        <w:t xml:space="preserve">correlation =</w:t>
+      </w:r>
+      <w:r>
+        <w:rPr>
+          <w:rStyle w:val="NormalTok"/>
+        </w:rPr>
+        <w:t xml:space="preserve"> </w:t>
+      </w:r>
+      <w:r>
+        <w:rPr>
+          <w:rStyle w:val="KeywordTok"/>
+        </w:rPr>
+        <w:t xml:space="preserve">corCAR1</w:t>
+      </w:r>
+      <w:r>
+        <w:rPr>
+          <w:rStyle w:val="NormalTok"/>
+        </w:rPr>
+        <w:t xml:space="preserve">(</w:t>
+      </w:r>
+      <w:r>
+        <w:rPr>
+          <w:rStyle w:val="DataTypeTok"/>
+        </w:rPr>
+        <w:t xml:space="preserve">form =</w:t>
+      </w:r>
+      <w:r>
+        <w:rPr>
+          <w:rStyle w:val="NormalTok"/>
+        </w:rPr>
+        <w:t xml:space="preserve"> </w:t>
+      </w:r>
+      <w:r>
+        <w:rPr>
+          <w:rStyle w:val="OperatorTok"/>
+        </w:rPr>
+        <w:t xml:space="preserve">~</w:t>
+      </w:r>
+      <w:r>
+        <w:rPr>
+          <w:rStyle w:val="StringTok"/>
+        </w:rPr>
+        <w:t xml:space="preserve"> </w:t>
+      </w:r>
+      <w:r>
+        <w:rPr>
+          <w:rStyle w:val="NormalTok"/>
+        </w:rPr>
+        <w:t xml:space="preserve">period), </w:t>
+      </w:r>
+      <w:r>
+        <w:rPr>
+          <w:rStyle w:val="DataTypeTok"/>
+        </w:rPr>
+        <w:t xml:space="preserve">data =</w:t>
+      </w:r>
+      <w:r>
+        <w:rPr>
+          <w:rStyle w:val="NormalTok"/>
+        </w:rPr>
+        <w:t xml:space="preserve"> energy_ratio)</w:t>
+      </w:r>
+    </w:p>
+    <w:p>
+      <w:pPr>
+        <w:pStyle w:val="SourceCode"/>
+      </w:pPr>
+      <w:r>
+        <w:rPr>
+          <w:rStyle w:val="KeywordTok"/>
+        </w:rPr>
+        <w:t xml:space="preserve">AIC</w:t>
+      </w:r>
+      <w:r>
+        <w:rPr>
+          <w:rStyle w:val="NormalTok"/>
+        </w:rPr>
+        <w:t xml:space="preserve">(totale_mean_gls)</w:t>
+      </w:r>
+    </w:p>
+    <w:p>
+      <w:pPr>
+        <w:pStyle w:val="SourceCode"/>
+      </w:pPr>
+      <w:r>
+        <w:rPr>
+          <w:rStyle w:val="VerbatimChar"/>
+        </w:rPr>
+        <w:t xml:space="preserve">## [1] -132.9214</w:t>
+      </w:r>
+    </w:p>
+    <w:p>
+      <w:pPr>
+        <w:pStyle w:val="SourceCode"/>
+      </w:pPr>
+      <w:r>
+        <w:rPr>
+          <w:rStyle w:val="KeywordTok"/>
+        </w:rPr>
+        <w:t xml:space="preserve">AIC</w:t>
+      </w:r>
+      <w:r>
+        <w:rPr>
+          <w:rStyle w:val="NormalTok"/>
+        </w:rPr>
+        <w:t xml:space="preserve">(totale_mean_gls_notime)</w:t>
+      </w:r>
+    </w:p>
+    <w:p>
+      <w:pPr>
+        <w:pStyle w:val="SourceCode"/>
+      </w:pPr>
+      <w:r>
+        <w:rPr>
+          <w:rStyle w:val="VerbatimChar"/>
+        </w:rPr>
+        <w:t xml:space="preserve">## [1] -118.15</w:t>
+      </w:r>
+    </w:p>
+    <w:p>
+      <w:pPr>
+        <w:pStyle w:val="FirstParagraph"/>
+      </w:pPr>
+      <w:r>
+        <w:t xml:space="preserve">Again, the temporal autocorrelation term improves fit over not including the term. AIC with the autocorrelation term is - 133; without, 13.29.</w:t>
+      </w:r>
+    </w:p>
+    <w:p>
+      <w:pPr>
+        <w:pStyle w:val="SourceCode"/>
+      </w:pPr>
+      <w:r>
+        <w:rPr>
+          <w:rStyle w:val="NormalTok"/>
+        </w:rPr>
+        <w:t xml:space="preserve">totale_mean_gls_notautoc &lt;-</w:t>
+      </w:r>
+      <w:r>
+        <w:rPr>
+          <w:rStyle w:val="StringTok"/>
+        </w:rPr>
+        <w:t xml:space="preserve"> </w:t>
+      </w:r>
+      <w:r>
+        <w:rPr>
+          <w:rStyle w:val="KeywordTok"/>
+        </w:rPr>
+        <w:t xml:space="preserve">gls</w:t>
+      </w:r>
+      <w:r>
+        <w:rPr>
+          <w:rStyle w:val="NormalTok"/>
+        </w:rPr>
+        <w:t xml:space="preserve">(total_e_rat </w:t>
+      </w:r>
+      <w:r>
+        <w:rPr>
+          <w:rStyle w:val="OperatorTok"/>
+        </w:rPr>
+        <w:t xml:space="preserve">~</w:t>
+      </w:r>
+      <w:r>
+        <w:rPr>
+          <w:rStyle w:val="StringTok"/>
+        </w:rPr>
+        <w:t xml:space="preserve"> </w:t>
+      </w:r>
+      <w:r>
+        <w:rPr>
+          <w:rStyle w:val="NormalTok"/>
+        </w:rPr>
+        <w:t xml:space="preserve">oera, </w:t>
+      </w:r>
+      <w:r>
+        <w:rPr>
+          <w:rStyle w:val="DataTypeTok"/>
+        </w:rPr>
+        <w:t xml:space="preserve">data =</w:t>
+      </w:r>
+      <w:r>
+        <w:rPr>
+          <w:rStyle w:val="NormalTok"/>
+        </w:rPr>
+        <w:t xml:space="preserve"> energy_ratio)</w:t>
+      </w:r>
+    </w:p>
+    <w:p>
+      <w:pPr>
+        <w:pStyle w:val="SourceCode"/>
+      </w:pPr>
+      <w:r>
+        <w:rPr>
+          <w:rStyle w:val="KeywordTok"/>
+        </w:rPr>
+        <w:t xml:space="preserve">AIC</w:t>
+      </w:r>
+      <w:r>
+        <w:rPr>
+          <w:rStyle w:val="NormalTok"/>
+        </w:rPr>
+        <w:t xml:space="preserve">(totale_mean_gls_notautoc)</w:t>
+      </w:r>
+    </w:p>
+    <w:p>
+      <w:pPr>
+        <w:pStyle w:val="SourceCode"/>
+      </w:pPr>
+      <w:r>
+        <w:rPr>
+          <w:rStyle w:val="VerbatimChar"/>
+        </w:rPr>
+        <w:t xml:space="preserve">## [1] 13.29396</w:t>
+      </w:r>
+    </w:p>
+    <w:p>
+      <w:pPr>
+        <w:pStyle w:val="SourceCode"/>
+      </w:pPr>
+      <w:r>
+        <w:rPr>
+          <w:rStyle w:val="KeywordTok"/>
+        </w:rPr>
+        <w:t xml:space="preserve">AIC</w:t>
+      </w:r>
+      <w:r>
+        <w:rPr>
+          <w:rStyle w:val="NormalTok"/>
+        </w:rPr>
+        <w:t xml:space="preserve">(totale_mean_gls)</w:t>
+      </w:r>
+    </w:p>
+    <w:p>
+      <w:pPr>
+        <w:pStyle w:val="SourceCode"/>
+      </w:pPr>
+      <w:r>
+        <w:rPr>
+          <w:rStyle w:val="VerbatimChar"/>
+        </w:rPr>
+        <w:t xml:space="preserve">## [1] -132.9214</w:t>
+      </w:r>
+    </w:p>
+    <w:p>
+      <w:pPr>
+        <w:pStyle w:val="FirstParagraph"/>
+      </w:pPr>
+      <w:r>
+        <w:t xml:space="preserve">Calculate estimates:</w:t>
+      </w:r>
+    </w:p>
+    <w:p>
+      <w:pPr>
+        <w:pStyle w:val="SourceCode"/>
+      </w:pPr>
+      <w:r>
+        <w:rPr>
+          <w:rStyle w:val="NormalTok"/>
+        </w:rPr>
+        <w:t xml:space="preserve">totale_mean_gls_emmeans &lt;-</w:t>
+      </w:r>
+      <w:r>
+        <w:rPr>
+          <w:rStyle w:val="StringTok"/>
+        </w:rPr>
+        <w:t xml:space="preserve"> </w:t>
+      </w:r>
+      <w:r>
+        <w:rPr>
+          <w:rStyle w:val="KeywordTok"/>
+        </w:rPr>
+        <w:t xml:space="preserve">emmeans</w:t>
+      </w:r>
+      <w:r>
+        <w:rPr>
+          <w:rStyle w:val="NormalTok"/>
+        </w:rPr>
+        <w:t xml:space="preserve">(totale_mean_gls, </w:t>
+      </w:r>
+      <w:r>
+        <w:rPr>
+          <w:rStyle w:val="DataTypeTok"/>
+        </w:rPr>
+        <w:t xml:space="preserve">specs =</w:t>
+      </w:r>
+      <w:r>
+        <w:rPr>
+          <w:rStyle w:val="NormalTok"/>
+        </w:rPr>
+        <w:t xml:space="preserve"> </w:t>
+      </w:r>
+      <w:r>
+        <w:rPr>
+          <w:rStyle w:val="OperatorTok"/>
+        </w:rPr>
+        <w:t xml:space="preserve">~</w:t>
+      </w:r>
+      <w:r>
+        <w:rPr>
+          <w:rStyle w:val="StringTok"/>
+        </w:rPr>
+        <w:t xml:space="preserve"> </w:t>
+      </w:r>
+      <w:r>
+        <w:rPr>
+          <w:rStyle w:val="NormalTok"/>
+        </w:rPr>
+        <w:t xml:space="preserve">oera)</w:t>
+      </w:r>
+    </w:p>
+    <w:p>
+      <w:r>
+        <w:br w:type="page"/>
+      </w:r>
+    </w:p>
+    <w:p>
+      <w:pPr>
+        <w:pStyle w:val="Heading2"/>
+      </w:pPr>
+      <w:bookmarkStart w:id="36" w:name="results-1"/>
+      <w:r>
+        <w:t xml:space="preserve">Results</w:t>
+      </w:r>
+      <w:bookmarkEnd w:id="36"/>
     </w:p>
     <w:p>
       <w:pPr>
         <w:pStyle w:val="Heading3"/>
       </w:pPr>
-      <w:bookmarkStart w:id="25" w:name="X9800cf9fb10aceef7644c5a98495a8b821c1016"/>
+      <w:bookmarkStart w:id="37" w:name="X9800cf9fb10aceef7644c5a98495a8b821c1016"/>
       <w:r>
         <w:t xml:space="preserve">Table S4. Coefficients from GLS on total energy ratio</w:t>
       </w:r>
-      <w:bookmarkEnd w:id="25"/>
+      <w:bookmarkEnd w:id="37"/>
     </w:p>
     <w:tbl>
       <w:tblPr>
@@ -1461,11 +4156,11 @@
       <w:pPr>
         <w:pStyle w:val="Heading3"/>
       </w:pPr>
-      <w:bookmarkStart w:id="26" w:name="Xa0e8a39b36e57402cb38ff97e5cae6f74375220"/>
+      <w:bookmarkStart w:id="38" w:name="Xa0e8a39b36e57402cb38ff97e5cae6f74375220"/>
       <w:r>
         <w:t xml:space="preserve">Table S5. Estimates from GLS on total energy ratio</w:t>
       </w:r>
-      <w:bookmarkEnd w:id="26"/>
+      <w:bookmarkEnd w:id="38"/>
     </w:p>
     <w:tbl>
       <w:tblPr>
@@ -1622,29 +4317,29 @@
               <w:jc w:val="right"/>
             </w:pPr>
             <w:r>
-              <w:t xml:space="preserve">36.07948</w:t>
-            </w:r>
-          </w:p>
-        </w:tc>
-        <w:tc>
-          <w:p>
-            <w:pPr>
-              <w:pStyle w:val="Compact"/>
-              <w:jc w:val="right"/>
-            </w:pPr>
-            <w:r>
-              <w:t xml:space="preserve">0.2030213</w:t>
-            </w:r>
-          </w:p>
-        </w:tc>
-        <w:tc>
-          <w:p>
-            <w:pPr>
-              <w:pStyle w:val="Compact"/>
-              <w:jc w:val="right"/>
-            </w:pPr>
-            <w:r>
-              <w:t xml:space="preserve">0.3960023</w:t>
+              <w:t xml:space="preserve">36.19943</w:t>
+            </w:r>
+          </w:p>
+        </w:tc>
+        <w:tc>
+          <w:p>
+            <w:pPr>
+              <w:pStyle w:val="Compact"/>
+              <w:jc w:val="right"/>
+            </w:pPr>
+            <w:r>
+              <w:t xml:space="preserve">0.2030323</w:t>
+            </w:r>
+          </w:p>
+        </w:tc>
+        <w:tc>
+          <w:p>
+            <w:pPr>
+              <w:pStyle w:val="Compact"/>
+              <w:jc w:val="right"/>
+            </w:pPr>
+            <w:r>
+              <w:t xml:space="preserve">0.3959913</w:t>
             </w:r>
           </w:p>
         </w:tc>
@@ -1690,29 +4385,29 @@
               <w:jc w:val="right"/>
             </w:pPr>
             <w:r>
-              <w:t xml:space="preserve">38.39277</w:t>
-            </w:r>
-          </w:p>
-        </w:tc>
-        <w:tc>
-          <w:p>
-            <w:pPr>
-              <w:pStyle w:val="Compact"/>
-              <w:jc w:val="right"/>
-            </w:pPr>
-            <w:r>
-              <w:t xml:space="preserve">0.6211459</w:t>
-            </w:r>
-          </w:p>
-        </w:tc>
-        <w:tc>
-          <w:p>
-            <w:pPr>
-              <w:pStyle w:val="Compact"/>
-              <w:jc w:val="right"/>
-            </w:pPr>
-            <w:r>
-              <w:t xml:space="preserve">0.7910460</w:t>
+              <w:t xml:space="preserve">38.51943</w:t>
+            </w:r>
+          </w:p>
+        </w:tc>
+        <w:tc>
+          <w:p>
+            <w:pPr>
+              <w:pStyle w:val="Compact"/>
+              <w:jc w:val="right"/>
+            </w:pPr>
+            <w:r>
+              <w:t xml:space="preserve">0.6211550</w:t>
+            </w:r>
+          </w:p>
+        </w:tc>
+        <w:tc>
+          <w:p>
+            <w:pPr>
+              <w:pStyle w:val="Compact"/>
+              <w:jc w:val="right"/>
+            </w:pPr>
+            <w:r>
+              <w:t xml:space="preserve">0.7910369</w:t>
             </w:r>
           </w:p>
         </w:tc>
@@ -1758,29 +4453,29 @@
               <w:jc w:val="right"/>
             </w:pPr>
             <w:r>
-              <w:t xml:space="preserve">37.50364</w:t>
-            </w:r>
-          </w:p>
-        </w:tc>
-        <w:tc>
-          <w:p>
-            <w:pPr>
-              <w:pStyle w:val="Compact"/>
-              <w:jc w:val="right"/>
-            </w:pPr>
-            <w:r>
-              <w:t xml:space="preserve">0.4021849</w:t>
-            </w:r>
-          </w:p>
-        </w:tc>
-        <w:tc>
-          <w:p>
-            <w:pPr>
-              <w:pStyle w:val="Compact"/>
-              <w:jc w:val="right"/>
-            </w:pPr>
-            <w:r>
-              <w:t xml:space="preserve">0.5966381</w:t>
+              <w:t xml:space="preserve">37.62774</w:t>
+            </w:r>
+          </w:p>
+        </w:tc>
+        <w:tc>
+          <w:p>
+            <w:pPr>
+              <w:pStyle w:val="Compact"/>
+              <w:jc w:val="right"/>
+            </w:pPr>
+            <w:r>
+              <w:t xml:space="preserve">0.4021956</w:t>
+            </w:r>
+          </w:p>
+        </w:tc>
+        <w:tc>
+          <w:p>
+            <w:pPr>
+              <w:pStyle w:val="Compact"/>
+              <w:jc w:val="right"/>
+            </w:pPr>
+            <w:r>
+              <w:t xml:space="preserve">0.5966274</w:t>
             </w:r>
           </w:p>
         </w:tc>
@@ -1790,11 +4485,11 @@
       <w:pPr>
         <w:pStyle w:val="Heading3"/>
       </w:pPr>
-      <w:bookmarkStart w:id="27" w:name="X67260b646fdf9ce9affa530874e1bb62c1911f3"/>
+      <w:bookmarkStart w:id="39" w:name="X67260b646fdf9ce9affa530874e1bb62c1911f3"/>
       <w:r>
         <w:t xml:space="preserve">Table S6. Contrasts from GLS on total energy ratio</w:t>
       </w:r>
-      <w:bookmarkEnd w:id="27"/>
+      <w:bookmarkEnd w:id="39"/>
     </w:p>
     <w:tbl>
       <w:tblPr>
@@ -1951,7 +4646,7 @@
               <w:jc w:val="right"/>
             </w:pPr>
             <w:r>
-              <w:t xml:space="preserve">40.38396</w:t>
+              <w:t xml:space="preserve">40.51631</w:t>
             </w:r>
           </w:p>
         </w:tc>
@@ -2019,7 +4714,7 @@
               <w:jc w:val="right"/>
             </w:pPr>
             <w:r>
-              <w:t xml:space="preserve">37.00046</w:t>
+              <w:t xml:space="preserve">37.12310</w:t>
             </w:r>
           </w:p>
         </w:tc>
@@ -2041,7 +4736,7 @@
               <w:jc w:val="right"/>
             </w:pPr>
             <w:r>
-              <w:t xml:space="preserve">0.0145</w:t>
+              <w:t xml:space="preserve">0.0144</w:t>
             </w:r>
           </w:p>
         </w:tc>
@@ -2087,7 +4782,7 @@
               <w:jc w:val="right"/>
             </w:pPr>
             <w:r>
-              <w:t xml:space="preserve">41.31271</w:t>
+              <w:t xml:space="preserve">41.44768</w:t>
             </w:r>
           </w:p>
         </w:tc>
@@ -2124,21 +4819,345 @@
       <w:pPr>
         <w:pStyle w:val="Heading1"/>
       </w:pPr>
-      <w:bookmarkStart w:id="28" w:name="kangaroo-rat-proportional-energy-use"/>
+      <w:bookmarkStart w:id="40" w:name="kangaroo-rat-proportional-energy-use"/>
       <w:r>
         <w:t xml:space="preserve">Kangaroo rat proportional energy use</w:t>
       </w:r>
-      <w:bookmarkEnd w:id="28"/>
+      <w:bookmarkEnd w:id="40"/>
+    </w:p>
+    <w:p>
+      <w:pPr>
+        <w:pStyle w:val="Heading2"/>
+      </w:pPr>
+      <w:bookmarkStart w:id="41" w:name="model-specification-and-selection-2"/>
+      <w:r>
+        <w:t xml:space="preserve">Model specification and selection</w:t>
+      </w:r>
+      <w:bookmarkEnd w:id="41"/>
+    </w:p>
+    <w:p>
+      <w:pPr>
+        <w:pStyle w:val="FirstParagraph"/>
+      </w:pPr>
+      <w:r>
+        <w:t xml:space="preserve">Proportional energy use is bounded 0-1 and cannot be fit with generalized least squares. We therefore use a binomial GLM with no temporal autocorrelation term.</w:t>
+      </w:r>
+    </w:p>
+    <w:p>
+      <w:pPr>
+        <w:pStyle w:val="SourceCode"/>
+      </w:pPr>
+      <w:r>
+        <w:rPr>
+          <w:rStyle w:val="NormalTok"/>
+        </w:rPr>
+        <w:t xml:space="preserve">dipo_glm &lt;-</w:t>
+      </w:r>
+      <w:r>
+        <w:rPr>
+          <w:rStyle w:val="StringTok"/>
+        </w:rPr>
+        <w:t xml:space="preserve"> </w:t>
+      </w:r>
+      <w:r>
+        <w:rPr>
+          <w:rStyle w:val="KeywordTok"/>
+        </w:rPr>
+        <w:t xml:space="preserve">glm</w:t>
+      </w:r>
+      <w:r>
+        <w:rPr>
+          <w:rStyle w:val="NormalTok"/>
+        </w:rPr>
+        <w:t xml:space="preserve">(dipo_prop </w:t>
+      </w:r>
+      <w:r>
+        <w:rPr>
+          <w:rStyle w:val="OperatorTok"/>
+        </w:rPr>
+        <w:t xml:space="preserve">~</w:t>
+      </w:r>
+      <w:r>
+        <w:rPr>
+          <w:rStyle w:val="StringTok"/>
+        </w:rPr>
+        <w:t xml:space="preserve"> </w:t>
+      </w:r>
+      <w:r>
+        <w:rPr>
+          <w:rStyle w:val="NormalTok"/>
+        </w:rPr>
+        <w:t xml:space="preserve">oera, </w:t>
+      </w:r>
+      <w:r>
+        <w:rPr>
+          <w:rStyle w:val="DataTypeTok"/>
+        </w:rPr>
+        <w:t xml:space="preserve">family =</w:t>
+      </w:r>
+      <w:r>
+        <w:rPr>
+          <w:rStyle w:val="NormalTok"/>
+        </w:rPr>
+        <w:t xml:space="preserve"> binomial, </w:t>
+      </w:r>
+      <w:r>
+        <w:rPr>
+          <w:rStyle w:val="DataTypeTok"/>
+        </w:rPr>
+        <w:t xml:space="preserve">data=</w:t>
+      </w:r>
+      <w:r>
+        <w:rPr>
+          <w:rStyle w:val="NormalTok"/>
+        </w:rPr>
+        <w:t xml:space="preserve"> dipo_c_dat)</w:t>
+      </w:r>
+    </w:p>
+    <w:p>
+      <w:pPr>
+        <w:pStyle w:val="FirstParagraph"/>
+      </w:pPr>
+      <w:r>
+        <w:t xml:space="preserve">Compared to an intercept-only (null) model, the timeperiod term improves fit. AIC of model with timeperiod term = 258; AIC without = 281.</w:t>
+      </w:r>
+    </w:p>
+    <w:p>
+      <w:pPr>
+        <w:pStyle w:val="SourceCode"/>
+      </w:pPr>
+      <w:r>
+        <w:rPr>
+          <w:rStyle w:val="NormalTok"/>
+        </w:rPr>
+        <w:t xml:space="preserve">dipo_intercept_glm &lt;-</w:t>
+      </w:r>
+      <w:r>
+        <w:rPr>
+          <w:rStyle w:val="StringTok"/>
+        </w:rPr>
+        <w:t xml:space="preserve"> </w:t>
+      </w:r>
+      <w:r>
+        <w:rPr>
+          <w:rStyle w:val="KeywordTok"/>
+        </w:rPr>
+        <w:t xml:space="preserve">glm</w:t>
+      </w:r>
+      <w:r>
+        <w:rPr>
+          <w:rStyle w:val="NormalTok"/>
+        </w:rPr>
+        <w:t xml:space="preserve">(dipo_prop </w:t>
+      </w:r>
+      <w:r>
+        <w:rPr>
+          <w:rStyle w:val="OperatorTok"/>
+        </w:rPr>
+        <w:t xml:space="preserve">~</w:t>
+      </w:r>
+      <w:r>
+        <w:rPr>
+          <w:rStyle w:val="StringTok"/>
+        </w:rPr>
+        <w:t xml:space="preserve"> </w:t>
+      </w:r>
+      <w:r>
+        <w:rPr>
+          <w:rStyle w:val="DecValTok"/>
+        </w:rPr>
+        <w:t xml:space="preserve">1</w:t>
+      </w:r>
+      <w:r>
+        <w:rPr>
+          <w:rStyle w:val="NormalTok"/>
+        </w:rPr>
+        <w:t xml:space="preserve">, </w:t>
+      </w:r>
+      <w:r>
+        <w:rPr>
+          <w:rStyle w:val="DataTypeTok"/>
+        </w:rPr>
+        <w:t xml:space="preserve">family =</w:t>
+      </w:r>
+      <w:r>
+        <w:rPr>
+          <w:rStyle w:val="NormalTok"/>
+        </w:rPr>
+        <w:t xml:space="preserve"> binomial, </w:t>
+      </w:r>
+      <w:r>
+        <w:rPr>
+          <w:rStyle w:val="DataTypeTok"/>
+        </w:rPr>
+        <w:t xml:space="preserve">data =</w:t>
+      </w:r>
+      <w:r>
+        <w:rPr>
+          <w:rStyle w:val="NormalTok"/>
+        </w:rPr>
+        <w:t xml:space="preserve"> dipo_c_dat)</w:t>
+      </w:r>
+    </w:p>
+    <w:p>
+      <w:pPr>
+        <w:pStyle w:val="SourceCode"/>
+      </w:pPr>
+      <w:r>
+        <w:rPr>
+          <w:rStyle w:val="KeywordTok"/>
+        </w:rPr>
+        <w:t xml:space="preserve">AIC</w:t>
+      </w:r>
+      <w:r>
+        <w:rPr>
+          <w:rStyle w:val="NormalTok"/>
+        </w:rPr>
+        <w:t xml:space="preserve">(dipo_glm)</w:t>
+      </w:r>
+    </w:p>
+    <w:p>
+      <w:pPr>
+        <w:pStyle w:val="SourceCode"/>
+      </w:pPr>
+      <w:r>
+        <w:rPr>
+          <w:rStyle w:val="VerbatimChar"/>
+        </w:rPr>
+        <w:t xml:space="preserve">## [1] 258.3581</w:t>
+      </w:r>
+    </w:p>
+    <w:p>
+      <w:pPr>
+        <w:pStyle w:val="SourceCode"/>
+      </w:pPr>
+      <w:r>
+        <w:rPr>
+          <w:rStyle w:val="KeywordTok"/>
+        </w:rPr>
+        <w:t xml:space="preserve">AIC</w:t>
+      </w:r>
+      <w:r>
+        <w:rPr>
+          <w:rStyle w:val="NormalTok"/>
+        </w:rPr>
+        <w:t xml:space="preserve">(dipo_intercept_glm)</w:t>
+      </w:r>
+    </w:p>
+    <w:p>
+      <w:pPr>
+        <w:pStyle w:val="SourceCode"/>
+      </w:pPr>
+      <w:r>
+        <w:rPr>
+          <w:rStyle w:val="VerbatimChar"/>
+        </w:rPr>
+        <w:t xml:space="preserve">## [1] 280.8497</w:t>
+      </w:r>
+    </w:p>
+    <w:p>
+      <w:pPr>
+        <w:pStyle w:val="FirstParagraph"/>
+      </w:pPr>
+      <w:r>
+        <w:t xml:space="preserve">Calculate estimates:</w:t>
+      </w:r>
+    </w:p>
+    <w:p>
+      <w:pPr>
+        <w:pStyle w:val="SourceCode"/>
+      </w:pPr>
+      <w:r>
+        <w:rPr>
+          <w:rStyle w:val="NormalTok"/>
+        </w:rPr>
+        <w:t xml:space="preserve">dipoemmeans &lt;-</w:t>
+      </w:r>
+      <w:r>
+        <w:rPr>
+          <w:rStyle w:val="StringTok"/>
+        </w:rPr>
+        <w:t xml:space="preserve"> </w:t>
+      </w:r>
+      <w:r>
+        <w:rPr>
+          <w:rStyle w:val="KeywordTok"/>
+        </w:rPr>
+        <w:t xml:space="preserve">regrid</w:t>
+      </w:r>
+      <w:r>
+        <w:rPr>
+          <w:rStyle w:val="NormalTok"/>
+        </w:rPr>
+        <w:t xml:space="preserve">(</w:t>
+      </w:r>
+      <w:r>
+        <w:rPr>
+          <w:rStyle w:val="KeywordTok"/>
+        </w:rPr>
+        <w:t xml:space="preserve">emmeans</w:t>
+      </w:r>
+      <w:r>
+        <w:rPr>
+          <w:rStyle w:val="NormalTok"/>
+        </w:rPr>
+        <w:t xml:space="preserve">(dipo_glm, </w:t>
+      </w:r>
+      <w:r>
+        <w:rPr>
+          <w:rStyle w:val="DataTypeTok"/>
+        </w:rPr>
+        <w:t xml:space="preserve">specs =</w:t>
+      </w:r>
+      <w:r>
+        <w:rPr>
+          <w:rStyle w:val="NormalTok"/>
+        </w:rPr>
+        <w:t xml:space="preserve"> </w:t>
+      </w:r>
+      <w:r>
+        <w:rPr>
+          <w:rStyle w:val="OperatorTok"/>
+        </w:rPr>
+        <w:t xml:space="preserve">~</w:t>
+      </w:r>
+      <w:r>
+        <w:rPr>
+          <w:rStyle w:val="StringTok"/>
+        </w:rPr>
+        <w:t xml:space="preserve"> </w:t>
+      </w:r>
+      <w:r>
+        <w:rPr>
+          <w:rStyle w:val="NormalTok"/>
+        </w:rPr>
+        <w:t xml:space="preserve">oera))</w:t>
+      </w:r>
+    </w:p>
+    <w:p>
+      <w:r>
+        <w:br w:type="page"/>
+      </w:r>
+    </w:p>
+    <w:p>
+      <w:pPr>
+        <w:pStyle w:val="Heading2"/>
+      </w:pPr>
+      <w:bookmarkStart w:id="42" w:name="results-2"/>
+      <w:r>
+        <w:t xml:space="preserve">Results</w:t>
+      </w:r>
+      <w:bookmarkEnd w:id="42"/>
     </w:p>
     <w:p>
       <w:pPr>
         <w:pStyle w:val="Heading3"/>
       </w:pPr>
-      <w:bookmarkStart w:id="29" w:name="Xaacca3703949926200e48e2fe4abb8bcb7c527b"/>
+      <w:bookmarkStart w:id="43" w:name="Xaacca3703949926200e48e2fe4abb8bcb7c527b"/>
       <w:r>
         <w:t xml:space="preserve">Table S7. Coefficients from GLM on Dipodomys energy use.</w:t>
       </w:r>
-      <w:bookmarkEnd w:id="29"/>
+      <w:bookmarkEnd w:id="43"/>
     </w:p>
     <w:tbl>
       <w:tblPr>
@@ -2405,11 +5424,11 @@
       <w:pPr>
         <w:pStyle w:val="Heading3"/>
       </w:pPr>
-      <w:bookmarkStart w:id="30" w:name="Xa0bf79124bcaa5b814578fd6ae8d5f2e8b269a5"/>
+      <w:bookmarkStart w:id="44" w:name="Xa0bf79124bcaa5b814578fd6ae8d5f2e8b269a5"/>
       <w:r>
         <w:t xml:space="preserve">Table S8. Estimates from GLM on Dipodomys energy use.</w:t>
       </w:r>
-      <w:bookmarkEnd w:id="30"/>
+      <w:bookmarkEnd w:id="44"/>
     </w:p>
     <w:tbl>
       <w:tblPr>
@@ -2734,11 +5753,11 @@
       <w:pPr>
         <w:pStyle w:val="Heading3"/>
       </w:pPr>
-      <w:bookmarkStart w:id="31" w:name="X4bcb9b798c4acc7113894542ff26f1f7aec6345"/>
+      <w:bookmarkStart w:id="45" w:name="X4bcb9b798c4acc7113894542ff26f1f7aec6345"/>
       <w:r>
         <w:t xml:space="preserve">Table S9. Contrasts from GLM on Dipodomys energy use.</w:t>
       </w:r>
-      <w:bookmarkEnd w:id="31"/>
+      <w:bookmarkEnd w:id="45"/>
     </w:p>
     <w:tbl>
       <w:tblPr>
@@ -3068,21 +6087,646 @@
       <w:pPr>
         <w:pStyle w:val="Heading1"/>
       </w:pPr>
-      <w:bookmarkStart w:id="32" w:name="c.-baileyi-proportional-energy-use"/>
+      <w:bookmarkStart w:id="46" w:name="c.-baileyi-proportional-energy-use"/>
       <w:r>
         <w:t xml:space="preserve">C. baileyi proportional energy use</w:t>
       </w:r>
-      <w:bookmarkEnd w:id="32"/>
+      <w:bookmarkEnd w:id="46"/>
+    </w:p>
+    <w:p>
+      <w:pPr>
+        <w:pStyle w:val="Heading2"/>
+      </w:pPr>
+      <w:bookmarkStart w:id="47" w:name="model-specification-and-selection-3"/>
+      <w:r>
+        <w:t xml:space="preserve">Model specification and selection</w:t>
+      </w:r>
+      <w:bookmarkEnd w:id="47"/>
+    </w:p>
+    <w:p>
+      <w:pPr>
+        <w:pStyle w:val="FirstParagraph"/>
+      </w:pPr>
+      <w:r>
+        <w:t xml:space="preserve">As for kangaroo rat energy use, we use a binomial GLM to fit</w:t>
+      </w:r>
+      <w:r>
+        <w:t xml:space="preserve"> </w:t>
+      </w:r>
+      <w:r>
+        <w:rPr>
+          <w:i/>
+        </w:rPr>
+        <w:t xml:space="preserve">C. bailyei</w:t>
+      </w:r>
+      <w:r>
+        <w:t xml:space="preserve"> </w:t>
+      </w:r>
+      <w:r>
+        <w:t xml:space="preserve">proportional energy use. Because</w:t>
+      </w:r>
+      <w:r>
+        <w:t xml:space="preserve"> </w:t>
+      </w:r>
+      <w:r>
+        <w:rPr>
+          <w:i/>
+        </w:rPr>
+        <w:t xml:space="preserve">C. baileyi</w:t>
+      </w:r>
+      <w:r>
+        <w:t xml:space="preserve"> </w:t>
+      </w:r>
+      <w:r>
+        <w:t xml:space="preserve">occurs on both exclosure and control plots, we investigate whether</w:t>
+      </w:r>
+      <w:r>
+        <w:t xml:space="preserve"> </w:t>
+      </w:r>
+      <w:r>
+        <w:rPr>
+          <w:i/>
+        </w:rPr>
+        <w:t xml:space="preserve">C. baileyi</w:t>
+      </w:r>
+      <w:r>
+        <w:t xml:space="preserve">’s proportional energy use differs between treatment types. We compare models incorporating separate slopes, separate intercepts, or no terms for treatment modulating the change in</w:t>
+      </w:r>
+      <w:r>
+        <w:t xml:space="preserve"> </w:t>
+      </w:r>
+      <w:r>
+        <w:rPr>
+          <w:i/>
+        </w:rPr>
+        <w:t xml:space="preserve">C. baileyi</w:t>
+      </w:r>
+      <w:r>
+        <w:t xml:space="preserve"> </w:t>
+      </w:r>
+      <w:r>
+        <w:t xml:space="preserve">proportional energy use across time periods. We also test a null (intercept-only) model of no change across time periods.</w:t>
+      </w:r>
+    </w:p>
+    <w:p>
+      <w:pPr>
+        <w:pStyle w:val="BodyText"/>
+      </w:pPr>
+      <w:r>
+        <w:t xml:space="preserve">The best-fitting (lowest AIC; use of stepwise selection via</w:t>
+      </w:r>
+      <w:r>
+        <w:t xml:space="preserve"> </w:t>
+      </w:r>
+      <w:r>
+        <w:rPr>
+          <w:rStyle w:val="VerbatimChar"/>
+        </w:rPr>
+        <w:t xml:space="preserve">anova</w:t>
+      </w:r>
+      <w:r>
+        <w:t xml:space="preserve"> </w:t>
+      </w:r>
+      <w:r>
+        <w:t xml:space="preserve">yields the same result) model is for an effect of time period and of treatment, but no interaction. We therefore proceed with this model.</w:t>
+      </w:r>
+    </w:p>
+    <w:p>
+      <w:pPr>
+        <w:pStyle w:val="SourceCode"/>
+      </w:pPr>
+      <w:r>
+        <w:rPr>
+          <w:rStyle w:val="NormalTok"/>
+        </w:rPr>
+        <w:t xml:space="preserve">pb_glm_interaction &lt;-</w:t>
+      </w:r>
+      <w:r>
+        <w:rPr>
+          <w:rStyle w:val="StringTok"/>
+        </w:rPr>
+        <w:t xml:space="preserve"> </w:t>
+      </w:r>
+      <w:r>
+        <w:rPr>
+          <w:rStyle w:val="KeywordTok"/>
+        </w:rPr>
+        <w:t xml:space="preserve">glm</w:t>
+      </w:r>
+      <w:r>
+        <w:rPr>
+          <w:rStyle w:val="NormalTok"/>
+        </w:rPr>
+        <w:t xml:space="preserve">(pb_prop </w:t>
+      </w:r>
+      <w:r>
+        <w:rPr>
+          <w:rStyle w:val="OperatorTok"/>
+        </w:rPr>
+        <w:t xml:space="preserve">~</w:t>
+      </w:r>
+      <w:r>
+        <w:rPr>
+          <w:rStyle w:val="StringTok"/>
+        </w:rPr>
+        <w:t xml:space="preserve"> </w:t>
+      </w:r>
+      <w:r>
+        <w:rPr>
+          <w:rStyle w:val="NormalTok"/>
+        </w:rPr>
+        <w:t xml:space="preserve">oera </w:t>
+      </w:r>
+      <w:r>
+        <w:rPr>
+          <w:rStyle w:val="OperatorTok"/>
+        </w:rPr>
+        <w:t xml:space="preserve">*</w:t>
+      </w:r>
+      <w:r>
+        <w:rPr>
+          <w:rStyle w:val="StringTok"/>
+        </w:rPr>
+        <w:t xml:space="preserve"> </w:t>
+      </w:r>
+      <w:r>
+        <w:rPr>
+          <w:rStyle w:val="NormalTok"/>
+        </w:rPr>
+        <w:t xml:space="preserve">oplottype, </w:t>
+      </w:r>
+      <w:r>
+        <w:rPr>
+          <w:rStyle w:val="DataTypeTok"/>
+        </w:rPr>
+        <w:t xml:space="preserve">family =</w:t>
+      </w:r>
+      <w:r>
+        <w:rPr>
+          <w:rStyle w:val="NormalTok"/>
+        </w:rPr>
+        <w:t xml:space="preserve"> binomial, </w:t>
+      </w:r>
+      <w:r>
+        <w:rPr>
+          <w:rStyle w:val="DataTypeTok"/>
+        </w:rPr>
+        <w:t xml:space="preserve">data=</w:t>
+      </w:r>
+      <w:r>
+        <w:rPr>
+          <w:rStyle w:val="NormalTok"/>
+        </w:rPr>
+        <w:t xml:space="preserve"> pb_nozero)</w:t>
+      </w:r>
+      <w:r>
+        <w:br/>
+      </w:r>
+      <w:r>
+        <w:rPr>
+          <w:rStyle w:val="NormalTok"/>
+        </w:rPr>
+        <w:t xml:space="preserve">pb_glm_nointeraction &lt;-</w:t>
+      </w:r>
+      <w:r>
+        <w:rPr>
+          <w:rStyle w:val="StringTok"/>
+        </w:rPr>
+        <w:t xml:space="preserve"> </w:t>
+      </w:r>
+      <w:r>
+        <w:rPr>
+          <w:rStyle w:val="KeywordTok"/>
+        </w:rPr>
+        <w:t xml:space="preserve">glm</w:t>
+      </w:r>
+      <w:r>
+        <w:rPr>
+          <w:rStyle w:val="NormalTok"/>
+        </w:rPr>
+        <w:t xml:space="preserve">(pb_prop </w:t>
+      </w:r>
+      <w:r>
+        <w:rPr>
+          <w:rStyle w:val="OperatorTok"/>
+        </w:rPr>
+        <w:t xml:space="preserve">~</w:t>
+      </w:r>
+      <w:r>
+        <w:rPr>
+          <w:rStyle w:val="StringTok"/>
+        </w:rPr>
+        <w:t xml:space="preserve"> </w:t>
+      </w:r>
+      <w:r>
+        <w:rPr>
+          <w:rStyle w:val="NormalTok"/>
+        </w:rPr>
+        <w:t xml:space="preserve">oera </w:t>
+      </w:r>
+      <w:r>
+        <w:rPr>
+          <w:rStyle w:val="OperatorTok"/>
+        </w:rPr>
+        <w:t xml:space="preserve">+</w:t>
+      </w:r>
+      <w:r>
+        <w:rPr>
+          <w:rStyle w:val="StringTok"/>
+        </w:rPr>
+        <w:t xml:space="preserve"> </w:t>
+      </w:r>
+      <w:r>
+        <w:rPr>
+          <w:rStyle w:val="NormalTok"/>
+        </w:rPr>
+        <w:t xml:space="preserve">oplottype, </w:t>
+      </w:r>
+      <w:r>
+        <w:rPr>
+          <w:rStyle w:val="DataTypeTok"/>
+        </w:rPr>
+        <w:t xml:space="preserve">family =</w:t>
+      </w:r>
+      <w:r>
+        <w:rPr>
+          <w:rStyle w:val="NormalTok"/>
+        </w:rPr>
+        <w:t xml:space="preserve"> binomial, </w:t>
+      </w:r>
+      <w:r>
+        <w:rPr>
+          <w:rStyle w:val="DataTypeTok"/>
+        </w:rPr>
+        <w:t xml:space="preserve">data=</w:t>
+      </w:r>
+      <w:r>
+        <w:rPr>
+          <w:rStyle w:val="NormalTok"/>
+        </w:rPr>
+        <w:t xml:space="preserve"> pb_nozero)</w:t>
+      </w:r>
+      <w:r>
+        <w:br/>
+      </w:r>
+      <w:r>
+        <w:rPr>
+          <w:rStyle w:val="NormalTok"/>
+        </w:rPr>
+        <w:t xml:space="preserve">pb_glm_notreat &lt;-</w:t>
+      </w:r>
+      <w:r>
+        <w:rPr>
+          <w:rStyle w:val="StringTok"/>
+        </w:rPr>
+        <w:t xml:space="preserve"> </w:t>
+      </w:r>
+      <w:r>
+        <w:rPr>
+          <w:rStyle w:val="KeywordTok"/>
+        </w:rPr>
+        <w:t xml:space="preserve">glm</w:t>
+      </w:r>
+      <w:r>
+        <w:rPr>
+          <w:rStyle w:val="NormalTok"/>
+        </w:rPr>
+        <w:t xml:space="preserve">(pb_prop </w:t>
+      </w:r>
+      <w:r>
+        <w:rPr>
+          <w:rStyle w:val="OperatorTok"/>
+        </w:rPr>
+        <w:t xml:space="preserve">~</w:t>
+      </w:r>
+      <w:r>
+        <w:rPr>
+          <w:rStyle w:val="StringTok"/>
+        </w:rPr>
+        <w:t xml:space="preserve"> </w:t>
+      </w:r>
+      <w:r>
+        <w:rPr>
+          <w:rStyle w:val="NormalTok"/>
+        </w:rPr>
+        <w:t xml:space="preserve">oera, </w:t>
+      </w:r>
+      <w:r>
+        <w:rPr>
+          <w:rStyle w:val="DataTypeTok"/>
+        </w:rPr>
+        <w:t xml:space="preserve">family =</w:t>
+      </w:r>
+      <w:r>
+        <w:rPr>
+          <w:rStyle w:val="NormalTok"/>
+        </w:rPr>
+        <w:t xml:space="preserve"> binomial, </w:t>
+      </w:r>
+      <w:r>
+        <w:rPr>
+          <w:rStyle w:val="DataTypeTok"/>
+        </w:rPr>
+        <w:t xml:space="preserve">data=</w:t>
+      </w:r>
+      <w:r>
+        <w:rPr>
+          <w:rStyle w:val="NormalTok"/>
+        </w:rPr>
+        <w:t xml:space="preserve"> pb_nozero)</w:t>
+      </w:r>
+      <w:r>
+        <w:br/>
+      </w:r>
+      <w:r>
+        <w:rPr>
+          <w:rStyle w:val="NormalTok"/>
+        </w:rPr>
+        <w:t xml:space="preserve">pb_glm_notime &lt;-</w:t>
+      </w:r>
+      <w:r>
+        <w:rPr>
+          <w:rStyle w:val="StringTok"/>
+        </w:rPr>
+        <w:t xml:space="preserve"> </w:t>
+      </w:r>
+      <w:r>
+        <w:rPr>
+          <w:rStyle w:val="KeywordTok"/>
+        </w:rPr>
+        <w:t xml:space="preserve">glm</w:t>
+      </w:r>
+      <w:r>
+        <w:rPr>
+          <w:rStyle w:val="NormalTok"/>
+        </w:rPr>
+        <w:t xml:space="preserve">(pb_prop </w:t>
+      </w:r>
+      <w:r>
+        <w:rPr>
+          <w:rStyle w:val="OperatorTok"/>
+        </w:rPr>
+        <w:t xml:space="preserve">~</w:t>
+      </w:r>
+      <w:r>
+        <w:rPr>
+          <w:rStyle w:val="StringTok"/>
+        </w:rPr>
+        <w:t xml:space="preserve"> </w:t>
+      </w:r>
+      <w:r>
+        <w:rPr>
+          <w:rStyle w:val="DecValTok"/>
+        </w:rPr>
+        <w:t xml:space="preserve">1</w:t>
+      </w:r>
+      <w:r>
+        <w:rPr>
+          <w:rStyle w:val="NormalTok"/>
+        </w:rPr>
+        <w:t xml:space="preserve">, </w:t>
+      </w:r>
+      <w:r>
+        <w:rPr>
+          <w:rStyle w:val="DataTypeTok"/>
+        </w:rPr>
+        <w:t xml:space="preserve">family =</w:t>
+      </w:r>
+      <w:r>
+        <w:rPr>
+          <w:rStyle w:val="NormalTok"/>
+        </w:rPr>
+        <w:t xml:space="preserve"> binomial, </w:t>
+      </w:r>
+      <w:r>
+        <w:rPr>
+          <w:rStyle w:val="DataTypeTok"/>
+        </w:rPr>
+        <w:t xml:space="preserve">data=</w:t>
+      </w:r>
+      <w:r>
+        <w:rPr>
+          <w:rStyle w:val="NormalTok"/>
+        </w:rPr>
+        <w:t xml:space="preserve"> pb_nozero)</w:t>
+      </w:r>
+      <w:r>
+        <w:br/>
+      </w:r>
+      <w:r>
+        <w:br/>
+      </w:r>
+      <w:r>
+        <w:rPr>
+          <w:rStyle w:val="KeywordTok"/>
+        </w:rPr>
+        <w:t xml:space="preserve">AIC</w:t>
+      </w:r>
+      <w:r>
+        <w:rPr>
+          <w:rStyle w:val="NormalTok"/>
+        </w:rPr>
+        <w:t xml:space="preserve">(pb_glm_interaction) </w:t>
+      </w:r>
+    </w:p>
+    <w:p>
+      <w:pPr>
+        <w:pStyle w:val="SourceCode"/>
+      </w:pPr>
+      <w:r>
+        <w:rPr>
+          <w:rStyle w:val="VerbatimChar"/>
+        </w:rPr>
+        <w:t xml:space="preserve">## [1] 237.7643</w:t>
+      </w:r>
+    </w:p>
+    <w:p>
+      <w:pPr>
+        <w:pStyle w:val="SourceCode"/>
+      </w:pPr>
+      <w:r>
+        <w:rPr>
+          <w:rStyle w:val="KeywordTok"/>
+        </w:rPr>
+        <w:t xml:space="preserve">AIC</w:t>
+      </w:r>
+      <w:r>
+        <w:rPr>
+          <w:rStyle w:val="NormalTok"/>
+        </w:rPr>
+        <w:t xml:space="preserve">(pb_glm_nointeraction) </w:t>
+      </w:r>
+    </w:p>
+    <w:p>
+      <w:pPr>
+        <w:pStyle w:val="SourceCode"/>
+      </w:pPr>
+      <w:r>
+        <w:rPr>
+          <w:rStyle w:val="VerbatimChar"/>
+        </w:rPr>
+        <w:t xml:space="preserve">## [1] 231.0963</w:t>
+      </w:r>
+    </w:p>
+    <w:p>
+      <w:pPr>
+        <w:pStyle w:val="SourceCode"/>
+      </w:pPr>
+      <w:r>
+        <w:rPr>
+          <w:rStyle w:val="KeywordTok"/>
+        </w:rPr>
+        <w:t xml:space="preserve">AIC</w:t>
+      </w:r>
+      <w:r>
+        <w:rPr>
+          <w:rStyle w:val="NormalTok"/>
+        </w:rPr>
+        <w:t xml:space="preserve">(pb_glm_notreat)</w:t>
+      </w:r>
+    </w:p>
+    <w:p>
+      <w:pPr>
+        <w:pStyle w:val="SourceCode"/>
+      </w:pPr>
+      <w:r>
+        <w:rPr>
+          <w:rStyle w:val="VerbatimChar"/>
+        </w:rPr>
+        <w:t xml:space="preserve">## [1] 460.8477</w:t>
+      </w:r>
+    </w:p>
+    <w:p>
+      <w:pPr>
+        <w:pStyle w:val="SourceCode"/>
+      </w:pPr>
+      <w:r>
+        <w:rPr>
+          <w:rStyle w:val="KeywordTok"/>
+        </w:rPr>
+        <w:t xml:space="preserve">AIC</w:t>
+      </w:r>
+      <w:r>
+        <w:rPr>
+          <w:rStyle w:val="NormalTok"/>
+        </w:rPr>
+        <w:t xml:space="preserve">(pb_glm_notime)</w:t>
+      </w:r>
+    </w:p>
+    <w:p>
+      <w:pPr>
+        <w:pStyle w:val="SourceCode"/>
+      </w:pPr>
+      <w:r>
+        <w:rPr>
+          <w:rStyle w:val="VerbatimChar"/>
+        </w:rPr>
+        <w:t xml:space="preserve">## [1] 541.3799</w:t>
+      </w:r>
+    </w:p>
+    <w:p>
+      <w:pPr>
+        <w:pStyle w:val="FirstParagraph"/>
+      </w:pPr>
+      <w:r>
+        <w:t xml:space="preserve">Calculate estimates:</w:t>
+      </w:r>
+    </w:p>
+    <w:p>
+      <w:pPr>
+        <w:pStyle w:val="SourceCode"/>
+      </w:pPr>
+      <w:r>
+        <w:rPr>
+          <w:rStyle w:val="NormalTok"/>
+        </w:rPr>
+        <w:t xml:space="preserve">pb_emmeans &lt;-</w:t>
+      </w:r>
+      <w:r>
+        <w:rPr>
+          <w:rStyle w:val="StringTok"/>
+        </w:rPr>
+        <w:t xml:space="preserve"> </w:t>
+      </w:r>
+      <w:r>
+        <w:rPr>
+          <w:rStyle w:val="KeywordTok"/>
+        </w:rPr>
+        <w:t xml:space="preserve">regrid</w:t>
+      </w:r>
+      <w:r>
+        <w:rPr>
+          <w:rStyle w:val="NormalTok"/>
+        </w:rPr>
+        <w:t xml:space="preserve">(</w:t>
+      </w:r>
+      <w:r>
+        <w:rPr>
+          <w:rStyle w:val="KeywordTok"/>
+        </w:rPr>
+        <w:t xml:space="preserve">emmeans</w:t>
+      </w:r>
+      <w:r>
+        <w:rPr>
+          <w:rStyle w:val="NormalTok"/>
+        </w:rPr>
+        <w:t xml:space="preserve">(pb_glm_nointeraction, </w:t>
+      </w:r>
+      <w:r>
+        <w:rPr>
+          <w:rStyle w:val="DataTypeTok"/>
+        </w:rPr>
+        <w:t xml:space="preserve">specs =</w:t>
+      </w:r>
+      <w:r>
+        <w:rPr>
+          <w:rStyle w:val="NormalTok"/>
+        </w:rPr>
+        <w:t xml:space="preserve"> </w:t>
+      </w:r>
+      <w:r>
+        <w:rPr>
+          <w:rStyle w:val="OperatorTok"/>
+        </w:rPr>
+        <w:t xml:space="preserve">~</w:t>
+      </w:r>
+      <w:r>
+        <w:rPr>
+          <w:rStyle w:val="StringTok"/>
+        </w:rPr>
+        <w:t xml:space="preserve"> </w:t>
+      </w:r>
+      <w:r>
+        <w:rPr>
+          <w:rStyle w:val="NormalTok"/>
+        </w:rPr>
+        <w:t xml:space="preserve">oera))</w:t>
+      </w:r>
+    </w:p>
+    <w:p>
+      <w:r>
+        <w:br w:type="page"/>
+      </w:r>
+    </w:p>
+    <w:p>
+      <w:pPr>
+        <w:pStyle w:val="Heading2"/>
+      </w:pPr>
+      <w:bookmarkStart w:id="48" w:name="results-3"/>
+      <w:r>
+        <w:t xml:space="preserve">Results</w:t>
+      </w:r>
+      <w:bookmarkEnd w:id="48"/>
     </w:p>
     <w:p>
       <w:pPr>
         <w:pStyle w:val="Heading3"/>
       </w:pPr>
-      <w:bookmarkStart w:id="33" w:name="X042f314f0be099ef56f2f4df8def9fc86b747d4"/>
+      <w:bookmarkStart w:id="49" w:name="X042f314f0be099ef56f2f4df8def9fc86b747d4"/>
       <w:r>
         <w:t xml:space="preserve">Table S10. Coefficients from GLM on C. baileyi energy use</w:t>
       </w:r>
-      <w:bookmarkEnd w:id="33"/>
+      <w:bookmarkEnd w:id="49"/>
     </w:p>
     <w:tbl>
       <w:tblPr>
@@ -3349,11 +6993,11 @@
       <w:pPr>
         <w:pStyle w:val="Heading3"/>
       </w:pPr>
-      <w:bookmarkStart w:id="34" w:name="Xaf2cc529bbcfa9359df2763af8b138cfdf5f876"/>
+      <w:bookmarkStart w:id="50" w:name="Xaf2cc529bbcfa9359df2763af8b138cfdf5f876"/>
       <w:r>
         <w:t xml:space="preserve">Table S11. Estimates from GLM on C. baileyi energy use</w:t>
       </w:r>
-      <w:bookmarkEnd w:id="34"/>
+      <w:bookmarkEnd w:id="50"/>
     </w:p>
     <w:tbl>
       <w:tblPr>
@@ -3610,11 +7254,11 @@
       <w:pPr>
         <w:pStyle w:val="Heading3"/>
       </w:pPr>
-      <w:bookmarkStart w:id="35" w:name="X13dd4a093ab02ccf005d07a1500ae8fa15d6159"/>
+      <w:bookmarkStart w:id="51" w:name="X13dd4a093ab02ccf005d07a1500ae8fa15d6159"/>
       <w:r>
         <w:t xml:space="preserve">Table S12. Contrasts from GLM on C. baileyi energy use.</w:t>
       </w:r>
-      <w:bookmarkEnd w:id="35"/>
+      <w:bookmarkEnd w:id="51"/>
     </w:p>
     <w:tbl>
       <w:tblPr>
@@ -4303,6 +7947,109 @@
       </w:pPr>
     </w:lvl>
   </w:abstractNum>
+  <w:abstractNum w:abstractNumId="991">
+    <w:nsid w:val="ea454b4c"/>
+    <w:multiLevelType w:val="multilevel"/>
+    <w:lvl w:ilvl="0">
+      <w:numFmt w:val="bullet"/>
+      <w:lvlText w:val="•"/>
+      <w:lvlJc w:val="left"/>
+      <w:pPr>
+        <w:tabs>
+          <w:tab w:val="num" w:pos="0"/>
+        </w:tabs>
+        <w:ind w:left="480" w:hanging="480"/>
+      </w:pPr>
+    </w:lvl>
+    <w:lvl w:ilvl="1">
+      <w:numFmt w:val="bullet"/>
+      <w:lvlText w:val="–"/>
+      <w:lvlJc w:val="left"/>
+      <w:pPr>
+        <w:tabs>
+          <w:tab w:val="num" w:pos="720"/>
+        </w:tabs>
+        <w:ind w:left="1200" w:hanging="480"/>
+      </w:pPr>
+    </w:lvl>
+    <w:lvl w:ilvl="2">
+      <w:numFmt w:val="bullet"/>
+      <w:lvlText w:val="•"/>
+      <w:lvlJc w:val="left"/>
+      <w:pPr>
+        <w:tabs>
+          <w:tab w:val="num" w:pos="1440"/>
+        </w:tabs>
+        <w:ind w:left="1920" w:hanging="480"/>
+      </w:pPr>
+    </w:lvl>
+    <w:lvl w:ilvl="3">
+      <w:numFmt w:val="bullet"/>
+      <w:lvlText w:val="–"/>
+      <w:lvlJc w:val="left"/>
+      <w:pPr>
+        <w:tabs>
+          <w:tab w:val="num" w:pos="2160"/>
+        </w:tabs>
+        <w:ind w:left="2640" w:hanging="480"/>
+      </w:pPr>
+    </w:lvl>
+    <w:lvl w:ilvl="4">
+      <w:numFmt w:val="bullet"/>
+      <w:lvlText w:val="•"/>
+      <w:lvlJc w:val="left"/>
+      <w:pPr>
+        <w:tabs>
+          <w:tab w:val="num" w:pos="2880"/>
+        </w:tabs>
+        <w:ind w:left="3360" w:hanging="480"/>
+      </w:pPr>
+    </w:lvl>
+    <w:lvl w:ilvl="5">
+      <w:numFmt w:val="bullet"/>
+      <w:lvlText w:val="–"/>
+      <w:lvlJc w:val="left"/>
+      <w:pPr>
+        <w:tabs>
+          <w:tab w:val="num" w:pos="3600"/>
+        </w:tabs>
+        <w:ind w:left="4080" w:hanging="480"/>
+      </w:pPr>
+    </w:lvl>
+    <w:lvl w:ilvl="6">
+      <w:numFmt w:val="bullet"/>
+      <w:lvlText w:val="•"/>
+      <w:lvlJc w:val="left"/>
+      <w:pPr>
+        <w:tabs>
+          <w:tab w:val="num" w:pos="4320"/>
+        </w:tabs>
+        <w:ind w:left="4800" w:hanging="480"/>
+      </w:pPr>
+    </w:lvl>
+    <w:lvl w:ilvl="7">
+      <w:numFmt w:val="bullet"/>
+      <w:lvlText w:val="–"/>
+      <w:lvlJc w:val="left"/>
+      <w:pPr>
+        <w:tabs>
+          <w:tab w:val="num" w:pos="5040"/>
+        </w:tabs>
+        <w:ind w:left="5520" w:hanging="480"/>
+      </w:pPr>
+    </w:lvl>
+    <w:lvl w:ilvl="8">
+      <w:numFmt w:val="bullet"/>
+      <w:lvlText w:val="•"/>
+      <w:lvlJc w:val="left"/>
+      <w:pPr>
+        <w:tabs>
+          <w:tab w:val="num" w:pos="5760"/>
+        </w:tabs>
+        <w:ind w:left="6240" w:hanging="480"/>
+      </w:pPr>
+    </w:lvl>
+  </w:abstractNum>
   <w:num w:numId="1">
     <w:abstractNumId w:val="0"/>
   </w:num>
@@ -4335,6 +8082,9 @@
   </w:num>
   <w:num w:numId="1000">
     <w:abstractNumId w:val="990"/>
+  </w:num>
+  <w:num w:numId="1001">
+    <w:abstractNumId w:val="991"/>
   </w:num>
 </w:numbering>
 </file>

</xml_diff>

<commit_message>
copy new results values from tables to results, condition pb estimates on treatment
</commit_message>
<xml_diff>
--- a/analyses/s1_model_results.docx
+++ b/analyses/s1_model_results.docx
@@ -4106,6 +4106,23 @@
           <w:p>
             <w:pPr>
               <w:pStyle w:val="Compact"/>
+              <w:jc w:val="left"/>
+            </w:pPr>
+            <w:r>
+              <w:t xml:space="preserve">oplottype</w:t>
+            </w:r>
+          </w:p>
+        </w:tc>
+        <w:tc>
+          <w:tcPr>
+            <w:tcBorders>
+              <w:bottom w:val="single"/>
+            </w:tcBorders>
+            <w:vAlign w:val="bottom"/>
+          </w:tcPr>
+          <w:p>
+            <w:pPr>
+              <w:pStyle w:val="Compact"/>
               <w:jc w:val="right"/>
             </w:pPr>
             <w:r>
@@ -4198,21 +4215,32 @@
           <w:p>
             <w:pPr>
               <w:pStyle w:val="Compact"/>
-              <w:jc w:val="right"/>
-            </w:pPr>
-            <w:r>
-              <w:t xml:space="preserve">0.3595031</w:t>
-            </w:r>
-          </w:p>
-        </w:tc>
-        <w:tc>
-          <w:p>
-            <w:pPr>
-              <w:pStyle w:val="Compact"/>
-              <w:jc w:val="right"/>
-            </w:pPr>
-            <w:r>
-              <w:t xml:space="preserve">0.0396644</w:t>
+              <w:jc w:val="left"/>
+            </w:pPr>
+            <w:r>
+              <w:t xml:space="preserve">CC</w:t>
+            </w:r>
+          </w:p>
+        </w:tc>
+        <w:tc>
+          <w:p>
+            <w:pPr>
+              <w:pStyle w:val="Compact"/>
+              <w:jc w:val="right"/>
+            </w:pPr>
+            <w:r>
+              <w:t xml:space="preserve">0.1069314</w:t>
+            </w:r>
+          </w:p>
+        </w:tc>
+        <w:tc>
+          <w:p>
+            <w:pPr>
+              <w:pStyle w:val="Compact"/>
+              <w:jc w:val="right"/>
+            </w:pPr>
+            <w:r>
+              <w:t xml:space="preserve">0.0258894</w:t>
             </w:r>
           </w:p>
         </w:tc>
@@ -4234,18 +4262,18 @@
               <w:jc w:val="right"/>
             </w:pPr>
             <w:r>
-              <w:t xml:space="preserve">0.2817622</w:t>
-            </w:r>
-          </w:p>
-        </w:tc>
-        <w:tc>
-          <w:p>
-            <w:pPr>
-              <w:pStyle w:val="Compact"/>
-              <w:jc w:val="right"/>
-            </w:pPr>
-            <w:r>
-              <w:t xml:space="preserve">0.4372440</w:t>
+              <w:t xml:space="preserve">0.0561890</w:t>
+            </w:r>
+          </w:p>
+        </w:tc>
+        <w:tc>
+          <w:p>
+            <w:pPr>
+              <w:pStyle w:val="Compact"/>
+              <w:jc w:val="right"/>
+            </w:pPr>
+            <w:r>
+              <w:t xml:space="preserve">0.1576737</w:t>
             </w:r>
           </w:p>
         </w:tc>
@@ -4266,21 +4294,32 @@
           <w:p>
             <w:pPr>
               <w:pStyle w:val="Compact"/>
-              <w:jc w:val="right"/>
-            </w:pPr>
-            <w:r>
-              <w:t xml:space="preserve">0.0710590</w:t>
-            </w:r>
-          </w:p>
-        </w:tc>
-        <w:tc>
-          <w:p>
-            <w:pPr>
-              <w:pStyle w:val="Compact"/>
-              <w:jc w:val="right"/>
-            </w:pPr>
-            <w:r>
-              <w:t xml:space="preserve">0.0170265</w:t>
+              <w:jc w:val="left"/>
+            </w:pPr>
+            <w:r>
+              <w:t xml:space="preserve">CC</w:t>
+            </w:r>
+          </w:p>
+        </w:tc>
+        <w:tc>
+          <w:p>
+            <w:pPr>
+              <w:pStyle w:val="Compact"/>
+              <w:jc w:val="right"/>
+            </w:pPr>
+            <w:r>
+              <w:t xml:space="preserve">0.0160560</w:t>
+            </w:r>
+          </w:p>
+        </w:tc>
+        <w:tc>
+          <w:p>
+            <w:pPr>
+              <w:pStyle w:val="Compact"/>
+              <w:jc w:val="right"/>
+            </w:pPr>
+            <w:r>
+              <w:t xml:space="preserve">0.0058224</w:t>
             </w:r>
           </w:p>
         </w:tc>
@@ -4302,18 +4341,176 @@
               <w:jc w:val="right"/>
             </w:pPr>
             <w:r>
-              <w:t xml:space="preserve">0.0376876</w:t>
-            </w:r>
-          </w:p>
-        </w:tc>
-        <w:tc>
-          <w:p>
-            <w:pPr>
-              <w:pStyle w:val="Compact"/>
-              <w:jc w:val="right"/>
-            </w:pPr>
-            <w:r>
-              <w:t xml:space="preserve">0.1044304</w:t>
+              <w:t xml:space="preserve">0.0046444</w:t>
+            </w:r>
+          </w:p>
+        </w:tc>
+        <w:tc>
+          <w:p>
+            <w:pPr>
+              <w:pStyle w:val="Compact"/>
+              <w:jc w:val="right"/>
+            </w:pPr>
+            <w:r>
+              <w:t xml:space="preserve">0.0274676</w:t>
+            </w:r>
+          </w:p>
+        </w:tc>
+      </w:tr>
+      <w:tr>
+        <w:tc>
+          <w:p>
+            <w:pPr>
+              <w:pStyle w:val="Compact"/>
+              <w:jc w:val="left"/>
+            </w:pPr>
+            <w:r>
+              <w:t xml:space="preserve">b_pre_reorg</w:t>
+            </w:r>
+          </w:p>
+        </w:tc>
+        <w:tc>
+          <w:p>
+            <w:pPr>
+              <w:pStyle w:val="Compact"/>
+              <w:jc w:val="left"/>
+            </w:pPr>
+            <w:r>
+              <w:t xml:space="preserve">EE</w:t>
+            </w:r>
+          </w:p>
+        </w:tc>
+        <w:tc>
+          <w:p>
+            <w:pPr>
+              <w:pStyle w:val="Compact"/>
+              <w:jc w:val="right"/>
+            </w:pPr>
+            <w:r>
+              <w:t xml:space="preserve">0.7246076</w:t>
+            </w:r>
+          </w:p>
+        </w:tc>
+        <w:tc>
+          <w:p>
+            <w:pPr>
+              <w:pStyle w:val="Compact"/>
+              <w:jc w:val="right"/>
+            </w:pPr>
+            <w:r>
+              <w:t xml:space="preserve">0.0385129</w:t>
+            </w:r>
+          </w:p>
+        </w:tc>
+        <w:tc>
+          <w:p>
+            <w:pPr>
+              <w:pStyle w:val="Compact"/>
+              <w:jc w:val="right"/>
+            </w:pPr>
+            <w:r>
+              <w:t xml:space="preserve">Inf</w:t>
+            </w:r>
+          </w:p>
+        </w:tc>
+        <w:tc>
+          <w:p>
+            <w:pPr>
+              <w:pStyle w:val="Compact"/>
+              <w:jc w:val="right"/>
+            </w:pPr>
+            <w:r>
+              <w:t xml:space="preserve">0.6491236</w:t>
+            </w:r>
+          </w:p>
+        </w:tc>
+        <w:tc>
+          <w:p>
+            <w:pPr>
+              <w:pStyle w:val="Compact"/>
+              <w:jc w:val="right"/>
+            </w:pPr>
+            <w:r>
+              <w:t xml:space="preserve">0.8000915</w:t>
+            </w:r>
+          </w:p>
+        </w:tc>
+      </w:tr>
+      <w:tr>
+        <w:tc>
+          <w:p>
+            <w:pPr>
+              <w:pStyle w:val="Compact"/>
+              <w:jc w:val="left"/>
+            </w:pPr>
+            <w:r>
+              <w:t xml:space="preserve">c_post_reorg</w:t>
+            </w:r>
+          </w:p>
+        </w:tc>
+        <w:tc>
+          <w:p>
+            <w:pPr>
+              <w:pStyle w:val="Compact"/>
+              <w:jc w:val="left"/>
+            </w:pPr>
+            <w:r>
+              <w:t xml:space="preserve">EE</w:t>
+            </w:r>
+          </w:p>
+        </w:tc>
+        <w:tc>
+          <w:p>
+            <w:pPr>
+              <w:pStyle w:val="Compact"/>
+              <w:jc w:val="right"/>
+            </w:pPr>
+            <w:r>
+              <w:t xml:space="preserve">0.2639419</w:t>
+            </w:r>
+          </w:p>
+        </w:tc>
+        <w:tc>
+          <w:p>
+            <w:pPr>
+              <w:pStyle w:val="Compact"/>
+              <w:jc w:val="right"/>
+            </w:pPr>
+            <w:r>
+              <w:t xml:space="preserve">0.0428458</w:t>
+            </w:r>
+          </w:p>
+        </w:tc>
+        <w:tc>
+          <w:p>
+            <w:pPr>
+              <w:pStyle w:val="Compact"/>
+              <w:jc w:val="right"/>
+            </w:pPr>
+            <w:r>
+              <w:t xml:space="preserve">Inf</w:t>
+            </w:r>
+          </w:p>
+        </w:tc>
+        <w:tc>
+          <w:p>
+            <w:pPr>
+              <w:pStyle w:val="Compact"/>
+              <w:jc w:val="right"/>
+            </w:pPr>
+            <w:r>
+              <w:t xml:space="preserve">0.1799657</w:t>
+            </w:r>
+          </w:p>
+        </w:tc>
+        <w:tc>
+          <w:p>
+            <w:pPr>
+              <w:pStyle w:val="Compact"/>
+              <w:jc w:val="right"/>
+            </w:pPr>
+            <w:r>
+              <w:t xml:space="preserve">0.3479181</w:t>
             </w:r>
           </w:p>
         </w:tc>
@@ -4367,6 +4564,23 @@
           <w:p>
             <w:pPr>
               <w:pStyle w:val="Compact"/>
+              <w:jc w:val="left"/>
+            </w:pPr>
+            <w:r>
+              <w:t xml:space="preserve">oplottype</w:t>
+            </w:r>
+          </w:p>
+        </w:tc>
+        <w:tc>
+          <w:tcPr>
+            <w:tcBorders>
+              <w:bottom w:val="single"/>
+            </w:tcBorders>
+            <w:vAlign w:val="bottom"/>
+          </w:tcPr>
+          <w:p>
+            <w:pPr>
+              <w:pStyle w:val="Compact"/>
               <w:jc w:val="right"/>
             </w:pPr>
             <w:r>
@@ -4459,21 +4673,32 @@
           <w:p>
             <w:pPr>
               <w:pStyle w:val="Compact"/>
-              <w:jc w:val="right"/>
-            </w:pPr>
-            <w:r>
-              <w:t xml:space="preserve">0.2884441</w:t>
-            </w:r>
-          </w:p>
-        </w:tc>
-        <w:tc>
-          <w:p>
-            <w:pPr>
-              <w:pStyle w:val="Compact"/>
-              <w:jc w:val="right"/>
-            </w:pPr>
-            <w:r>
-              <w:t xml:space="preserve">0.0403673</w:t>
+              <w:jc w:val="left"/>
+            </w:pPr>
+            <w:r>
+              <w:t xml:space="preserve">CC</w:t>
+            </w:r>
+          </w:p>
+        </w:tc>
+        <w:tc>
+          <w:p>
+            <w:pPr>
+              <w:pStyle w:val="Compact"/>
+              <w:jc w:val="right"/>
+            </w:pPr>
+            <w:r>
+              <w:t xml:space="preserve">0.0908754</w:t>
+            </w:r>
+          </w:p>
+        </w:tc>
+        <w:tc>
+          <w:p>
+            <w:pPr>
+              <w:pStyle w:val="Compact"/>
+              <w:jc w:val="right"/>
+            </w:pPr>
+            <w:r>
+              <w:t xml:space="preserve">0.0225901</w:t>
             </w:r>
           </w:p>
         </w:tc>
@@ -4495,18 +4720,97 @@
               <w:jc w:val="right"/>
             </w:pPr>
             <w:r>
-              <w:t xml:space="preserve">7.145484</w:t>
-            </w:r>
-          </w:p>
-        </w:tc>
-        <w:tc>
-          <w:p>
-            <w:pPr>
-              <w:pStyle w:val="Compact"/>
-              <w:jc w:val="right"/>
-            </w:pPr>
-            <w:r>
-              <w:t xml:space="preserve">0</w:t>
+              <w:t xml:space="preserve">4.022793</w:t>
+            </w:r>
+          </w:p>
+        </w:tc>
+        <w:tc>
+          <w:p>
+            <w:pPr>
+              <w:pStyle w:val="Compact"/>
+              <w:jc w:val="right"/>
+            </w:pPr>
+            <w:r>
+              <w:t xml:space="preserve">1e-04</w:t>
+            </w:r>
+          </w:p>
+        </w:tc>
+      </w:tr>
+      <w:tr>
+        <w:tc>
+          <w:p>
+            <w:pPr>
+              <w:pStyle w:val="Compact"/>
+              <w:jc w:val="left"/>
+            </w:pPr>
+            <w:r>
+              <w:t xml:space="preserve">b_pre_reorg - c_post_reorg</w:t>
+            </w:r>
+          </w:p>
+        </w:tc>
+        <w:tc>
+          <w:p>
+            <w:pPr>
+              <w:pStyle w:val="Compact"/>
+              <w:jc w:val="left"/>
+            </w:pPr>
+            <w:r>
+              <w:t xml:space="preserve">EE</w:t>
+            </w:r>
+          </w:p>
+        </w:tc>
+        <w:tc>
+          <w:p>
+            <w:pPr>
+              <w:pStyle w:val="Compact"/>
+              <w:jc w:val="right"/>
+            </w:pPr>
+            <w:r>
+              <w:t xml:space="preserve">0.4606657</w:t>
+            </w:r>
+          </w:p>
+        </w:tc>
+        <w:tc>
+          <w:p>
+            <w:pPr>
+              <w:pStyle w:val="Compact"/>
+              <w:jc w:val="right"/>
+            </w:pPr>
+            <w:r>
+              <w:t xml:space="preserve">0.0558852</w:t>
+            </w:r>
+          </w:p>
+        </w:tc>
+        <w:tc>
+          <w:p>
+            <w:pPr>
+              <w:pStyle w:val="Compact"/>
+              <w:jc w:val="right"/>
+            </w:pPr>
+            <w:r>
+              <w:t xml:space="preserve">Inf</w:t>
+            </w:r>
+          </w:p>
+        </w:tc>
+        <w:tc>
+          <w:p>
+            <w:pPr>
+              <w:pStyle w:val="Compact"/>
+              <w:jc w:val="right"/>
+            </w:pPr>
+            <w:r>
+              <w:t xml:space="preserve">8.243078</w:t>
+            </w:r>
+          </w:p>
+        </w:tc>
+        <w:tc>
+          <w:p>
+            <w:pPr>
+              <w:pStyle w:val="Compact"/>
+              <w:jc w:val="right"/>
+            </w:pPr>
+            <w:r>
+              <w:t xml:space="preserve">0e+00</w:t>
             </w:r>
           </w:p>
         </w:tc>

</xml_diff>